<commit_message>
Task 4 - Complete the Task
</commit_message>
<xml_diff>
--- a/Accompanying Notes, Screenshots, and Answers (A supplement to my code).docx
+++ b/Accompanying Notes, Screenshots, and Answers (A supplement to my code).docx
@@ -2,6 +2,12 @@
 <file path=word/document.xml><?xml version="1.0" encoding="utf-8"?>
 <w:document xmlns:wpc="http://schemas.microsoft.com/office/word/2010/wordprocessingCanvas" xmlns:cx="http://schemas.microsoft.com/office/drawing/2014/chartex" xmlns:cx1="http://schemas.microsoft.com/office/drawing/2015/9/8/chartex" xmlns:cx2="http://schemas.microsoft.com/office/drawing/2015/10/21/chartex" xmlns:cx3="http://schemas.microsoft.com/office/drawing/2016/5/9/chartex" xmlns:cx4="http://schemas.microsoft.com/office/drawing/2016/5/10/chartex" xmlns:cx5="http://schemas.microsoft.com/office/drawing/2016/5/11/chartex" xmlns:cx6="http://schemas.microsoft.com/office/drawing/2016/5/12/chartex" xmlns:cx7="http://schemas.microsoft.com/office/drawing/2016/5/13/chartex" xmlns:cx8="http://schemas.microsoft.com/office/drawing/2016/5/14/chartex" xmlns:mc="http://schemas.openxmlformats.org/markup-compatibility/2006" xmlns:aink="http://schemas.microsoft.com/office/drawing/2016/ink" xmlns:am3d="http://schemas.microsoft.com/office/drawing/2017/model3d" xmlns:o="urn:schemas-microsoft-com:office:office" xmlns:r="http://schemas.openxmlformats.org/officeDocument/2006/relationships" xmlns:m="http://schemas.openxmlformats.org/officeDocument/2006/math" xmlns:v="urn:schemas-microsoft-com:vml" xmlns:wp14="http://schemas.microsoft.com/office/word/2010/wordprocessingDrawing" xmlns:wp="http://schemas.openxmlformats.org/drawingml/2006/wordprocessingDrawing" xmlns:w10="urn:schemas-microsoft-com:office:word" xmlns:w="http://schemas.openxmlformats.org/wordprocessingml/2006/main" xmlns:w14="http://schemas.microsoft.com/office/word/2010/wordml" xmlns:w15="http://schemas.microsoft.com/office/word/2012/wordml" xmlns:w16cex="http://schemas.microsoft.com/office/word/2018/wordml/cex" xmlns:w16cid="http://schemas.microsoft.com/office/word/2016/wordml/cid" xmlns:w16="http://schemas.microsoft.com/office/word/2018/wordml" xmlns:w16sdtdh="http://schemas.microsoft.com/office/word/2020/wordml/sdtdatahash" xmlns:w16se="http://schemas.microsoft.com/office/word/2015/wordml/symex" xmlns:wpg="http://schemas.microsoft.com/office/word/2010/wordprocessingGroup" xmlns:wpi="http://schemas.microsoft.com/office/word/2010/wordprocessingInk" xmlns:wne="http://schemas.microsoft.com/office/word/2006/wordml" xmlns:wps="http://schemas.microsoft.com/office/word/2010/wordprocessingShape" mc:Ignorable="w14 w15 w16se w16cid w16 w16cex w16sdtdh wp14">
   <w:body>
+    <w:p>
+      <w:pPr>
+        <w:ind w:left="720" w:hanging="360"/>
+        <w:jc w:val="both"/>
+      </w:pPr>
+    </w:p>
     <w:p>
       <w:pPr>
         <w:pStyle w:val="ListParagraph"/>
@@ -19,10 +25,12 @@
       <w:r>
         <w:rPr>
           <w:rFonts w:asciiTheme="majorBidi" w:hAnsiTheme="majorBidi" w:cstheme="majorBidi"/>
-          <w:sz w:val="24"/>
-          <w:szCs w:val="24"/>
-        </w:rPr>
-        <w:t>Start with this program that takes in a command and executes it</w:t>
+          <w:b/>
+          <w:bCs/>
+          <w:sz w:val="24"/>
+          <w:szCs w:val="24"/>
+        </w:rPr>
+        <w:t>Task 4:</w:t>
       </w:r>
       <w:r>
         <w:rPr>
@@ -38,61 +46,7 @@
           <w:sz w:val="24"/>
           <w:szCs w:val="24"/>
         </w:rPr>
-        <w:t xml:space="preserve">calling </w:t>
-      </w:r>
-      <w:proofErr w:type="spellStart"/>
-      <w:r>
-        <w:rPr>
-          <w:rFonts w:asciiTheme="majorBidi" w:hAnsiTheme="majorBidi" w:cstheme="majorBidi"/>
-          <w:sz w:val="24"/>
-          <w:szCs w:val="24"/>
-        </w:rPr>
-        <w:t>execv</w:t>
-      </w:r>
-      <w:proofErr w:type="spellEnd"/>
-      <w:r>
-        <w:rPr>
-          <w:rFonts w:asciiTheme="majorBidi" w:hAnsiTheme="majorBidi" w:cstheme="majorBidi"/>
-          <w:sz w:val="24"/>
-          <w:szCs w:val="24"/>
-        </w:rPr>
-        <w:t>/</w:t>
-      </w:r>
-      <w:proofErr w:type="spellStart"/>
-      <w:r>
-        <w:rPr>
-          <w:rFonts w:asciiTheme="majorBidi" w:hAnsiTheme="majorBidi" w:cstheme="majorBidi"/>
-          <w:sz w:val="24"/>
-          <w:szCs w:val="24"/>
-        </w:rPr>
-        <w:t>execvp</w:t>
-      </w:r>
-      <w:proofErr w:type="spellEnd"/>
-      <w:r>
-        <w:rPr>
-          <w:rFonts w:asciiTheme="majorBidi" w:hAnsiTheme="majorBidi" w:cstheme="majorBidi"/>
-          <w:sz w:val="24"/>
-          <w:szCs w:val="24"/>
-        </w:rPr>
-        <w:t>/</w:t>
-      </w:r>
-      <w:proofErr w:type="spellStart"/>
-      <w:r>
-        <w:rPr>
-          <w:rFonts w:asciiTheme="majorBidi" w:hAnsiTheme="majorBidi" w:cstheme="majorBidi"/>
-          <w:sz w:val="24"/>
-          <w:szCs w:val="24"/>
-        </w:rPr>
-        <w:t>execvpe</w:t>
-      </w:r>
-      <w:proofErr w:type="spellEnd"/>
-      <w:r>
-        <w:rPr>
-          <w:rFonts w:asciiTheme="majorBidi" w:hAnsiTheme="majorBidi" w:cstheme="majorBidi"/>
-          <w:sz w:val="24"/>
-          <w:szCs w:val="24"/>
-        </w:rPr>
-        <w:t>, i.e. that creates a basic shell program.</w:t>
+        <w:t>Write a c program to show whether malloc has lazy allocation, or</w:t>
       </w:r>
       <w:r>
         <w:rPr>
@@ -108,7 +62,7 @@
           <w:sz w:val="24"/>
           <w:szCs w:val="24"/>
         </w:rPr>
-        <w:t>Change the program so it takes two commands at a time, then executes</w:t>
+        <w:t>immediate allocation, of physical memory/pages.  Can you determine whether</w:t>
       </w:r>
       <w:r>
         <w:rPr>
@@ -124,55 +78,7 @@
           <w:sz w:val="24"/>
           <w:szCs w:val="24"/>
         </w:rPr>
-        <w:t>them both, serially as background jobs. Next, change it so it executes</w:t>
-      </w:r>
-      <w:r>
-        <w:rPr>
-          <w:rFonts w:asciiTheme="majorBidi" w:hAnsiTheme="majorBidi" w:cstheme="majorBidi"/>
-          <w:sz w:val="24"/>
-          <w:szCs w:val="24"/>
-        </w:rPr>
-        <w:t xml:space="preserve"> </w:t>
-      </w:r>
-      <w:r>
-        <w:rPr>
-          <w:rFonts w:asciiTheme="majorBidi" w:hAnsiTheme="majorBidi" w:cstheme="majorBidi"/>
-          <w:sz w:val="24"/>
-          <w:szCs w:val="24"/>
-        </w:rPr>
-        <w:t>both commands concurrently in the background. Search google to discover</w:t>
-      </w:r>
-      <w:r>
-        <w:rPr>
-          <w:rFonts w:asciiTheme="majorBidi" w:hAnsiTheme="majorBidi" w:cstheme="majorBidi"/>
-          <w:sz w:val="24"/>
-          <w:szCs w:val="24"/>
-        </w:rPr>
-        <w:t xml:space="preserve"> </w:t>
-      </w:r>
-      <w:r>
-        <w:rPr>
-          <w:rFonts w:asciiTheme="majorBidi" w:hAnsiTheme="majorBidi" w:cstheme="majorBidi"/>
-          <w:sz w:val="24"/>
-          <w:szCs w:val="24"/>
-        </w:rPr>
-        <w:t>what you might use to execute these jobs in parallel, if you know you</w:t>
-      </w:r>
-      <w:r>
-        <w:rPr>
-          <w:rFonts w:asciiTheme="majorBidi" w:hAnsiTheme="majorBidi" w:cstheme="majorBidi"/>
-          <w:sz w:val="24"/>
-          <w:szCs w:val="24"/>
-        </w:rPr>
-        <w:t xml:space="preserve"> </w:t>
-      </w:r>
-      <w:r>
-        <w:rPr>
-          <w:rFonts w:asciiTheme="majorBidi" w:hAnsiTheme="majorBidi" w:cstheme="majorBidi"/>
-          <w:sz w:val="24"/>
-          <w:szCs w:val="24"/>
-        </w:rPr>
-        <w:t>have two cores/processors?</w:t>
+        <w:t>pages are allocated as a multiple of some fixed heap-expansion size?</w:t>
       </w:r>
     </w:p>
     <w:p>
@@ -181,12 +87,194 @@
         <w:jc w:val="both"/>
         <w:rPr>
           <w:rFonts w:asciiTheme="majorBidi" w:hAnsiTheme="majorBidi" w:cstheme="majorBidi"/>
+          <w:sz w:val="24"/>
+          <w:szCs w:val="24"/>
+        </w:rPr>
+      </w:pPr>
+      <w:r>
+        <w:rPr>
+          <w:rFonts w:asciiTheme="majorBidi" w:hAnsiTheme="majorBidi" w:cstheme="majorBidi"/>
           <w:b/>
           <w:bCs/>
           <w:sz w:val="24"/>
           <w:szCs w:val="24"/>
         </w:rPr>
-      </w:pPr>
+        <w:t>Answer:</w:t>
+      </w:r>
+    </w:p>
+    <w:p>
+      <w:pPr>
+        <w:pStyle w:val="ListParagraph"/>
+        <w:jc w:val="both"/>
+        <w:rPr>
+          <w:rFonts w:asciiTheme="majorBidi" w:hAnsiTheme="majorBidi" w:cstheme="majorBidi"/>
+          <w:sz w:val="24"/>
+          <w:szCs w:val="24"/>
+        </w:rPr>
+      </w:pPr>
+      <w:r>
+        <w:rPr>
+          <w:rFonts w:asciiTheme="majorBidi" w:hAnsiTheme="majorBidi" w:cstheme="majorBidi"/>
+          <w:sz w:val="24"/>
+          <w:szCs w:val="24"/>
+        </w:rPr>
+        <w:t>In order to demonstrate whether malloc has lazy or immediate allocation of physical memory/pages, I had to split up this task into two smaller ones: Task_4.1 and Task_4.2.</w:t>
+      </w:r>
+    </w:p>
+    <w:p>
+      <w:pPr>
+        <w:pStyle w:val="ListParagraph"/>
+        <w:jc w:val="both"/>
+        <w:rPr>
+          <w:rFonts w:asciiTheme="majorBidi" w:hAnsiTheme="majorBidi" w:cstheme="majorBidi"/>
+          <w:sz w:val="24"/>
+          <w:szCs w:val="24"/>
+        </w:rPr>
+      </w:pPr>
+      <w:r>
+        <w:rPr>
+          <w:rFonts w:asciiTheme="majorBidi" w:hAnsiTheme="majorBidi" w:cstheme="majorBidi"/>
+          <w:sz w:val="24"/>
+          <w:szCs w:val="24"/>
+        </w:rPr>
+        <w:t xml:space="preserve">Now, in Task_4.1, I basically wrote a main method in which I initialize a pointer of type char, malloc space for that pointer, then sleep the system (the code can be found in Task_4 &gt; Task_4.1 folder so feel free to give it read). Note that here I never actually use that malloced memory space </w:t>
+      </w:r>
+      <w:r>
+        <w:rPr>
+          <w:rFonts w:asciiTheme="majorBidi" w:hAnsiTheme="majorBidi" w:cstheme="majorBidi"/>
+          <w:sz w:val="24"/>
+          <w:szCs w:val="24"/>
+        </w:rPr>
+        <w:t xml:space="preserve">nor do I write to it or even attempt to access it, therefore, if malloc does indeed have lazy memory allocation then the values of RES (how much actual physical memory the process is consuming) and USED (the </w:t>
+      </w:r>
+      <w:r>
+        <w:rPr>
+          <w:rFonts w:asciiTheme="majorBidi" w:hAnsiTheme="majorBidi" w:cstheme="majorBidi"/>
+          <w:sz w:val="24"/>
+          <w:szCs w:val="24"/>
+        </w:rPr>
+        <w:t>non-swapped physical memory a task ha</w:t>
+      </w:r>
+      <w:r>
+        <w:rPr>
+          <w:rFonts w:asciiTheme="majorBidi" w:hAnsiTheme="majorBidi" w:cstheme="majorBidi"/>
+          <w:sz w:val="24"/>
+          <w:szCs w:val="24"/>
+        </w:rPr>
+        <w:t xml:space="preserve">s </w:t>
+      </w:r>
+      <w:r>
+        <w:rPr>
+          <w:rFonts w:asciiTheme="majorBidi" w:hAnsiTheme="majorBidi" w:cstheme="majorBidi"/>
+          <w:sz w:val="24"/>
+          <w:szCs w:val="24"/>
+        </w:rPr>
+        <w:t>used</w:t>
+      </w:r>
+      <w:r>
+        <w:rPr>
+          <w:rFonts w:asciiTheme="majorBidi" w:hAnsiTheme="majorBidi" w:cstheme="majorBidi"/>
+          <w:sz w:val="24"/>
+          <w:szCs w:val="24"/>
+        </w:rPr>
+        <w:t xml:space="preserve">, </w:t>
+      </w:r>
+      <w:r>
+        <w:rPr>
+          <w:rFonts w:asciiTheme="majorBidi" w:hAnsiTheme="majorBidi" w:cstheme="majorBidi"/>
+          <w:sz w:val="24"/>
+          <w:szCs w:val="24"/>
+        </w:rPr>
+        <w:t>RES</w:t>
+      </w:r>
+      <w:r>
+        <w:rPr>
+          <w:rFonts w:asciiTheme="majorBidi" w:hAnsiTheme="majorBidi" w:cstheme="majorBidi"/>
+          <w:sz w:val="24"/>
+          <w:szCs w:val="24"/>
+        </w:rPr>
+        <w:t>,</w:t>
+      </w:r>
+      <w:r>
+        <w:rPr>
+          <w:rFonts w:asciiTheme="majorBidi" w:hAnsiTheme="majorBidi" w:cstheme="majorBidi"/>
+          <w:sz w:val="24"/>
+          <w:szCs w:val="24"/>
+        </w:rPr>
+        <w:t xml:space="preserve"> plus the non-resident portion of its address space</w:t>
+      </w:r>
+      <w:r>
+        <w:rPr>
+          <w:rFonts w:asciiTheme="majorBidi" w:hAnsiTheme="majorBidi" w:cstheme="majorBidi"/>
+          <w:sz w:val="24"/>
+          <w:szCs w:val="24"/>
+        </w:rPr>
+        <w:t xml:space="preserve">, </w:t>
+      </w:r>
+      <w:r>
+        <w:rPr>
+          <w:rFonts w:asciiTheme="majorBidi" w:hAnsiTheme="majorBidi" w:cstheme="majorBidi"/>
+          <w:sz w:val="24"/>
+          <w:szCs w:val="24"/>
+        </w:rPr>
+        <w:t>SWAP)</w:t>
+      </w:r>
+      <w:r>
+        <w:rPr>
+          <w:rFonts w:asciiTheme="majorBidi" w:hAnsiTheme="majorBidi" w:cstheme="majorBidi"/>
+          <w:sz w:val="24"/>
+          <w:szCs w:val="24"/>
+        </w:rPr>
+        <w:t xml:space="preserve"> must be less </w:t>
+      </w:r>
+      <w:r>
+        <w:rPr>
+          <w:rFonts w:asciiTheme="majorBidi" w:hAnsiTheme="majorBidi" w:cstheme="majorBidi"/>
+          <w:sz w:val="24"/>
+          <w:szCs w:val="24"/>
+        </w:rPr>
+        <w:t>than VIRT (</w:t>
+      </w:r>
+      <w:r>
+        <w:rPr>
+          <w:rFonts w:asciiTheme="majorBidi" w:hAnsiTheme="majorBidi" w:cstheme="majorBidi"/>
+          <w:sz w:val="24"/>
+          <w:szCs w:val="24"/>
+        </w:rPr>
+        <w:t>The total amount of virtual memory used by the task.  It includes all code, data and shared libraries</w:t>
+      </w:r>
+      <w:r>
+        <w:rPr>
+          <w:rFonts w:asciiTheme="majorBidi" w:hAnsiTheme="majorBidi" w:cstheme="majorBidi"/>
+          <w:sz w:val="24"/>
+          <w:szCs w:val="24"/>
+        </w:rPr>
+        <w:t xml:space="preserve"> </w:t>
+      </w:r>
+      <w:r>
+        <w:rPr>
+          <w:rFonts w:asciiTheme="majorBidi" w:hAnsiTheme="majorBidi" w:cstheme="majorBidi"/>
+          <w:sz w:val="24"/>
+          <w:szCs w:val="24"/>
+        </w:rPr>
+        <w:t>plus pages that have been</w:t>
+      </w:r>
+      <w:r>
+        <w:rPr>
+          <w:rFonts w:asciiTheme="majorBidi" w:hAnsiTheme="majorBidi" w:cstheme="majorBidi"/>
+          <w:sz w:val="24"/>
+          <w:szCs w:val="24"/>
+        </w:rPr>
+        <w:t xml:space="preserve"> </w:t>
+      </w:r>
+      <w:r>
+        <w:rPr>
+          <w:rFonts w:asciiTheme="majorBidi" w:hAnsiTheme="majorBidi" w:cstheme="majorBidi"/>
+          <w:sz w:val="24"/>
+          <w:szCs w:val="24"/>
+        </w:rPr>
+        <w:t xml:space="preserve">swapped out and pages that have been mapped </w:t>
+      </w:r>
       <w:r>
         <w:rPr>
           <w:rFonts w:asciiTheme="majorBidi" w:hAnsiTheme="majorBidi" w:cstheme="majorBidi"/>
@@ -195,12 +283,19 @@
           <w:sz w:val="24"/>
           <w:szCs w:val="24"/>
         </w:rPr>
-        <w:t>Answer:</w:t>
-      </w:r>
-    </w:p>
-    <w:p>
-      <w:pPr>
-        <w:pStyle w:val="ListParagraph"/>
+        <w:t>but not used</w:t>
+      </w:r>
+      <w:r>
+        <w:rPr>
+          <w:rFonts w:asciiTheme="majorBidi" w:hAnsiTheme="majorBidi" w:cstheme="majorBidi"/>
+          <w:sz w:val="24"/>
+          <w:szCs w:val="24"/>
+        </w:rPr>
+        <w:t>). Now, after running top to investigate the previously mentioned values, I observed that RES = USED &lt;&lt;&lt; VIRT for this process, which indicates that malloc does indeed perform lazy allocation of memory/pages. The screenshot below further demonstrates my observations:</w:t>
+      </w:r>
+    </w:p>
+    <w:p>
+      <w:pPr>
         <w:jc w:val="both"/>
         <w:rPr>
           <w:rFonts w:asciiTheme="majorBidi" w:hAnsiTheme="majorBidi" w:cstheme="majorBidi"/>
@@ -210,31 +305,13 @@
       </w:pPr>
       <w:r>
         <w:rPr>
-          <w:rFonts w:asciiTheme="majorBidi" w:hAnsiTheme="majorBidi" w:cstheme="majorBidi"/>
-          <w:sz w:val="24"/>
-          <w:szCs w:val="24"/>
-        </w:rPr>
-        <w:t>The code to create a shell that takes in two commands at a time, then executes them both serially as background jobs can be found in the Task_6 &gt; Task_6.1 folder (please feel free to check it out for more detail on my code). Now, after running that code on my virtual machine (which runs Ubuntu 18.24), the two commands were indeed being executed serially, one by one, as background jobs and the screenshot below proves the correct (expected) behavior of my code:</w:t>
-      </w:r>
-    </w:p>
-    <w:p>
-      <w:pPr>
-        <w:jc w:val="both"/>
-        <w:rPr>
-          <w:rFonts w:asciiTheme="majorBidi" w:hAnsiTheme="majorBidi" w:cstheme="majorBidi"/>
-          <w:sz w:val="24"/>
-          <w:szCs w:val="24"/>
-        </w:rPr>
-      </w:pPr>
-      <w:r>
-        <w:rPr>
           <w:noProof/>
         </w:rPr>
         <w:drawing>
-          <wp:inline distT="0" distB="0" distL="0" distR="0" wp14:anchorId="17C67C3F" wp14:editId="22853F1E">
+          <wp:inline distT="0" distB="0" distL="0" distR="0" wp14:anchorId="37511E61" wp14:editId="432518AD">
             <wp:extent cx="6858000" cy="3857625"/>
             <wp:effectExtent l="0" t="0" r="0" b="9525"/>
-            <wp:docPr id="1" name="Picture 1" descr="A screenshot of a computer&#10;&#10;Description automatically generated with medium confidence"/>
+            <wp:docPr id="3" name="Picture 3" descr="A computer screen capture&#10;&#10;Description automatically generated with medium confidence"/>
             <wp:cNvGraphicFramePr>
               <a:graphicFrameLocks xmlns:a="http://schemas.openxmlformats.org/drawingml/2006/main" noChangeAspect="1"/>
             </wp:cNvGraphicFramePr>
@@ -242,7 +319,7 @@
               <a:graphicData uri="http://schemas.openxmlformats.org/drawingml/2006/picture">
                 <pic:pic xmlns:pic="http://schemas.openxmlformats.org/drawingml/2006/picture">
                   <pic:nvPicPr>
-                    <pic:cNvPr id="1" name="Picture 1" descr="A screenshot of a computer&#10;&#10;Description automatically generated with medium confidence"/>
+                    <pic:cNvPr id="3" name="Picture 3" descr="A computer screen capture&#10;&#10;Description automatically generated with medium confidence"/>
                     <pic:cNvPicPr>
                       <a:picLocks noChangeAspect="1" noChangeArrowheads="1"/>
                     </pic:cNvPicPr>
@@ -296,23 +373,8 @@
           <w:sz w:val="24"/>
           <w:szCs w:val="24"/>
         </w:rPr>
-        <w:t xml:space="preserve">The code to create a shell that takes in two commands at a time, then executes them both </w:t>
-      </w:r>
-      <w:r>
-        <w:rPr>
-          <w:rFonts w:asciiTheme="majorBidi" w:hAnsiTheme="majorBidi" w:cstheme="majorBidi"/>
-          <w:sz w:val="24"/>
-          <w:szCs w:val="24"/>
-        </w:rPr>
-        <w:t>concurrently in the</w:t>
-      </w:r>
-      <w:r>
-        <w:rPr>
-          <w:rFonts w:asciiTheme="majorBidi" w:hAnsiTheme="majorBidi" w:cstheme="majorBidi"/>
-          <w:sz w:val="24"/>
-          <w:szCs w:val="24"/>
-        </w:rPr>
-        <w:t xml:space="preserve"> background can be found in the Task_6 &gt; Task_6.</w:t>
+        <w:lastRenderedPageBreak/>
+        <w:t>Now, in Task_4.</w:t>
       </w:r>
       <w:r>
         <w:rPr>
@@ -328,15 +390,189 @@
           <w:sz w:val="24"/>
           <w:szCs w:val="24"/>
         </w:rPr>
-        <w:t xml:space="preserve"> folder (please feel free to check it out for more detail on my code). Now, after running that code on my virtual machine (which runs Ubuntu 18.24), the two commands were indeed being executed </w:t>
-      </w:r>
-      <w:r>
-        <w:rPr>
-          <w:rFonts w:asciiTheme="majorBidi" w:hAnsiTheme="majorBidi" w:cstheme="majorBidi"/>
-          <w:sz w:val="24"/>
-          <w:szCs w:val="24"/>
-        </w:rPr>
-        <w:t>concurrently</w:t>
+        <w:t xml:space="preserve">, I basically wrote a main method in which I initialize a pointer of type char, malloc space for that pointer, </w:t>
+      </w:r>
+      <w:r>
+        <w:rPr>
+          <w:rFonts w:asciiTheme="majorBidi" w:hAnsiTheme="majorBidi" w:cstheme="majorBidi"/>
+          <w:sz w:val="24"/>
+          <w:szCs w:val="24"/>
+        </w:rPr>
+        <w:t>assign a value to each index of memory that the pointer maps to (using a for loop), and finally</w:t>
+      </w:r>
+      <w:r>
+        <w:rPr>
+          <w:rFonts w:asciiTheme="majorBidi" w:hAnsiTheme="majorBidi" w:cstheme="majorBidi"/>
+          <w:sz w:val="24"/>
+          <w:szCs w:val="24"/>
+        </w:rPr>
+        <w:t xml:space="preserve"> sleep the system (the code can be found in Task_4 &gt; Task_4.</w:t>
+      </w:r>
+      <w:r>
+        <w:rPr>
+          <w:rFonts w:asciiTheme="majorBidi" w:hAnsiTheme="majorBidi" w:cstheme="majorBidi"/>
+          <w:sz w:val="24"/>
+          <w:szCs w:val="24"/>
+        </w:rPr>
+        <w:t>2</w:t>
+      </w:r>
+      <w:r>
+        <w:rPr>
+          <w:rFonts w:asciiTheme="majorBidi" w:hAnsiTheme="majorBidi" w:cstheme="majorBidi"/>
+          <w:sz w:val="24"/>
+          <w:szCs w:val="24"/>
+        </w:rPr>
+        <w:t xml:space="preserve"> folder so feel free to give it read). Note that </w:t>
+      </w:r>
+      <w:r>
+        <w:rPr>
+          <w:rFonts w:asciiTheme="majorBidi" w:hAnsiTheme="majorBidi" w:cstheme="majorBidi"/>
+          <w:sz w:val="24"/>
+          <w:szCs w:val="24"/>
+        </w:rPr>
+        <w:t xml:space="preserve">now I do access/use the malloced memory/pages as I write to just about every single index in that malloced memory. Now, if malloc does indeed perform lazy allocation of memory/pages, then we would expect that values of USED, VIRT, and RES to be almost equal because the memory has been accessed and populated and therefore malloc will have to actually touch that memory. With that being said, running top on this process did indeed give the expected results (RES = USED ≈  VIRT) hence further solidifying that malloc has lazy allocation of memory/pages. </w:t>
+      </w:r>
+      <w:r>
+        <w:rPr>
+          <w:rFonts w:asciiTheme="majorBidi" w:hAnsiTheme="majorBidi" w:cstheme="majorBidi"/>
+          <w:sz w:val="24"/>
+          <w:szCs w:val="24"/>
+        </w:rPr>
+        <w:t xml:space="preserve">The screenshot below further demonstrates </w:t>
+      </w:r>
+      <w:r>
+        <w:rPr>
+          <w:rFonts w:asciiTheme="majorBidi" w:hAnsiTheme="majorBidi" w:cstheme="majorBidi"/>
+          <w:sz w:val="24"/>
+          <w:szCs w:val="24"/>
+        </w:rPr>
+        <w:t>this fact</w:t>
+      </w:r>
+      <w:r>
+        <w:rPr>
+          <w:rFonts w:asciiTheme="majorBidi" w:hAnsiTheme="majorBidi" w:cstheme="majorBidi"/>
+          <w:sz w:val="24"/>
+          <w:szCs w:val="24"/>
+        </w:rPr>
+        <w:t>:</w:t>
+      </w:r>
+    </w:p>
+    <w:p>
+      <w:pPr>
+        <w:jc w:val="both"/>
+        <w:rPr>
+          <w:rFonts w:asciiTheme="majorBidi" w:hAnsiTheme="majorBidi" w:cstheme="majorBidi"/>
+          <w:sz w:val="24"/>
+          <w:szCs w:val="24"/>
+        </w:rPr>
+      </w:pPr>
+      <w:r>
+        <w:rPr>
+          <w:noProof/>
+        </w:rPr>
+        <w:drawing>
+          <wp:inline distT="0" distB="0" distL="0" distR="0" wp14:anchorId="456A9988" wp14:editId="4DB29C3E">
+            <wp:extent cx="6858000" cy="3857625"/>
+            <wp:effectExtent l="0" t="0" r="0" b="9525"/>
+            <wp:docPr id="4" name="Picture 4" descr="Graphical user interface&#10;&#10;Description automatically generated with medium confidence"/>
+            <wp:cNvGraphicFramePr>
+              <a:graphicFrameLocks xmlns:a="http://schemas.openxmlformats.org/drawingml/2006/main" noChangeAspect="1"/>
+            </wp:cNvGraphicFramePr>
+            <a:graphic xmlns:a="http://schemas.openxmlformats.org/drawingml/2006/main">
+              <a:graphicData uri="http://schemas.openxmlformats.org/drawingml/2006/picture">
+                <pic:pic xmlns:pic="http://schemas.openxmlformats.org/drawingml/2006/picture">
+                  <pic:nvPicPr>
+                    <pic:cNvPr id="4" name="Picture 4" descr="Graphical user interface&#10;&#10;Description automatically generated with medium confidence"/>
+                    <pic:cNvPicPr>
+                      <a:picLocks noChangeAspect="1" noChangeArrowheads="1"/>
+                    </pic:cNvPicPr>
+                  </pic:nvPicPr>
+                  <pic:blipFill>
+                    <a:blip r:embed="rId8" cstate="print">
+                      <a:extLst>
+                        <a:ext uri="{28A0092B-C50C-407E-A947-70E740481C1C}">
+                          <a14:useLocalDpi xmlns:a14="http://schemas.microsoft.com/office/drawing/2010/main" val="0"/>
+                        </a:ext>
+                      </a:extLst>
+                    </a:blip>
+                    <a:srcRect/>
+                    <a:stretch>
+                      <a:fillRect/>
+                    </a:stretch>
+                  </pic:blipFill>
+                  <pic:spPr bwMode="auto">
+                    <a:xfrm>
+                      <a:off x="0" y="0"/>
+                      <a:ext cx="6858000" cy="3857625"/>
+                    </a:xfrm>
+                    <a:prstGeom prst="rect">
+                      <a:avLst/>
+                    </a:prstGeom>
+                    <a:noFill/>
+                    <a:ln>
+                      <a:noFill/>
+                    </a:ln>
+                  </pic:spPr>
+                </pic:pic>
+              </a:graphicData>
+            </a:graphic>
+          </wp:inline>
+        </w:drawing>
+      </w:r>
+    </w:p>
+    <w:p>
+      <w:pPr>
+        <w:pStyle w:val="ListParagraph"/>
+        <w:jc w:val="both"/>
+        <w:rPr>
+          <w:rFonts w:asciiTheme="majorBidi" w:hAnsiTheme="majorBidi" w:cstheme="majorBidi"/>
+          <w:sz w:val="24"/>
+          <w:szCs w:val="24"/>
+        </w:rPr>
+      </w:pPr>
+      <w:r>
+        <w:rPr>
+          <w:rFonts w:asciiTheme="majorBidi" w:hAnsiTheme="majorBidi" w:cstheme="majorBidi"/>
+          <w:sz w:val="24"/>
+          <w:szCs w:val="24"/>
+        </w:rPr>
+        <w:t>Finally, memory pages are expanded by multiples of the page size which is 4k. However, this may not be an exact value hence why we see slightly weird values in the screenshots above.</w:t>
+      </w:r>
+    </w:p>
+    <w:p>
+      <w:pPr>
+        <w:pStyle w:val="ListParagraph"/>
+        <w:jc w:val="both"/>
+        <w:rPr>
+          <w:rFonts w:asciiTheme="majorBidi" w:hAnsiTheme="majorBidi" w:cstheme="majorBidi"/>
+          <w:sz w:val="24"/>
+          <w:szCs w:val="24"/>
+        </w:rPr>
+      </w:pPr>
+    </w:p>
+    <w:p>
+      <w:pPr>
+        <w:pStyle w:val="ListParagraph"/>
+        <w:numPr>
+          <w:ilvl w:val="0"/>
+          <w:numId w:val="1"/>
+        </w:numPr>
+        <w:jc w:val="both"/>
+        <w:rPr>
+          <w:rFonts w:asciiTheme="majorBidi" w:hAnsiTheme="majorBidi" w:cstheme="majorBidi"/>
+          <w:sz w:val="24"/>
+          <w:szCs w:val="24"/>
+        </w:rPr>
+      </w:pPr>
+      <w:r>
+        <w:rPr>
+          <w:rFonts w:asciiTheme="majorBidi" w:hAnsiTheme="majorBidi" w:cstheme="majorBidi"/>
+          <w:b/>
+          <w:bCs/>
+          <w:sz w:val="24"/>
+          <w:szCs w:val="24"/>
+        </w:rPr>
+        <w:t>Task 6:</w:t>
       </w:r>
       <w:r>
         <w:rPr>
@@ -352,15 +588,228 @@
           <w:sz w:val="24"/>
           <w:szCs w:val="24"/>
         </w:rPr>
-        <w:t>in the background (as child 2 did not have to wait for child 1 to finish execution before it started to execute, or vice versa, but instead, both children were started/started working at the same time)</w:t>
-      </w:r>
-      <w:r>
-        <w:rPr>
-          <w:rFonts w:asciiTheme="majorBidi" w:hAnsiTheme="majorBidi" w:cstheme="majorBidi"/>
-          <w:sz w:val="24"/>
-          <w:szCs w:val="24"/>
-        </w:rPr>
-        <w:t xml:space="preserve"> and the screenshot below proves the correct (expected) behavior of my code:</w:t>
+        <w:t>Start with this program that takes in a command and executes it</w:t>
+      </w:r>
+      <w:r>
+        <w:rPr>
+          <w:rFonts w:asciiTheme="majorBidi" w:hAnsiTheme="majorBidi" w:cstheme="majorBidi"/>
+          <w:sz w:val="24"/>
+          <w:szCs w:val="24"/>
+        </w:rPr>
+        <w:t xml:space="preserve"> </w:t>
+      </w:r>
+      <w:r>
+        <w:rPr>
+          <w:rFonts w:asciiTheme="majorBidi" w:hAnsiTheme="majorBidi" w:cstheme="majorBidi"/>
+          <w:sz w:val="24"/>
+          <w:szCs w:val="24"/>
+        </w:rPr>
+        <w:t>calling execv/execvp/execvpe, i.e. that creates a basic shell program.</w:t>
+      </w:r>
+      <w:r>
+        <w:rPr>
+          <w:rFonts w:asciiTheme="majorBidi" w:hAnsiTheme="majorBidi" w:cstheme="majorBidi"/>
+          <w:sz w:val="24"/>
+          <w:szCs w:val="24"/>
+        </w:rPr>
+        <w:t xml:space="preserve"> </w:t>
+      </w:r>
+      <w:r>
+        <w:rPr>
+          <w:rFonts w:asciiTheme="majorBidi" w:hAnsiTheme="majorBidi" w:cstheme="majorBidi"/>
+          <w:sz w:val="24"/>
+          <w:szCs w:val="24"/>
+        </w:rPr>
+        <w:t>Change the program so it takes two commands at a time, then executes</w:t>
+      </w:r>
+      <w:r>
+        <w:rPr>
+          <w:rFonts w:asciiTheme="majorBidi" w:hAnsiTheme="majorBidi" w:cstheme="majorBidi"/>
+          <w:sz w:val="24"/>
+          <w:szCs w:val="24"/>
+        </w:rPr>
+        <w:t xml:space="preserve"> </w:t>
+      </w:r>
+      <w:r>
+        <w:rPr>
+          <w:rFonts w:asciiTheme="majorBidi" w:hAnsiTheme="majorBidi" w:cstheme="majorBidi"/>
+          <w:sz w:val="24"/>
+          <w:szCs w:val="24"/>
+        </w:rPr>
+        <w:t>them both, serially as background jobs. Next, change it so it executes</w:t>
+      </w:r>
+      <w:r>
+        <w:rPr>
+          <w:rFonts w:asciiTheme="majorBidi" w:hAnsiTheme="majorBidi" w:cstheme="majorBidi"/>
+          <w:sz w:val="24"/>
+          <w:szCs w:val="24"/>
+        </w:rPr>
+        <w:t xml:space="preserve"> </w:t>
+      </w:r>
+      <w:r>
+        <w:rPr>
+          <w:rFonts w:asciiTheme="majorBidi" w:hAnsiTheme="majorBidi" w:cstheme="majorBidi"/>
+          <w:sz w:val="24"/>
+          <w:szCs w:val="24"/>
+        </w:rPr>
+        <w:t>both commands concurrently in the background. Search google to discover</w:t>
+      </w:r>
+      <w:r>
+        <w:rPr>
+          <w:rFonts w:asciiTheme="majorBidi" w:hAnsiTheme="majorBidi" w:cstheme="majorBidi"/>
+          <w:sz w:val="24"/>
+          <w:szCs w:val="24"/>
+        </w:rPr>
+        <w:t xml:space="preserve"> </w:t>
+      </w:r>
+      <w:r>
+        <w:rPr>
+          <w:rFonts w:asciiTheme="majorBidi" w:hAnsiTheme="majorBidi" w:cstheme="majorBidi"/>
+          <w:sz w:val="24"/>
+          <w:szCs w:val="24"/>
+        </w:rPr>
+        <w:t>what you might use to execute these jobs in parallel, if you know you</w:t>
+      </w:r>
+      <w:r>
+        <w:rPr>
+          <w:rFonts w:asciiTheme="majorBidi" w:hAnsiTheme="majorBidi" w:cstheme="majorBidi"/>
+          <w:sz w:val="24"/>
+          <w:szCs w:val="24"/>
+        </w:rPr>
+        <w:t xml:space="preserve"> </w:t>
+      </w:r>
+      <w:r>
+        <w:rPr>
+          <w:rFonts w:asciiTheme="majorBidi" w:hAnsiTheme="majorBidi" w:cstheme="majorBidi"/>
+          <w:sz w:val="24"/>
+          <w:szCs w:val="24"/>
+        </w:rPr>
+        <w:t>have two cores/processors?</w:t>
+      </w:r>
+    </w:p>
+    <w:p>
+      <w:pPr>
+        <w:pStyle w:val="ListParagraph"/>
+        <w:jc w:val="both"/>
+        <w:rPr>
+          <w:rFonts w:asciiTheme="majorBidi" w:hAnsiTheme="majorBidi" w:cstheme="majorBidi"/>
+          <w:b/>
+          <w:bCs/>
+          <w:sz w:val="24"/>
+          <w:szCs w:val="24"/>
+        </w:rPr>
+      </w:pPr>
+      <w:r>
+        <w:rPr>
+          <w:rFonts w:asciiTheme="majorBidi" w:hAnsiTheme="majorBidi" w:cstheme="majorBidi"/>
+          <w:b/>
+          <w:bCs/>
+          <w:sz w:val="24"/>
+          <w:szCs w:val="24"/>
+        </w:rPr>
+        <w:t>Answer:</w:t>
+      </w:r>
+    </w:p>
+    <w:p>
+      <w:pPr>
+        <w:pStyle w:val="ListParagraph"/>
+        <w:jc w:val="both"/>
+        <w:rPr>
+          <w:rFonts w:asciiTheme="majorBidi" w:hAnsiTheme="majorBidi" w:cstheme="majorBidi"/>
+          <w:sz w:val="24"/>
+          <w:szCs w:val="24"/>
+        </w:rPr>
+      </w:pPr>
+      <w:r>
+        <w:rPr>
+          <w:rFonts w:asciiTheme="majorBidi" w:hAnsiTheme="majorBidi" w:cstheme="majorBidi"/>
+          <w:sz w:val="24"/>
+          <w:szCs w:val="24"/>
+        </w:rPr>
+        <w:lastRenderedPageBreak/>
+        <w:t>The code to create a shell that takes in two commands at a time, then executes them both serially as background jobs can be found in the Task_6 &gt; Task_6.1 folder (please feel free to check it out for more detail on my code). Now, after running that code on my virtual machine (which runs Ubuntu 18.24), the two commands were indeed being executed serially, one by one, as background jobs and the screenshot below proves the correct (expected) behavior of my code:</w:t>
+      </w:r>
+    </w:p>
+    <w:p>
+      <w:pPr>
+        <w:jc w:val="both"/>
+        <w:rPr>
+          <w:rFonts w:asciiTheme="majorBidi" w:hAnsiTheme="majorBidi" w:cstheme="majorBidi"/>
+          <w:sz w:val="24"/>
+          <w:szCs w:val="24"/>
+        </w:rPr>
+      </w:pPr>
+      <w:r>
+        <w:rPr>
+          <w:noProof/>
+        </w:rPr>
+        <w:drawing>
+          <wp:inline distT="0" distB="0" distL="0" distR="0" wp14:anchorId="17C67C3F" wp14:editId="22853F1E">
+            <wp:extent cx="6858000" cy="3857625"/>
+            <wp:effectExtent l="0" t="0" r="0" b="9525"/>
+            <wp:docPr id="1" name="Picture 1" descr="A screenshot of a computer&#10;&#10;Description automatically generated with medium confidence"/>
+            <wp:cNvGraphicFramePr>
+              <a:graphicFrameLocks xmlns:a="http://schemas.openxmlformats.org/drawingml/2006/main" noChangeAspect="1"/>
+            </wp:cNvGraphicFramePr>
+            <a:graphic xmlns:a="http://schemas.openxmlformats.org/drawingml/2006/main">
+              <a:graphicData uri="http://schemas.openxmlformats.org/drawingml/2006/picture">
+                <pic:pic xmlns:pic="http://schemas.openxmlformats.org/drawingml/2006/picture">
+                  <pic:nvPicPr>
+                    <pic:cNvPr id="1" name="Picture 1" descr="A screenshot of a computer&#10;&#10;Description automatically generated with medium confidence"/>
+                    <pic:cNvPicPr>
+                      <a:picLocks noChangeAspect="1" noChangeArrowheads="1"/>
+                    </pic:cNvPicPr>
+                  </pic:nvPicPr>
+                  <pic:blipFill>
+                    <a:blip r:embed="rId9" cstate="print">
+                      <a:extLst>
+                        <a:ext uri="{28A0092B-C50C-407E-A947-70E740481C1C}">
+                          <a14:useLocalDpi xmlns:a14="http://schemas.microsoft.com/office/drawing/2010/main" val="0"/>
+                        </a:ext>
+                      </a:extLst>
+                    </a:blip>
+                    <a:srcRect/>
+                    <a:stretch>
+                      <a:fillRect/>
+                    </a:stretch>
+                  </pic:blipFill>
+                  <pic:spPr bwMode="auto">
+                    <a:xfrm>
+                      <a:off x="0" y="0"/>
+                      <a:ext cx="6858000" cy="3857625"/>
+                    </a:xfrm>
+                    <a:prstGeom prst="rect">
+                      <a:avLst/>
+                    </a:prstGeom>
+                    <a:noFill/>
+                    <a:ln>
+                      <a:noFill/>
+                    </a:ln>
+                  </pic:spPr>
+                </pic:pic>
+              </a:graphicData>
+            </a:graphic>
+          </wp:inline>
+        </w:drawing>
+      </w:r>
+    </w:p>
+    <w:p>
+      <w:pPr>
+        <w:pStyle w:val="ListParagraph"/>
+        <w:jc w:val="both"/>
+        <w:rPr>
+          <w:rFonts w:asciiTheme="majorBidi" w:hAnsiTheme="majorBidi" w:cstheme="majorBidi"/>
+          <w:sz w:val="24"/>
+          <w:szCs w:val="24"/>
+        </w:rPr>
+      </w:pPr>
+      <w:r>
+        <w:rPr>
+          <w:rFonts w:asciiTheme="majorBidi" w:hAnsiTheme="majorBidi" w:cstheme="majorBidi"/>
+          <w:sz w:val="24"/>
+          <w:szCs w:val="24"/>
+        </w:rPr>
+        <w:t>The code to create a shell that takes in two commands at a time, then executes them both concurrently in the background can be found in the Task_6 &gt; Task_6.2 folder (please feel free to check it out for more detail on my code). Now, after running that code on my virtual machine (which runs Ubuntu 18.24), the two commands were indeed being executed concurrently in the background (as child 2 did not have to wait for child 1 to finish execution before it started to execute, or vice versa, but instead, both children were started/started working at the same time) and the screenshot below proves the correct (expected) behavior of my code:</w:t>
       </w:r>
     </w:p>
     <w:p>
@@ -395,7 +844,7 @@
                     </pic:cNvPicPr>
                   </pic:nvPicPr>
                   <pic:blipFill>
-                    <a:blip r:embed="rId8" cstate="print">
+                    <a:blip r:embed="rId10" cstate="print">
                       <a:extLst>
                         <a:ext uri="{28A0092B-C50C-407E-A947-70E740481C1C}">
                           <a14:useLocalDpi xmlns:a14="http://schemas.microsoft.com/office/drawing/2010/main" val="0"/>
@@ -1382,6 +1831,36 @@
       <w:vertAlign w:val="superscript"/>
     </w:rPr>
   </w:style>
+  <w:style w:type="paragraph" w:styleId="HTMLPreformatted">
+    <w:name w:val="HTML Preformatted"/>
+    <w:basedOn w:val="Normal"/>
+    <w:link w:val="HTMLPreformattedChar"/>
+    <w:uiPriority w:val="99"/>
+    <w:semiHidden/>
+    <w:unhideWhenUsed/>
+    <w:rsid w:val="00A01FC4"/>
+    <w:pPr>
+      <w:spacing w:after="0" w:line="240" w:lineRule="auto"/>
+    </w:pPr>
+    <w:rPr>
+      <w:rFonts w:ascii="Consolas" w:hAnsi="Consolas"/>
+      <w:sz w:val="20"/>
+      <w:szCs w:val="20"/>
+    </w:rPr>
+  </w:style>
+  <w:style w:type="character" w:customStyle="1" w:styleId="HTMLPreformattedChar">
+    <w:name w:val="HTML Preformatted Char"/>
+    <w:basedOn w:val="DefaultParagraphFont"/>
+    <w:link w:val="HTMLPreformatted"/>
+    <w:uiPriority w:val="99"/>
+    <w:semiHidden/>
+    <w:rsid w:val="00A01FC4"/>
+    <w:rPr>
+      <w:rFonts w:ascii="Consolas" w:hAnsi="Consolas"/>
+      <w:sz w:val="20"/>
+      <w:szCs w:val="20"/>
+    </w:rPr>
+  </w:style>
 </w:styles>
 </file>
 

</xml_diff>

<commit_message>
Task 4 - Minor edits to the demo
</commit_message>
<xml_diff>
--- a/Accompanying Notes, Screenshots, and Answers (A supplement to my code).docx
+++ b/Accompanying Notes, Screenshots, and Answers (A supplement to my code).docx
@@ -62,23 +62,7 @@
           <w:sz w:val="24"/>
           <w:szCs w:val="24"/>
         </w:rPr>
-        <w:t>immediate allocation, of physical memory/pages.  Can you determine whether</w:t>
-      </w:r>
-      <w:r>
-        <w:rPr>
-          <w:rFonts w:asciiTheme="majorBidi" w:hAnsiTheme="majorBidi" w:cstheme="majorBidi"/>
-          <w:sz w:val="24"/>
-          <w:szCs w:val="24"/>
-        </w:rPr>
-        <w:t xml:space="preserve"> </w:t>
-      </w:r>
-      <w:r>
-        <w:rPr>
-          <w:rFonts w:asciiTheme="majorBidi" w:hAnsiTheme="majorBidi" w:cstheme="majorBidi"/>
-          <w:sz w:val="24"/>
-          <w:szCs w:val="24"/>
-        </w:rPr>
-        <w:t>pages are allocated as a multiple of some fixed heap-expansion size?</w:t>
+        <w:t>immediate allocation, of physical memory/pages.  Can you determine whether pages are allocated as a multiple of some fixed heap-expansion size?</w:t>
       </w:r>
     </w:p>
     <w:p>
@@ -217,15 +201,7 @@
           <w:sz w:val="24"/>
           <w:szCs w:val="24"/>
         </w:rPr>
-        <w:t>SWAP)</w:t>
-      </w:r>
-      <w:r>
-        <w:rPr>
-          <w:rFonts w:asciiTheme="majorBidi" w:hAnsiTheme="majorBidi" w:cstheme="majorBidi"/>
-          <w:sz w:val="24"/>
-          <w:szCs w:val="24"/>
-        </w:rPr>
-        <w:t xml:space="preserve"> must be less </w:t>
+        <w:t xml:space="preserve">SWAP) must be less </w:t>
       </w:r>
       <w:r>
         <w:rPr>
@@ -374,87 +350,7 @@
           <w:szCs w:val="24"/>
         </w:rPr>
         <w:lastRenderedPageBreak/>
-        <w:t>Now, in Task_4.</w:t>
-      </w:r>
-      <w:r>
-        <w:rPr>
-          <w:rFonts w:asciiTheme="majorBidi" w:hAnsiTheme="majorBidi" w:cstheme="majorBidi"/>
-          <w:sz w:val="24"/>
-          <w:szCs w:val="24"/>
-        </w:rPr>
-        <w:t>2</w:t>
-      </w:r>
-      <w:r>
-        <w:rPr>
-          <w:rFonts w:asciiTheme="majorBidi" w:hAnsiTheme="majorBidi" w:cstheme="majorBidi"/>
-          <w:sz w:val="24"/>
-          <w:szCs w:val="24"/>
-        </w:rPr>
-        <w:t xml:space="preserve">, I basically wrote a main method in which I initialize a pointer of type char, malloc space for that pointer, </w:t>
-      </w:r>
-      <w:r>
-        <w:rPr>
-          <w:rFonts w:asciiTheme="majorBidi" w:hAnsiTheme="majorBidi" w:cstheme="majorBidi"/>
-          <w:sz w:val="24"/>
-          <w:szCs w:val="24"/>
-        </w:rPr>
-        <w:t>assign a value to each index of memory that the pointer maps to (using a for loop), and finally</w:t>
-      </w:r>
-      <w:r>
-        <w:rPr>
-          <w:rFonts w:asciiTheme="majorBidi" w:hAnsiTheme="majorBidi" w:cstheme="majorBidi"/>
-          <w:sz w:val="24"/>
-          <w:szCs w:val="24"/>
-        </w:rPr>
-        <w:t xml:space="preserve"> sleep the system (the code can be found in Task_4 &gt; Task_4.</w:t>
-      </w:r>
-      <w:r>
-        <w:rPr>
-          <w:rFonts w:asciiTheme="majorBidi" w:hAnsiTheme="majorBidi" w:cstheme="majorBidi"/>
-          <w:sz w:val="24"/>
-          <w:szCs w:val="24"/>
-        </w:rPr>
-        <w:t>2</w:t>
-      </w:r>
-      <w:r>
-        <w:rPr>
-          <w:rFonts w:asciiTheme="majorBidi" w:hAnsiTheme="majorBidi" w:cstheme="majorBidi"/>
-          <w:sz w:val="24"/>
-          <w:szCs w:val="24"/>
-        </w:rPr>
-        <w:t xml:space="preserve"> folder so feel free to give it read). Note that </w:t>
-      </w:r>
-      <w:r>
-        <w:rPr>
-          <w:rFonts w:asciiTheme="majorBidi" w:hAnsiTheme="majorBidi" w:cstheme="majorBidi"/>
-          <w:sz w:val="24"/>
-          <w:szCs w:val="24"/>
-        </w:rPr>
-        <w:t xml:space="preserve">now I do access/use the malloced memory/pages as I write to just about every single index in that malloced memory. Now, if malloc does indeed perform lazy allocation of memory/pages, then we would expect that values of USED, VIRT, and RES to be almost equal because the memory has been accessed and populated and therefore malloc will have to actually touch that memory. With that being said, running top on this process did indeed give the expected results (RES = USED ≈  VIRT) hence further solidifying that malloc has lazy allocation of memory/pages. </w:t>
-      </w:r>
-      <w:r>
-        <w:rPr>
-          <w:rFonts w:asciiTheme="majorBidi" w:hAnsiTheme="majorBidi" w:cstheme="majorBidi"/>
-          <w:sz w:val="24"/>
-          <w:szCs w:val="24"/>
-        </w:rPr>
-        <w:t xml:space="preserve">The screenshot below further demonstrates </w:t>
-      </w:r>
-      <w:r>
-        <w:rPr>
-          <w:rFonts w:asciiTheme="majorBidi" w:hAnsiTheme="majorBidi" w:cstheme="majorBidi"/>
-          <w:sz w:val="24"/>
-          <w:szCs w:val="24"/>
-        </w:rPr>
-        <w:t>this fact</w:t>
-      </w:r>
-      <w:r>
-        <w:rPr>
-          <w:rFonts w:asciiTheme="majorBidi" w:hAnsiTheme="majorBidi" w:cstheme="majorBidi"/>
-          <w:sz w:val="24"/>
-          <w:szCs w:val="24"/>
-        </w:rPr>
-        <w:t>:</w:t>
+        <w:t>Now, in Task_4.2, I basically wrote a main method in which I initialize a pointer of type char, malloc space for that pointer, assign a value to each index of memory that the pointer maps to (using a for loop), and finally sleep the system (the code can be found in Task_4 &gt; Task_4.2 folder so feel free to give it read). Note that now I do access/use the malloced memory/pages as I write to just about every single index in that malloced memory. Now, if malloc does indeed perform lazy allocation of memory/pages, then we would expect that values of USED, VIRT, and RES to be almost equal because the memory has been accessed and populated and therefore malloc will have to actually touch that memory. With that being said, running top on this process did indeed give the expected results (RES = USED ≈  VIRT) hence further solidifying that malloc has lazy allocation of memory/pages. The screenshot below further demonstrates this fact:</w:t>
       </w:r>
     </w:p>
     <w:p>
@@ -536,7 +432,15 @@
           <w:sz w:val="24"/>
           <w:szCs w:val="24"/>
         </w:rPr>
-        <w:t>Finally, memory pages are expanded by multiples of the page size which is 4k. However, this may not be an exact value hence why we see slightly weird values in the screenshots above.</w:t>
+        <w:t xml:space="preserve">Finally, </w:t>
+      </w:r>
+      <w:r>
+        <w:rPr>
+          <w:rFonts w:asciiTheme="majorBidi" w:hAnsiTheme="majorBidi" w:cstheme="majorBidi"/>
+          <w:sz w:val="24"/>
+          <w:szCs w:val="24"/>
+        </w:rPr>
+        <w:t xml:space="preserve">by looking at the VIRT values in the screenshot above, we can see that all of these values are divisible by 4. Therefore, it would be safe to assume that the allocated virtual memory for each one of the processes above is some multiple of 4 thus indicating that the fixed-heap expansion should be some multiple of 4 (which comes from the fact that page sizes are 4k). </w:t>
       </w:r>
     </w:p>
     <w:p>
@@ -652,7 +556,16 @@
           <w:sz w:val="24"/>
           <w:szCs w:val="24"/>
         </w:rPr>
-        <w:t>both commands concurrently in the background. Search google to discover</w:t>
+        <w:t xml:space="preserve">both commands </w:t>
+      </w:r>
+      <w:r>
+        <w:rPr>
+          <w:rFonts w:asciiTheme="majorBidi" w:hAnsiTheme="majorBidi" w:cstheme="majorBidi"/>
+          <w:sz w:val="24"/>
+          <w:szCs w:val="24"/>
+        </w:rPr>
+        <w:lastRenderedPageBreak/>
+        <w:t>concurrently in the background. Search google to discover</w:t>
       </w:r>
       <w:r>
         <w:rPr>
@@ -726,7 +639,6 @@
           <w:sz w:val="24"/>
           <w:szCs w:val="24"/>
         </w:rPr>
-        <w:lastRenderedPageBreak/>
         <w:t>The code to create a shell that takes in two commands at a time, then executes them both serially as background jobs can be found in the Task_6 &gt; Task_6.1 folder (please feel free to check it out for more detail on my code). Now, after running that code on my virtual machine (which runs Ubuntu 18.24), the two commands were indeed being executed serially, one by one, as background jobs and the screenshot below proves the correct (expected) behavior of my code:</w:t>
       </w:r>
     </w:p>
@@ -1758,6 +1670,7 @@
   <w:style w:type="character" w:default="1" w:styleId="DefaultParagraphFont">
     <w:name w:val="Default Paragraph Font"/>
     <w:uiPriority w:val="1"/>
+    <w:semiHidden/>
     <w:unhideWhenUsed/>
   </w:style>
   <w:style w:type="table" w:default="1" w:styleId="TableNormal">

</xml_diff>

<commit_message>
Task 3 - Complete the task and the demo
</commit_message>
<xml_diff>
--- a/Accompanying Notes, Screenshots, and Answers (A supplement to my code).docx
+++ b/Accompanying Notes, Screenshots, and Answers (A supplement to my code).docx
@@ -30,7 +30,7 @@
           <w:sz w:val="24"/>
           <w:szCs w:val="24"/>
         </w:rPr>
-        <w:t>Task 4:</w:t>
+        <w:t>Task 3:</w:t>
       </w:r>
       <w:r>
         <w:rPr>
@@ -46,7 +46,7 @@
           <w:sz w:val="24"/>
           <w:szCs w:val="24"/>
         </w:rPr>
-        <w:t>Write a c program to show whether malloc has lazy allocation, or</w:t>
+        <w:t>Write a c program to demonstrate whether malloc and calloc differ on</w:t>
       </w:r>
       <w:r>
         <w:rPr>
@@ -62,20 +62,13 @@
           <w:sz w:val="24"/>
           <w:szCs w:val="24"/>
         </w:rPr>
-        <w:t>immediate allocation, of physical memory/pages.  Can you determine whether pages are allocated as a multiple of some fixed heap-expansion size?</w:t>
+        <w:t>your system.</w:t>
       </w:r>
     </w:p>
     <w:p>
       <w:pPr>
         <w:pStyle w:val="ListParagraph"/>
         <w:jc w:val="both"/>
-        <w:rPr>
-          <w:rFonts w:asciiTheme="majorBidi" w:hAnsiTheme="majorBidi" w:cstheme="majorBidi"/>
-          <w:sz w:val="24"/>
-          <w:szCs w:val="24"/>
-        </w:rPr>
-      </w:pPr>
-      <w:r>
         <w:rPr>
           <w:rFonts w:asciiTheme="majorBidi" w:hAnsiTheme="majorBidi" w:cstheme="majorBidi"/>
           <w:b/>
@@ -83,6 +76,1176 @@
           <w:sz w:val="24"/>
           <w:szCs w:val="24"/>
         </w:rPr>
+      </w:pPr>
+      <w:r>
+        <w:rPr>
+          <w:rFonts w:asciiTheme="majorBidi" w:hAnsiTheme="majorBidi" w:cstheme="majorBidi"/>
+          <w:b/>
+          <w:bCs/>
+          <w:sz w:val="24"/>
+          <w:szCs w:val="24"/>
+        </w:rPr>
+        <w:t>Answer:</w:t>
+      </w:r>
+    </w:p>
+    <w:p>
+      <w:pPr>
+        <w:pStyle w:val="ListParagraph"/>
+        <w:jc w:val="both"/>
+        <w:rPr>
+          <w:rFonts w:asciiTheme="majorBidi" w:hAnsiTheme="majorBidi" w:cstheme="majorBidi"/>
+          <w:sz w:val="24"/>
+          <w:szCs w:val="24"/>
+        </w:rPr>
+      </w:pPr>
+      <w:r>
+        <w:rPr>
+          <w:rFonts w:asciiTheme="majorBidi" w:hAnsiTheme="majorBidi" w:cstheme="majorBidi"/>
+          <w:sz w:val="24"/>
+          <w:szCs w:val="24"/>
+        </w:rPr>
+        <w:t xml:space="preserve">While doing my research on the differences between malloc and calloc, I was able to find plenty. Some of these differences are trivial </w:t>
+      </w:r>
+      <w:r>
+        <w:rPr>
+          <w:rFonts w:asciiTheme="majorBidi" w:hAnsiTheme="majorBidi" w:cstheme="majorBidi"/>
+          <w:sz w:val="24"/>
+          <w:szCs w:val="24"/>
+        </w:rPr>
+        <w:t>and</w:t>
+      </w:r>
+      <w:r>
+        <w:rPr>
+          <w:rFonts w:asciiTheme="majorBidi" w:hAnsiTheme="majorBidi" w:cstheme="majorBidi"/>
+          <w:sz w:val="24"/>
+          <w:szCs w:val="24"/>
+        </w:rPr>
+        <w:t xml:space="preserve"> can be observed while writing code while others need a little bit of plumbing into the internals of the operating system to notice them. Nonetheless, </w:t>
+      </w:r>
+      <w:r>
+        <w:rPr>
+          <w:rFonts w:asciiTheme="majorBidi" w:hAnsiTheme="majorBidi" w:cstheme="majorBidi"/>
+          <w:sz w:val="24"/>
+          <w:szCs w:val="24"/>
+        </w:rPr>
+        <w:t>here are some of the differences I was able to find:</w:t>
+      </w:r>
+    </w:p>
+    <w:p>
+      <w:pPr>
+        <w:pStyle w:val="ListParagraph"/>
+        <w:numPr>
+          <w:ilvl w:val="0"/>
+          <w:numId w:val="3"/>
+        </w:numPr>
+        <w:jc w:val="both"/>
+        <w:rPr>
+          <w:rFonts w:asciiTheme="majorBidi" w:hAnsiTheme="majorBidi" w:cstheme="majorBidi"/>
+          <w:sz w:val="24"/>
+          <w:szCs w:val="24"/>
+        </w:rPr>
+      </w:pPr>
+      <w:r>
+        <w:rPr>
+          <w:rFonts w:asciiTheme="majorBidi" w:hAnsiTheme="majorBidi" w:cstheme="majorBidi"/>
+          <w:b/>
+          <w:bCs/>
+          <w:sz w:val="24"/>
+          <w:szCs w:val="24"/>
+        </w:rPr>
+        <w:t>Syntactic differences:</w:t>
+      </w:r>
+      <w:r>
+        <w:rPr>
+          <w:rFonts w:asciiTheme="majorBidi" w:hAnsiTheme="majorBidi" w:cstheme="majorBidi"/>
+          <w:b/>
+          <w:bCs/>
+          <w:sz w:val="24"/>
+          <w:szCs w:val="24"/>
+        </w:rPr>
+        <w:t xml:space="preserve"> </w:t>
+      </w:r>
+      <w:r>
+        <w:rPr>
+          <w:rFonts w:asciiTheme="majorBidi" w:hAnsiTheme="majorBidi" w:cstheme="majorBidi"/>
+          <w:sz w:val="24"/>
+          <w:szCs w:val="24"/>
+        </w:rPr>
+        <w:t>when working with malloc and calloc, noticing the syntactic differences between the two is rather trivial.</w:t>
+      </w:r>
+      <w:r>
+        <w:rPr>
+          <w:rFonts w:asciiTheme="majorBidi" w:hAnsiTheme="majorBidi" w:cstheme="majorBidi"/>
+          <w:sz w:val="24"/>
+          <w:szCs w:val="24"/>
+        </w:rPr>
+        <w:t xml:space="preserve"> While </w:t>
+      </w:r>
+      <w:r>
+        <w:rPr>
+          <w:rFonts w:asciiTheme="majorBidi" w:hAnsiTheme="majorBidi" w:cstheme="majorBidi"/>
+          <w:sz w:val="24"/>
+          <w:szCs w:val="24"/>
+        </w:rPr>
+        <w:t>both calloc and malloc return a void pointer to the location in memory where the allocated memory resides, malloc takes in one parameter as input whereas calloc takes in two parameters as input</w:t>
+      </w:r>
+      <w:r>
+        <w:rPr>
+          <w:rFonts w:asciiTheme="majorBidi" w:hAnsiTheme="majorBidi" w:cstheme="majorBidi"/>
+          <w:sz w:val="24"/>
+          <w:szCs w:val="24"/>
+        </w:rPr>
+        <w:t>. This difference can be seen below:</w:t>
+      </w:r>
+    </w:p>
+    <w:p>
+      <w:pPr>
+        <w:pStyle w:val="ListParagraph"/>
+        <w:numPr>
+          <w:ilvl w:val="0"/>
+          <w:numId w:val="4"/>
+        </w:numPr>
+        <w:jc w:val="both"/>
+        <w:rPr>
+          <w:rFonts w:asciiTheme="majorBidi" w:hAnsiTheme="majorBidi" w:cstheme="majorBidi"/>
+          <w:sz w:val="24"/>
+          <w:szCs w:val="24"/>
+        </w:rPr>
+      </w:pPr>
+      <w:r>
+        <w:rPr>
+          <w:rFonts w:asciiTheme="majorBidi" w:hAnsiTheme="majorBidi" w:cstheme="majorBidi"/>
+          <w:sz w:val="24"/>
+          <w:szCs w:val="24"/>
+        </w:rPr>
+        <w:t>int *pointer1 = (int *) malloc(10 * sizeof(int)</w:t>
+      </w:r>
+      <w:proofErr w:type="gramStart"/>
+      <w:r>
+        <w:rPr>
+          <w:rFonts w:asciiTheme="majorBidi" w:hAnsiTheme="majorBidi" w:cstheme="majorBidi"/>
+          <w:sz w:val="24"/>
+          <w:szCs w:val="24"/>
+        </w:rPr>
+        <w:t>);</w:t>
+      </w:r>
+      <w:proofErr w:type="gramEnd"/>
+      <w:r>
+        <w:rPr>
+          <w:rFonts w:asciiTheme="majorBidi" w:hAnsiTheme="majorBidi" w:cstheme="majorBidi"/>
+          <w:sz w:val="24"/>
+          <w:szCs w:val="24"/>
+        </w:rPr>
+        <w:t xml:space="preserve"> </w:t>
+      </w:r>
+    </w:p>
+    <w:p>
+      <w:pPr>
+        <w:pStyle w:val="ListParagraph"/>
+        <w:ind w:left="2160"/>
+        <w:jc w:val="both"/>
+        <w:rPr>
+          <w:rFonts w:asciiTheme="majorBidi" w:hAnsiTheme="majorBidi" w:cstheme="majorBidi"/>
+          <w:sz w:val="24"/>
+          <w:szCs w:val="24"/>
+        </w:rPr>
+      </w:pPr>
+      <w:r>
+        <w:rPr>
+          <w:rFonts w:asciiTheme="majorBidi" w:hAnsiTheme="majorBidi" w:cstheme="majorBidi"/>
+          <w:sz w:val="24"/>
+          <w:szCs w:val="24"/>
+        </w:rPr>
+        <w:t>O</w:t>
+      </w:r>
+      <w:r>
+        <w:rPr>
+          <w:rFonts w:asciiTheme="majorBidi" w:hAnsiTheme="majorBidi" w:cstheme="majorBidi"/>
+          <w:sz w:val="24"/>
+          <w:szCs w:val="24"/>
+        </w:rPr>
+        <w:t>r according to the documentation: void *malloc(size_t n</w:t>
+      </w:r>
+      <w:proofErr w:type="gramStart"/>
+      <w:r>
+        <w:rPr>
+          <w:rFonts w:asciiTheme="majorBidi" w:hAnsiTheme="majorBidi" w:cstheme="majorBidi"/>
+          <w:sz w:val="24"/>
+          <w:szCs w:val="24"/>
+        </w:rPr>
+        <w:t>);</w:t>
+      </w:r>
+      <w:proofErr w:type="gramEnd"/>
+    </w:p>
+    <w:p>
+      <w:pPr>
+        <w:pStyle w:val="ListParagraph"/>
+        <w:numPr>
+          <w:ilvl w:val="0"/>
+          <w:numId w:val="4"/>
+        </w:numPr>
+        <w:jc w:val="both"/>
+        <w:rPr>
+          <w:rFonts w:asciiTheme="majorBidi" w:hAnsiTheme="majorBidi" w:cstheme="majorBidi"/>
+          <w:sz w:val="24"/>
+          <w:szCs w:val="24"/>
+        </w:rPr>
+      </w:pPr>
+      <w:r>
+        <w:rPr>
+          <w:rFonts w:asciiTheme="majorBidi" w:hAnsiTheme="majorBidi" w:cstheme="majorBidi"/>
+          <w:sz w:val="24"/>
+          <w:szCs w:val="24"/>
+        </w:rPr>
+        <w:t>int *pointer2 = (int *) calloc(10, sizeof(int)</w:t>
+      </w:r>
+      <w:proofErr w:type="gramStart"/>
+      <w:r>
+        <w:rPr>
+          <w:rFonts w:asciiTheme="majorBidi" w:hAnsiTheme="majorBidi" w:cstheme="majorBidi"/>
+          <w:sz w:val="24"/>
+          <w:szCs w:val="24"/>
+        </w:rPr>
+        <w:t>);</w:t>
+      </w:r>
+      <w:proofErr w:type="gramEnd"/>
+      <w:r>
+        <w:rPr>
+          <w:rFonts w:asciiTheme="majorBidi" w:hAnsiTheme="majorBidi" w:cstheme="majorBidi"/>
+          <w:sz w:val="24"/>
+          <w:szCs w:val="24"/>
+        </w:rPr>
+        <w:t xml:space="preserve"> </w:t>
+      </w:r>
+    </w:p>
+    <w:p>
+      <w:pPr>
+        <w:pStyle w:val="ListParagraph"/>
+        <w:ind w:left="2160"/>
+        <w:jc w:val="both"/>
+        <w:rPr>
+          <w:rFonts w:asciiTheme="majorBidi" w:hAnsiTheme="majorBidi" w:cstheme="majorBidi"/>
+          <w:sz w:val="24"/>
+          <w:szCs w:val="24"/>
+        </w:rPr>
+      </w:pPr>
+      <w:r>
+        <w:rPr>
+          <w:rFonts w:asciiTheme="majorBidi" w:hAnsiTheme="majorBidi" w:cstheme="majorBidi"/>
+          <w:sz w:val="24"/>
+          <w:szCs w:val="24"/>
+        </w:rPr>
+        <w:t>O</w:t>
+      </w:r>
+      <w:r>
+        <w:rPr>
+          <w:rFonts w:asciiTheme="majorBidi" w:hAnsiTheme="majorBidi" w:cstheme="majorBidi"/>
+          <w:sz w:val="24"/>
+          <w:szCs w:val="24"/>
+        </w:rPr>
+        <w:t>r according to the documentation: void *calloc(size_t n, size_t size</w:t>
+      </w:r>
+      <w:proofErr w:type="gramStart"/>
+      <w:r>
+        <w:rPr>
+          <w:rFonts w:asciiTheme="majorBidi" w:hAnsiTheme="majorBidi" w:cstheme="majorBidi"/>
+          <w:sz w:val="24"/>
+          <w:szCs w:val="24"/>
+        </w:rPr>
+        <w:t>);</w:t>
+      </w:r>
+      <w:proofErr w:type="gramEnd"/>
+    </w:p>
+    <w:p>
+      <w:pPr>
+        <w:pStyle w:val="ListParagraph"/>
+        <w:ind w:left="2160"/>
+        <w:jc w:val="both"/>
+        <w:rPr>
+          <w:rFonts w:asciiTheme="majorBidi" w:hAnsiTheme="majorBidi" w:cstheme="majorBidi"/>
+          <w:sz w:val="24"/>
+          <w:szCs w:val="24"/>
+        </w:rPr>
+      </w:pPr>
+    </w:p>
+    <w:p>
+      <w:pPr>
+        <w:pStyle w:val="ListParagraph"/>
+        <w:numPr>
+          <w:ilvl w:val="0"/>
+          <w:numId w:val="3"/>
+        </w:numPr>
+        <w:jc w:val="both"/>
+        <w:rPr>
+          <w:rFonts w:asciiTheme="majorBidi" w:hAnsiTheme="majorBidi" w:cstheme="majorBidi"/>
+          <w:b/>
+          <w:bCs/>
+          <w:sz w:val="24"/>
+          <w:szCs w:val="24"/>
+        </w:rPr>
+      </w:pPr>
+      <w:r>
+        <w:rPr>
+          <w:rFonts w:asciiTheme="majorBidi" w:hAnsiTheme="majorBidi" w:cstheme="majorBidi"/>
+          <w:b/>
+          <w:bCs/>
+          <w:sz w:val="24"/>
+          <w:szCs w:val="24"/>
+        </w:rPr>
+        <w:t>Time efficiency:</w:t>
+      </w:r>
+      <w:r>
+        <w:rPr>
+          <w:rFonts w:asciiTheme="majorBidi" w:hAnsiTheme="majorBidi" w:cstheme="majorBidi"/>
+          <w:b/>
+          <w:bCs/>
+          <w:sz w:val="24"/>
+          <w:szCs w:val="24"/>
+        </w:rPr>
+        <w:t xml:space="preserve"> </w:t>
+      </w:r>
+      <w:r>
+        <w:rPr>
+          <w:rFonts w:asciiTheme="majorBidi" w:hAnsiTheme="majorBidi" w:cstheme="majorBidi"/>
+          <w:sz w:val="24"/>
+          <w:szCs w:val="24"/>
+        </w:rPr>
+        <w:t>according to multiple resources, malloc tends to be quicker/faster than calloc when it comes to the time it takes the function to execute (the function’s runtime)</w:t>
+      </w:r>
+      <w:r>
+        <w:rPr>
+          <w:rStyle w:val="FootnoteReference"/>
+          <w:rFonts w:asciiTheme="majorBidi" w:hAnsiTheme="majorBidi" w:cstheme="majorBidi"/>
+          <w:sz w:val="24"/>
+          <w:szCs w:val="24"/>
+        </w:rPr>
+        <w:footnoteReference w:id="1"/>
+      </w:r>
+      <w:r>
+        <w:rPr>
+          <w:rFonts w:asciiTheme="majorBidi" w:hAnsiTheme="majorBidi" w:cstheme="majorBidi"/>
+          <w:sz w:val="24"/>
+          <w:szCs w:val="24"/>
+        </w:rPr>
+        <w:t>.</w:t>
+      </w:r>
+    </w:p>
+    <w:p>
+      <w:pPr>
+        <w:pStyle w:val="ListParagraph"/>
+        <w:ind w:left="1440"/>
+        <w:jc w:val="both"/>
+        <w:rPr>
+          <w:rFonts w:asciiTheme="majorBidi" w:hAnsiTheme="majorBidi" w:cstheme="majorBidi"/>
+          <w:b/>
+          <w:bCs/>
+          <w:sz w:val="24"/>
+          <w:szCs w:val="24"/>
+        </w:rPr>
+      </w:pPr>
+    </w:p>
+    <w:p>
+      <w:pPr>
+        <w:pStyle w:val="ListParagraph"/>
+        <w:numPr>
+          <w:ilvl w:val="0"/>
+          <w:numId w:val="3"/>
+        </w:numPr>
+        <w:jc w:val="both"/>
+        <w:rPr>
+          <w:rFonts w:asciiTheme="majorBidi" w:hAnsiTheme="majorBidi" w:cstheme="majorBidi"/>
+          <w:b/>
+          <w:bCs/>
+          <w:sz w:val="24"/>
+          <w:szCs w:val="24"/>
+        </w:rPr>
+      </w:pPr>
+      <w:r>
+        <w:rPr>
+          <w:rFonts w:asciiTheme="majorBidi" w:hAnsiTheme="majorBidi" w:cstheme="majorBidi"/>
+          <w:b/>
+          <w:bCs/>
+          <w:sz w:val="24"/>
+          <w:szCs w:val="24"/>
+        </w:rPr>
+        <w:t>Naming:</w:t>
+      </w:r>
+      <w:r>
+        <w:rPr>
+          <w:rFonts w:asciiTheme="majorBidi" w:hAnsiTheme="majorBidi" w:cstheme="majorBidi"/>
+          <w:b/>
+          <w:bCs/>
+          <w:sz w:val="24"/>
+          <w:szCs w:val="24"/>
+        </w:rPr>
+        <w:t xml:space="preserve"> </w:t>
+      </w:r>
+    </w:p>
+    <w:p>
+      <w:pPr>
+        <w:pStyle w:val="ListParagraph"/>
+        <w:numPr>
+          <w:ilvl w:val="0"/>
+          <w:numId w:val="4"/>
+        </w:numPr>
+        <w:jc w:val="both"/>
+        <w:rPr>
+          <w:rFonts w:asciiTheme="majorBidi" w:hAnsiTheme="majorBidi" w:cstheme="majorBidi"/>
+          <w:b/>
+          <w:bCs/>
+          <w:sz w:val="24"/>
+          <w:szCs w:val="24"/>
+        </w:rPr>
+      </w:pPr>
+      <w:r>
+        <w:rPr>
+          <w:rFonts w:asciiTheme="majorBidi" w:hAnsiTheme="majorBidi" w:cstheme="majorBidi"/>
+          <w:sz w:val="24"/>
+          <w:szCs w:val="24"/>
+        </w:rPr>
+        <w:t>malloc: stands for memory allocation.</w:t>
+      </w:r>
+    </w:p>
+    <w:p>
+      <w:pPr>
+        <w:pStyle w:val="ListParagraph"/>
+        <w:numPr>
+          <w:ilvl w:val="0"/>
+          <w:numId w:val="4"/>
+        </w:numPr>
+        <w:jc w:val="both"/>
+        <w:rPr>
+          <w:rFonts w:asciiTheme="majorBidi" w:hAnsiTheme="majorBidi" w:cstheme="majorBidi"/>
+          <w:b/>
+          <w:bCs/>
+          <w:sz w:val="24"/>
+          <w:szCs w:val="24"/>
+        </w:rPr>
+      </w:pPr>
+      <w:r>
+        <w:rPr>
+          <w:rFonts w:asciiTheme="majorBidi" w:hAnsiTheme="majorBidi" w:cstheme="majorBidi"/>
+          <w:sz w:val="24"/>
+          <w:szCs w:val="24"/>
+        </w:rPr>
+        <w:t>calloc: stands for contiguous allocation.</w:t>
+      </w:r>
+    </w:p>
+    <w:p>
+      <w:pPr>
+        <w:ind w:left="1440"/>
+        <w:jc w:val="both"/>
+        <w:rPr>
+          <w:rFonts w:asciiTheme="majorBidi" w:hAnsiTheme="majorBidi" w:cstheme="majorBidi"/>
+          <w:sz w:val="24"/>
+          <w:szCs w:val="24"/>
+        </w:rPr>
+      </w:pPr>
+      <w:r>
+        <w:rPr>
+          <w:rFonts w:asciiTheme="majorBidi" w:hAnsiTheme="majorBidi" w:cstheme="majorBidi"/>
+          <w:sz w:val="24"/>
+          <w:szCs w:val="24"/>
+        </w:rPr>
+        <w:t xml:space="preserve">As we can see above, the names here are rather important. This is because malloc implies that the reserved block of memory is not necessarily contiguous whereas calloc implies that the reserved block of memory is always contiguous. However, </w:t>
+      </w:r>
+      <w:r>
+        <w:rPr>
+          <w:rFonts w:asciiTheme="majorBidi" w:hAnsiTheme="majorBidi" w:cstheme="majorBidi"/>
+          <w:sz w:val="24"/>
+          <w:szCs w:val="24"/>
+        </w:rPr>
+        <w:t>after doing some research, it appears that this is heavily dependent on the operating system and is not always the case.</w:t>
+      </w:r>
+    </w:p>
+    <w:p>
+      <w:pPr>
+        <w:pStyle w:val="ListParagraph"/>
+        <w:numPr>
+          <w:ilvl w:val="0"/>
+          <w:numId w:val="3"/>
+        </w:numPr>
+        <w:jc w:val="both"/>
+        <w:rPr>
+          <w:rFonts w:asciiTheme="majorBidi" w:hAnsiTheme="majorBidi" w:cstheme="majorBidi"/>
+          <w:b/>
+          <w:bCs/>
+          <w:sz w:val="24"/>
+          <w:szCs w:val="24"/>
+        </w:rPr>
+      </w:pPr>
+      <w:r>
+        <w:rPr>
+          <w:rFonts w:asciiTheme="majorBidi" w:hAnsiTheme="majorBidi" w:cstheme="majorBidi"/>
+          <w:b/>
+          <w:bCs/>
+          <w:sz w:val="24"/>
+          <w:szCs w:val="24"/>
+        </w:rPr>
+        <w:t>Memory initialization:</w:t>
+      </w:r>
+      <w:r>
+        <w:rPr>
+          <w:rFonts w:asciiTheme="majorBidi" w:hAnsiTheme="majorBidi" w:cstheme="majorBidi"/>
+          <w:b/>
+          <w:bCs/>
+          <w:sz w:val="24"/>
+          <w:szCs w:val="24"/>
+        </w:rPr>
+        <w:t xml:space="preserve"> </w:t>
+      </w:r>
+      <w:r>
+        <w:rPr>
+          <w:rFonts w:asciiTheme="majorBidi" w:hAnsiTheme="majorBidi" w:cstheme="majorBidi"/>
+          <w:sz w:val="24"/>
+          <w:szCs w:val="24"/>
+        </w:rPr>
+        <w:t xml:space="preserve">the key, and most notable, difference between malloc and calloc </w:t>
+      </w:r>
+      <w:r>
+        <w:rPr>
+          <w:rFonts w:asciiTheme="majorBidi" w:hAnsiTheme="majorBidi" w:cstheme="majorBidi"/>
+          <w:sz w:val="24"/>
+          <w:szCs w:val="24"/>
+        </w:rPr>
+        <w:t>comes from the fact that one of them initializes the memory block it allocates whereas the other one does not.</w:t>
+      </w:r>
+      <w:r>
+        <w:rPr>
+          <w:rFonts w:asciiTheme="majorBidi" w:hAnsiTheme="majorBidi" w:cstheme="majorBidi"/>
+          <w:sz w:val="24"/>
+          <w:szCs w:val="24"/>
+        </w:rPr>
+        <w:t xml:space="preserve"> Now, this does vary depending on the operating system and the machine being used, but here is what I got on my particular machine running Ubuntu 18.4:</w:t>
+      </w:r>
+    </w:p>
+    <w:p>
+      <w:pPr>
+        <w:pStyle w:val="ListParagraph"/>
+        <w:numPr>
+          <w:ilvl w:val="0"/>
+          <w:numId w:val="5"/>
+        </w:numPr>
+        <w:jc w:val="both"/>
+        <w:rPr>
+          <w:rFonts w:asciiTheme="majorBidi" w:hAnsiTheme="majorBidi" w:cstheme="majorBidi"/>
+          <w:sz w:val="24"/>
+          <w:szCs w:val="24"/>
+        </w:rPr>
+      </w:pPr>
+      <w:r>
+        <w:rPr>
+          <w:rFonts w:asciiTheme="majorBidi" w:hAnsiTheme="majorBidi" w:cstheme="majorBidi"/>
+          <w:sz w:val="24"/>
+          <w:szCs w:val="24"/>
+        </w:rPr>
+        <w:lastRenderedPageBreak/>
+        <w:t xml:space="preserve">malloc, on my particular machine, does not initialize the allocated/reserved memory block. That is, on my machine, </w:t>
+      </w:r>
+      <w:r>
+        <w:rPr>
+          <w:rFonts w:asciiTheme="majorBidi" w:hAnsiTheme="majorBidi" w:cstheme="majorBidi"/>
+          <w:sz w:val="24"/>
+          <w:szCs w:val="24"/>
+        </w:rPr>
+        <w:t>malloc returns a pointer to an uninitialized block of memory (</w:t>
+      </w:r>
+      <w:r>
+        <w:rPr>
+          <w:rFonts w:asciiTheme="majorBidi" w:hAnsiTheme="majorBidi" w:cstheme="majorBidi"/>
+          <w:sz w:val="24"/>
+          <w:szCs w:val="24"/>
+        </w:rPr>
+        <w:t>which</w:t>
+      </w:r>
+      <w:r>
+        <w:rPr>
+          <w:rFonts w:asciiTheme="majorBidi" w:hAnsiTheme="majorBidi" w:cstheme="majorBidi"/>
+          <w:sz w:val="24"/>
+          <w:szCs w:val="24"/>
+        </w:rPr>
+        <w:t xml:space="preserve"> usually contains garbage values).</w:t>
+      </w:r>
+    </w:p>
+    <w:p>
+      <w:pPr>
+        <w:pStyle w:val="ListParagraph"/>
+        <w:numPr>
+          <w:ilvl w:val="0"/>
+          <w:numId w:val="5"/>
+        </w:numPr>
+        <w:jc w:val="both"/>
+        <w:rPr>
+          <w:rFonts w:asciiTheme="majorBidi" w:hAnsiTheme="majorBidi" w:cstheme="majorBidi"/>
+          <w:sz w:val="24"/>
+          <w:szCs w:val="24"/>
+        </w:rPr>
+      </w:pPr>
+      <w:r>
+        <w:rPr>
+          <w:rFonts w:asciiTheme="majorBidi" w:hAnsiTheme="majorBidi" w:cstheme="majorBidi"/>
+          <w:sz w:val="24"/>
+          <w:szCs w:val="24"/>
+        </w:rPr>
+        <w:t xml:space="preserve">calloc, on my particular machine, does </w:t>
+      </w:r>
+      <w:r>
+        <w:rPr>
+          <w:rFonts w:asciiTheme="majorBidi" w:hAnsiTheme="majorBidi" w:cstheme="majorBidi"/>
+          <w:sz w:val="24"/>
+          <w:szCs w:val="24"/>
+        </w:rPr>
+        <w:t>initialize the reserved memory with zero-values. That is, calloc returns a pointer to reserved block of memory whose values were initialized to zero (performs zero-initialization).</w:t>
+      </w:r>
+    </w:p>
+    <w:p>
+      <w:pPr>
+        <w:ind w:left="1440"/>
+        <w:jc w:val="both"/>
+        <w:rPr>
+          <w:rFonts w:asciiTheme="majorBidi" w:hAnsiTheme="majorBidi" w:cstheme="majorBidi"/>
+          <w:sz w:val="24"/>
+          <w:szCs w:val="24"/>
+        </w:rPr>
+      </w:pPr>
+      <w:r>
+        <w:rPr>
+          <w:rFonts w:asciiTheme="majorBidi" w:hAnsiTheme="majorBidi" w:cstheme="majorBidi"/>
+          <w:sz w:val="24"/>
+          <w:szCs w:val="24"/>
+        </w:rPr>
+        <w:t>With that said, please note that the c program that shows these differences is in the Task_3 &gt; Task_3.1 folder so please feel free to check it out. Furthermore, below is a screenshot of the results I obtained after running this program:</w:t>
+      </w:r>
+    </w:p>
+    <w:p>
+      <w:pPr>
+        <w:jc w:val="center"/>
+        <w:rPr>
+          <w:rFonts w:asciiTheme="majorBidi" w:hAnsiTheme="majorBidi" w:cstheme="majorBidi"/>
+          <w:sz w:val="24"/>
+          <w:szCs w:val="24"/>
+        </w:rPr>
+      </w:pPr>
+      <w:r>
+        <w:rPr>
+          <w:noProof/>
+        </w:rPr>
+        <w:drawing>
+          <wp:inline distT="0" distB="0" distL="0" distR="0" wp14:anchorId="55DE3D77" wp14:editId="3E8B29B3">
+            <wp:extent cx="6289040" cy="957580"/>
+            <wp:effectExtent l="0" t="0" r="0" b="0"/>
+            <wp:docPr id="5" name="Picture 5" descr="Text&#10;&#10;Description automatically generated"/>
+            <wp:cNvGraphicFramePr>
+              <a:graphicFrameLocks xmlns:a="http://schemas.openxmlformats.org/drawingml/2006/main" noChangeAspect="1"/>
+            </wp:cNvGraphicFramePr>
+            <a:graphic xmlns:a="http://schemas.openxmlformats.org/drawingml/2006/main">
+              <a:graphicData uri="http://schemas.openxmlformats.org/drawingml/2006/picture">
+                <pic:pic xmlns:pic="http://schemas.openxmlformats.org/drawingml/2006/picture">
+                  <pic:nvPicPr>
+                    <pic:cNvPr id="5" name="Picture 5" descr="Text&#10;&#10;Description automatically generated"/>
+                    <pic:cNvPicPr>
+                      <a:picLocks noChangeAspect="1" noChangeArrowheads="1"/>
+                    </pic:cNvPicPr>
+                  </pic:nvPicPr>
+                  <pic:blipFill rotWithShape="1">
+                    <a:blip r:embed="rId7" cstate="print">
+                      <a:extLst>
+                        <a:ext uri="{28A0092B-C50C-407E-A947-70E740481C1C}">
+                          <a14:useLocalDpi xmlns:a14="http://schemas.microsoft.com/office/drawing/2010/main" val="0"/>
+                        </a:ext>
+                      </a:extLst>
+                    </a:blip>
+                    <a:srcRect b="72931"/>
+                    <a:stretch/>
+                  </pic:blipFill>
+                  <pic:spPr bwMode="auto">
+                    <a:xfrm>
+                      <a:off x="0" y="0"/>
+                      <a:ext cx="6296631" cy="958736"/>
+                    </a:xfrm>
+                    <a:prstGeom prst="rect">
+                      <a:avLst/>
+                    </a:prstGeom>
+                    <a:noFill/>
+                    <a:ln>
+                      <a:noFill/>
+                    </a:ln>
+                    <a:extLst>
+                      <a:ext uri="{53640926-AAD7-44D8-BBD7-CCE9431645EC}">
+                        <a14:shadowObscured xmlns:a14="http://schemas.microsoft.com/office/drawing/2010/main"/>
+                      </a:ext>
+                    </a:extLst>
+                  </pic:spPr>
+                </pic:pic>
+              </a:graphicData>
+            </a:graphic>
+          </wp:inline>
+        </w:drawing>
+      </w:r>
+    </w:p>
+    <w:p>
+      <w:pPr>
+        <w:pStyle w:val="ListParagraph"/>
+        <w:numPr>
+          <w:ilvl w:val="0"/>
+          <w:numId w:val="3"/>
+        </w:numPr>
+        <w:jc w:val="both"/>
+        <w:rPr>
+          <w:rFonts w:asciiTheme="majorBidi" w:hAnsiTheme="majorBidi" w:cstheme="majorBidi"/>
+          <w:sz w:val="24"/>
+          <w:szCs w:val="24"/>
+        </w:rPr>
+      </w:pPr>
+      <w:r>
+        <w:rPr>
+          <w:rFonts w:asciiTheme="majorBidi" w:hAnsiTheme="majorBidi" w:cstheme="majorBidi"/>
+          <w:b/>
+          <w:bCs/>
+          <w:sz w:val="24"/>
+          <w:szCs w:val="24"/>
+        </w:rPr>
+        <w:t>Lazy vs Immediate memory allocation:</w:t>
+      </w:r>
+      <w:r>
+        <w:rPr>
+          <w:rFonts w:asciiTheme="majorBidi" w:hAnsiTheme="majorBidi" w:cstheme="majorBidi"/>
+          <w:b/>
+          <w:bCs/>
+          <w:sz w:val="24"/>
+          <w:szCs w:val="24"/>
+        </w:rPr>
+        <w:t xml:space="preserve"> </w:t>
+      </w:r>
+      <w:r>
+        <w:rPr>
+          <w:rFonts w:asciiTheme="majorBidi" w:hAnsiTheme="majorBidi" w:cstheme="majorBidi"/>
+          <w:sz w:val="24"/>
+          <w:szCs w:val="24"/>
+        </w:rPr>
+        <w:t xml:space="preserve">while doing my research on this particular subject, there seemed to be a lot of disagreement within the OS community on which of the two methods performs lazy allocation of memory and which performs immediate allocation of memory. From what I read; this difference seems to be highly dependent on the machine as well as the operating system it is running rather than </w:t>
+      </w:r>
+      <w:r>
+        <w:rPr>
+          <w:rFonts w:asciiTheme="majorBidi" w:hAnsiTheme="majorBidi" w:cstheme="majorBidi"/>
+          <w:sz w:val="24"/>
+          <w:szCs w:val="24"/>
+        </w:rPr>
+        <w:t>being set-in-stone.</w:t>
+      </w:r>
+      <w:r>
+        <w:rPr>
+          <w:rFonts w:asciiTheme="majorBidi" w:hAnsiTheme="majorBidi" w:cstheme="majorBidi"/>
+          <w:b/>
+          <w:bCs/>
+          <w:sz w:val="24"/>
+          <w:szCs w:val="24"/>
+        </w:rPr>
+        <w:t xml:space="preserve"> </w:t>
+      </w:r>
+      <w:r>
+        <w:rPr>
+          <w:rFonts w:asciiTheme="majorBidi" w:hAnsiTheme="majorBidi" w:cstheme="majorBidi"/>
+          <w:sz w:val="24"/>
+          <w:szCs w:val="24"/>
+        </w:rPr>
+        <w:t xml:space="preserve">With that said, I quickly became very curious to see what the </w:t>
+      </w:r>
+      <w:r>
+        <w:rPr>
+          <w:rFonts w:asciiTheme="majorBidi" w:hAnsiTheme="majorBidi" w:cstheme="majorBidi"/>
+          <w:sz w:val="24"/>
+          <w:szCs w:val="24"/>
+        </w:rPr>
+        <w:t xml:space="preserve">difference </w:t>
+      </w:r>
+      <w:r>
+        <w:rPr>
+          <w:rFonts w:asciiTheme="majorBidi" w:hAnsiTheme="majorBidi" w:cstheme="majorBidi"/>
+          <w:sz w:val="24"/>
+          <w:szCs w:val="24"/>
+        </w:rPr>
+        <w:t xml:space="preserve">is, if any, on my particular machine which runs Ubuntu 18.4. </w:t>
+      </w:r>
+      <w:r>
+        <w:rPr>
+          <w:rFonts w:asciiTheme="majorBidi" w:hAnsiTheme="majorBidi" w:cstheme="majorBidi"/>
+          <w:sz w:val="24"/>
+          <w:szCs w:val="24"/>
+        </w:rPr>
+        <w:t xml:space="preserve">To accomplish this, I wrote two different programs: the first declares a pointer, mallocs memory space for it, then sleeps the system whereas the second declares a pointer, callocs memory space for it, then sleeps the system. These two programs can be found in the folders titled Task_3.2 and Task_3.3 (under the Task_3 folder) so please feel free to check them out to learn more about my code. </w:t>
+      </w:r>
+      <w:r>
+        <w:rPr>
+          <w:rFonts w:asciiTheme="majorBidi" w:hAnsiTheme="majorBidi" w:cstheme="majorBidi"/>
+          <w:sz w:val="24"/>
+          <w:szCs w:val="24"/>
+        </w:rPr>
+        <w:t xml:space="preserve">Now, after running the two </w:t>
+      </w:r>
+      <w:r>
+        <w:rPr>
+          <w:rFonts w:asciiTheme="majorBidi" w:hAnsiTheme="majorBidi" w:cstheme="majorBidi"/>
+          <w:sz w:val="24"/>
+          <w:szCs w:val="24"/>
+        </w:rPr>
+        <w:t>programs</w:t>
+      </w:r>
+      <w:r>
+        <w:rPr>
+          <w:rFonts w:asciiTheme="majorBidi" w:hAnsiTheme="majorBidi" w:cstheme="majorBidi"/>
+          <w:sz w:val="24"/>
+          <w:szCs w:val="24"/>
+        </w:rPr>
+        <w:t xml:space="preserve">, one after the other, here is what I </w:t>
+      </w:r>
+      <w:r>
+        <w:rPr>
+          <w:rFonts w:asciiTheme="majorBidi" w:hAnsiTheme="majorBidi" w:cstheme="majorBidi"/>
+          <w:sz w:val="24"/>
+          <w:szCs w:val="24"/>
+        </w:rPr>
+        <w:t>found</w:t>
+      </w:r>
+      <w:r>
+        <w:rPr>
+          <w:rFonts w:asciiTheme="majorBidi" w:hAnsiTheme="majorBidi" w:cstheme="majorBidi"/>
+          <w:sz w:val="24"/>
+          <w:szCs w:val="24"/>
+        </w:rPr>
+        <w:t>:</w:t>
+      </w:r>
+    </w:p>
+    <w:p>
+      <w:pPr>
+        <w:pStyle w:val="ListParagraph"/>
+        <w:numPr>
+          <w:ilvl w:val="0"/>
+          <w:numId w:val="6"/>
+        </w:numPr>
+        <w:jc w:val="both"/>
+        <w:rPr>
+          <w:rFonts w:asciiTheme="majorBidi" w:hAnsiTheme="majorBidi" w:cstheme="majorBidi"/>
+          <w:sz w:val="24"/>
+          <w:szCs w:val="24"/>
+        </w:rPr>
+      </w:pPr>
+      <w:r>
+        <w:rPr>
+          <w:rFonts w:asciiTheme="majorBidi" w:hAnsiTheme="majorBidi" w:cstheme="majorBidi"/>
+          <w:sz w:val="24"/>
+          <w:szCs w:val="24"/>
+        </w:rPr>
+        <w:t xml:space="preserve">As the screenshot below shows, malloc performs lazy memory allocation. This is apparent because for task_3.2.out (which is the output file for the program that creates a pointer and mallocs space for it), we can see that the value of VIRT (which is all the allocated space be it used or just reserved) &gt;&gt; RES (the </w:t>
+      </w:r>
+      <w:r>
+        <w:rPr>
+          <w:rFonts w:asciiTheme="majorBidi" w:hAnsiTheme="majorBidi" w:cstheme="majorBidi"/>
+          <w:sz w:val="24"/>
+          <w:szCs w:val="24"/>
+        </w:rPr>
+        <w:t>subset of the virtual address space representing the</w:t>
+      </w:r>
+      <w:r>
+        <w:rPr>
+          <w:rFonts w:asciiTheme="majorBidi" w:hAnsiTheme="majorBidi" w:cstheme="majorBidi"/>
+          <w:sz w:val="24"/>
+          <w:szCs w:val="24"/>
+        </w:rPr>
+        <w:t xml:space="preserve"> </w:t>
+      </w:r>
+      <w:r>
+        <w:rPr>
+          <w:rFonts w:asciiTheme="majorBidi" w:hAnsiTheme="majorBidi" w:cstheme="majorBidi"/>
+          <w:sz w:val="24"/>
+          <w:szCs w:val="24"/>
+        </w:rPr>
+        <w:t>non-swapped physical memory a task is currently using</w:t>
+      </w:r>
+      <w:r>
+        <w:rPr>
+          <w:rFonts w:asciiTheme="majorBidi" w:hAnsiTheme="majorBidi" w:cstheme="majorBidi"/>
+          <w:sz w:val="24"/>
+          <w:szCs w:val="24"/>
+        </w:rPr>
+        <w:t xml:space="preserve">) = USED (non-swapped out physical memory that the process is using). Therefore, this implies that </w:t>
+      </w:r>
+      <w:r>
+        <w:rPr>
+          <w:rFonts w:asciiTheme="majorBidi" w:hAnsiTheme="majorBidi" w:cstheme="majorBidi"/>
+          <w:sz w:val="24"/>
+          <w:szCs w:val="24"/>
+        </w:rPr>
+        <w:t xml:space="preserve">malloc had allocated a block of memory but this block of memory is yet to be touched not to mention that no memory pages have been created yet. This will change once we start adding values to that block of memory but as far as malloc goes, the block of memory had been allocated </w:t>
+      </w:r>
+      <w:r>
+        <w:rPr>
+          <w:rFonts w:asciiTheme="majorBidi" w:hAnsiTheme="majorBidi" w:cstheme="majorBidi"/>
+          <w:sz w:val="24"/>
+          <w:szCs w:val="24"/>
+        </w:rPr>
+        <w:lastRenderedPageBreak/>
+        <w:t>but no memory pages have been created yet. Therefore, this verifies that malloc does indeed perform lazy allocation of memory.</w:t>
+      </w:r>
+    </w:p>
+    <w:p>
+      <w:pPr>
+        <w:jc w:val="center"/>
+        <w:rPr>
+          <w:rFonts w:asciiTheme="majorBidi" w:hAnsiTheme="majorBidi" w:cstheme="majorBidi"/>
+          <w:sz w:val="24"/>
+          <w:szCs w:val="24"/>
+        </w:rPr>
+      </w:pPr>
+      <w:r>
+        <w:rPr>
+          <w:noProof/>
+        </w:rPr>
+        <w:drawing>
+          <wp:inline distT="0" distB="0" distL="0" distR="0" wp14:anchorId="2139159B" wp14:editId="1EE2FC73">
+            <wp:extent cx="6253162" cy="2447925"/>
+            <wp:effectExtent l="0" t="0" r="0" b="0"/>
+            <wp:docPr id="7" name="Picture 7" descr="A screenshot of a computer&#10;&#10;Description automatically generated with medium confidence"/>
+            <wp:cNvGraphicFramePr>
+              <a:graphicFrameLocks xmlns:a="http://schemas.openxmlformats.org/drawingml/2006/main" noChangeAspect="1"/>
+            </wp:cNvGraphicFramePr>
+            <a:graphic xmlns:a="http://schemas.openxmlformats.org/drawingml/2006/main">
+              <a:graphicData uri="http://schemas.openxmlformats.org/drawingml/2006/picture">
+                <pic:pic xmlns:pic="http://schemas.openxmlformats.org/drawingml/2006/picture">
+                  <pic:nvPicPr>
+                    <pic:cNvPr id="7" name="Picture 7" descr="A screenshot of a computer&#10;&#10;Description automatically generated with medium confidence"/>
+                    <pic:cNvPicPr>
+                      <a:picLocks noChangeAspect="1" noChangeArrowheads="1"/>
+                    </pic:cNvPicPr>
+                  </pic:nvPicPr>
+                  <pic:blipFill rotWithShape="1">
+                    <a:blip r:embed="rId8" cstate="print">
+                      <a:extLst>
+                        <a:ext uri="{28A0092B-C50C-407E-A947-70E740481C1C}">
+                          <a14:useLocalDpi xmlns:a14="http://schemas.microsoft.com/office/drawing/2010/main" val="0"/>
+                        </a:ext>
+                      </a:extLst>
+                    </a:blip>
+                    <a:srcRect l="486" t="7902" r="8333" b="28642"/>
+                    <a:stretch/>
+                  </pic:blipFill>
+                  <pic:spPr bwMode="auto">
+                    <a:xfrm>
+                      <a:off x="0" y="0"/>
+                      <a:ext cx="6253162" cy="2447925"/>
+                    </a:xfrm>
+                    <a:prstGeom prst="rect">
+                      <a:avLst/>
+                    </a:prstGeom>
+                    <a:noFill/>
+                    <a:ln>
+                      <a:noFill/>
+                    </a:ln>
+                    <a:extLst>
+                      <a:ext uri="{53640926-AAD7-44D8-BBD7-CCE9431645EC}">
+                        <a14:shadowObscured xmlns:a14="http://schemas.microsoft.com/office/drawing/2010/main"/>
+                      </a:ext>
+                    </a:extLst>
+                  </pic:spPr>
+                </pic:pic>
+              </a:graphicData>
+            </a:graphic>
+          </wp:inline>
+        </w:drawing>
+      </w:r>
+    </w:p>
+    <w:p>
+      <w:pPr>
+        <w:pStyle w:val="ListParagraph"/>
+        <w:numPr>
+          <w:ilvl w:val="0"/>
+          <w:numId w:val="6"/>
+        </w:numPr>
+        <w:jc w:val="both"/>
+        <w:rPr>
+          <w:rFonts w:asciiTheme="majorBidi" w:hAnsiTheme="majorBidi" w:cstheme="majorBidi"/>
+          <w:sz w:val="24"/>
+          <w:szCs w:val="24"/>
+        </w:rPr>
+      </w:pPr>
+      <w:r>
+        <w:rPr>
+          <w:rFonts w:asciiTheme="majorBidi" w:hAnsiTheme="majorBidi" w:cstheme="majorBidi"/>
+          <w:sz w:val="24"/>
+          <w:szCs w:val="24"/>
+        </w:rPr>
+        <w:t>As the screenshot below shows, calloc performs immediate memory allocation. This is apparent because for task_3.3.out (which is the output file for the program that creates a pointer then callocs space for that pointer), we can see that the value of VIRT ≈ RES = USED. Therefore, this implies that calloc had allocated memory space for the process, initialized that memory space, and created memory pages for it. Hence, this verifies that calloc does indeed perform lazy allocation of memory.</w:t>
+      </w:r>
+    </w:p>
+    <w:p>
+      <w:pPr>
+        <w:jc w:val="center"/>
+        <w:rPr>
+          <w:rFonts w:asciiTheme="majorBidi" w:hAnsiTheme="majorBidi" w:cstheme="majorBidi"/>
+          <w:sz w:val="24"/>
+          <w:szCs w:val="24"/>
+        </w:rPr>
+      </w:pPr>
+      <w:r>
+        <w:rPr>
+          <w:noProof/>
+        </w:rPr>
+        <w:drawing>
+          <wp:inline distT="0" distB="0" distL="0" distR="0" wp14:anchorId="089ECB5E" wp14:editId="304A6E23">
+            <wp:extent cx="5934075" cy="2300288"/>
+            <wp:effectExtent l="0" t="0" r="0" b="5080"/>
+            <wp:docPr id="8" name="Picture 8" descr="A screenshot of a computer&#10;&#10;Description automatically generated"/>
+            <wp:cNvGraphicFramePr>
+              <a:graphicFrameLocks xmlns:a="http://schemas.openxmlformats.org/drawingml/2006/main" noChangeAspect="1"/>
+            </wp:cNvGraphicFramePr>
+            <a:graphic xmlns:a="http://schemas.openxmlformats.org/drawingml/2006/main">
+              <a:graphicData uri="http://schemas.openxmlformats.org/drawingml/2006/picture">
+                <pic:pic xmlns:pic="http://schemas.openxmlformats.org/drawingml/2006/picture">
+                  <pic:nvPicPr>
+                    <pic:cNvPr id="8" name="Picture 8" descr="A screenshot of a computer&#10;&#10;Description automatically generated"/>
+                    <pic:cNvPicPr>
+                      <a:picLocks noChangeAspect="1" noChangeArrowheads="1"/>
+                    </pic:cNvPicPr>
+                  </pic:nvPicPr>
+                  <pic:blipFill rotWithShape="1">
+                    <a:blip r:embed="rId9" cstate="print">
+                      <a:extLst>
+                        <a:ext uri="{28A0092B-C50C-407E-A947-70E740481C1C}">
+                          <a14:useLocalDpi xmlns:a14="http://schemas.microsoft.com/office/drawing/2010/main" val="0"/>
+                        </a:ext>
+                      </a:extLst>
+                    </a:blip>
+                    <a:srcRect l="1250" t="7408" r="12222" b="32963"/>
+                    <a:stretch/>
+                  </pic:blipFill>
+                  <pic:spPr bwMode="auto">
+                    <a:xfrm>
+                      <a:off x="0" y="0"/>
+                      <a:ext cx="5934075" cy="2300288"/>
+                    </a:xfrm>
+                    <a:prstGeom prst="rect">
+                      <a:avLst/>
+                    </a:prstGeom>
+                    <a:noFill/>
+                    <a:ln>
+                      <a:noFill/>
+                    </a:ln>
+                    <a:extLst>
+                      <a:ext uri="{53640926-AAD7-44D8-BBD7-CCE9431645EC}">
+                        <a14:shadowObscured xmlns:a14="http://schemas.microsoft.com/office/drawing/2010/main"/>
+                      </a:ext>
+                    </a:extLst>
+                  </pic:spPr>
+                </pic:pic>
+              </a:graphicData>
+            </a:graphic>
+          </wp:inline>
+        </w:drawing>
+      </w:r>
+    </w:p>
+    <w:p>
+      <w:pPr>
+        <w:ind w:left="1440"/>
+        <w:jc w:val="both"/>
+        <w:rPr>
+          <w:rFonts w:asciiTheme="majorBidi" w:hAnsiTheme="majorBidi" w:cstheme="majorBidi"/>
+          <w:sz w:val="24"/>
+          <w:szCs w:val="24"/>
+        </w:rPr>
+      </w:pPr>
+      <w:r>
+        <w:rPr>
+          <w:rFonts w:asciiTheme="majorBidi" w:hAnsiTheme="majorBidi" w:cstheme="majorBidi"/>
+          <w:sz w:val="24"/>
+          <w:szCs w:val="24"/>
+        </w:rPr>
+        <w:t xml:space="preserve">Please note that this might be specific to my machine and operating system. Again, this behavior might vary from one machine to another and from one operating system to another. </w:t>
+      </w:r>
+      <w:r>
+        <w:rPr>
+          <w:rFonts w:asciiTheme="majorBidi" w:hAnsiTheme="majorBidi" w:cstheme="majorBidi"/>
+          <w:sz w:val="24"/>
+          <w:szCs w:val="24"/>
+        </w:rPr>
+        <w:t>With that said, as far as my machine goes, this difference in behavior is true and is as indicated above.</w:t>
+      </w:r>
+    </w:p>
+    <w:p>
+      <w:pPr>
+        <w:pStyle w:val="ListParagraph"/>
+        <w:numPr>
+          <w:ilvl w:val="0"/>
+          <w:numId w:val="1"/>
+        </w:numPr>
+        <w:jc w:val="both"/>
+        <w:rPr>
+          <w:rFonts w:asciiTheme="majorBidi" w:hAnsiTheme="majorBidi" w:cstheme="majorBidi"/>
+          <w:sz w:val="24"/>
+          <w:szCs w:val="24"/>
+        </w:rPr>
+      </w:pPr>
+      <w:r>
+        <w:rPr>
+          <w:rFonts w:asciiTheme="majorBidi" w:hAnsiTheme="majorBidi" w:cstheme="majorBidi"/>
+          <w:b/>
+          <w:bCs/>
+          <w:sz w:val="24"/>
+          <w:szCs w:val="24"/>
+        </w:rPr>
+        <w:t>Task 4:</w:t>
+      </w:r>
+      <w:r>
+        <w:rPr>
+          <w:rFonts w:asciiTheme="majorBidi" w:hAnsiTheme="majorBidi" w:cstheme="majorBidi"/>
+          <w:sz w:val="24"/>
+          <w:szCs w:val="24"/>
+        </w:rPr>
+        <w:t xml:space="preserve"> </w:t>
+      </w:r>
+      <w:r>
+        <w:rPr>
+          <w:rFonts w:asciiTheme="majorBidi" w:hAnsiTheme="majorBidi" w:cstheme="majorBidi"/>
+          <w:sz w:val="24"/>
+          <w:szCs w:val="24"/>
+        </w:rPr>
+        <w:t>Write a c program to show whether malloc has lazy allocation, or</w:t>
+      </w:r>
+      <w:r>
+        <w:rPr>
+          <w:rFonts w:asciiTheme="majorBidi" w:hAnsiTheme="majorBidi" w:cstheme="majorBidi"/>
+          <w:sz w:val="24"/>
+          <w:szCs w:val="24"/>
+        </w:rPr>
+        <w:t xml:space="preserve"> </w:t>
+      </w:r>
+      <w:r>
+        <w:rPr>
+          <w:rFonts w:asciiTheme="majorBidi" w:hAnsiTheme="majorBidi" w:cstheme="majorBidi"/>
+          <w:sz w:val="24"/>
+          <w:szCs w:val="24"/>
+        </w:rPr>
+        <w:t>immediate allocation, of physical memory/pages.  Can you determine whether pages are allocated as a multiple of some fixed heap-expansion size?</w:t>
+      </w:r>
+    </w:p>
+    <w:p>
+      <w:pPr>
+        <w:pStyle w:val="ListParagraph"/>
+        <w:jc w:val="both"/>
+        <w:rPr>
+          <w:rFonts w:asciiTheme="majorBidi" w:hAnsiTheme="majorBidi" w:cstheme="majorBidi"/>
+          <w:sz w:val="24"/>
+          <w:szCs w:val="24"/>
+        </w:rPr>
+      </w:pPr>
+      <w:r>
+        <w:rPr>
+          <w:rFonts w:asciiTheme="majorBidi" w:hAnsiTheme="majorBidi" w:cstheme="majorBidi"/>
+          <w:b/>
+          <w:bCs/>
+          <w:sz w:val="24"/>
+          <w:szCs w:val="24"/>
+        </w:rPr>
+        <w:lastRenderedPageBreak/>
         <w:t>Answer:</w:t>
       </w:r>
     </w:p>
@@ -296,461 +1459,6 @@
                 <pic:pic xmlns:pic="http://schemas.openxmlformats.org/drawingml/2006/picture">
                   <pic:nvPicPr>
                     <pic:cNvPr id="3" name="Picture 3" descr="A computer screen capture&#10;&#10;Description automatically generated with medium confidence"/>
-                    <pic:cNvPicPr>
-                      <a:picLocks noChangeAspect="1" noChangeArrowheads="1"/>
-                    </pic:cNvPicPr>
-                  </pic:nvPicPr>
-                  <pic:blipFill>
-                    <a:blip r:embed="rId7" cstate="print">
-                      <a:extLst>
-                        <a:ext uri="{28A0092B-C50C-407E-A947-70E740481C1C}">
-                          <a14:useLocalDpi xmlns:a14="http://schemas.microsoft.com/office/drawing/2010/main" val="0"/>
-                        </a:ext>
-                      </a:extLst>
-                    </a:blip>
-                    <a:srcRect/>
-                    <a:stretch>
-                      <a:fillRect/>
-                    </a:stretch>
-                  </pic:blipFill>
-                  <pic:spPr bwMode="auto">
-                    <a:xfrm>
-                      <a:off x="0" y="0"/>
-                      <a:ext cx="6858000" cy="3857625"/>
-                    </a:xfrm>
-                    <a:prstGeom prst="rect">
-                      <a:avLst/>
-                    </a:prstGeom>
-                    <a:noFill/>
-                    <a:ln>
-                      <a:noFill/>
-                    </a:ln>
-                  </pic:spPr>
-                </pic:pic>
-              </a:graphicData>
-            </a:graphic>
-          </wp:inline>
-        </w:drawing>
-      </w:r>
-    </w:p>
-    <w:p>
-      <w:pPr>
-        <w:pStyle w:val="ListParagraph"/>
-        <w:jc w:val="both"/>
-        <w:rPr>
-          <w:rFonts w:asciiTheme="majorBidi" w:hAnsiTheme="majorBidi" w:cstheme="majorBidi"/>
-          <w:sz w:val="24"/>
-          <w:szCs w:val="24"/>
-        </w:rPr>
-      </w:pPr>
-      <w:r>
-        <w:rPr>
-          <w:rFonts w:asciiTheme="majorBidi" w:hAnsiTheme="majorBidi" w:cstheme="majorBidi"/>
-          <w:sz w:val="24"/>
-          <w:szCs w:val="24"/>
-        </w:rPr>
-        <w:lastRenderedPageBreak/>
-        <w:t>Now, in Task_4.2, I basically wrote a main method in which I initialize a pointer of type char, malloc space for that pointer, assign a value to each index of memory that the pointer maps to (using a for loop), and finally sleep the system (the code can be found in Task_4 &gt; Task_4.2 folder so feel free to give it read). Note that now I do access/use the malloced memory/pages as I write to just about every single index in that malloced memory. Now, if malloc does indeed perform lazy allocation of memory/pages, then we would expect that values of USED, VIRT, and RES to be almost equal because the memory has been accessed and populated and therefore malloc will have to actually touch that memory. With that being said, running top on this process did indeed give the expected results (RES = USED ≈  VIRT) hence further solidifying that malloc has lazy allocation of memory/pages. The screenshot below further demonstrates this fact:</w:t>
-      </w:r>
-    </w:p>
-    <w:p>
-      <w:pPr>
-        <w:jc w:val="both"/>
-        <w:rPr>
-          <w:rFonts w:asciiTheme="majorBidi" w:hAnsiTheme="majorBidi" w:cstheme="majorBidi"/>
-          <w:sz w:val="24"/>
-          <w:szCs w:val="24"/>
-        </w:rPr>
-      </w:pPr>
-      <w:r>
-        <w:rPr>
-          <w:noProof/>
-        </w:rPr>
-        <w:drawing>
-          <wp:inline distT="0" distB="0" distL="0" distR="0" wp14:anchorId="456A9988" wp14:editId="4DB29C3E">
-            <wp:extent cx="6858000" cy="3857625"/>
-            <wp:effectExtent l="0" t="0" r="0" b="9525"/>
-            <wp:docPr id="4" name="Picture 4" descr="Graphical user interface&#10;&#10;Description automatically generated with medium confidence"/>
-            <wp:cNvGraphicFramePr>
-              <a:graphicFrameLocks xmlns:a="http://schemas.openxmlformats.org/drawingml/2006/main" noChangeAspect="1"/>
-            </wp:cNvGraphicFramePr>
-            <a:graphic xmlns:a="http://schemas.openxmlformats.org/drawingml/2006/main">
-              <a:graphicData uri="http://schemas.openxmlformats.org/drawingml/2006/picture">
-                <pic:pic xmlns:pic="http://schemas.openxmlformats.org/drawingml/2006/picture">
-                  <pic:nvPicPr>
-                    <pic:cNvPr id="4" name="Picture 4" descr="Graphical user interface&#10;&#10;Description automatically generated with medium confidence"/>
-                    <pic:cNvPicPr>
-                      <a:picLocks noChangeAspect="1" noChangeArrowheads="1"/>
-                    </pic:cNvPicPr>
-                  </pic:nvPicPr>
-                  <pic:blipFill>
-                    <a:blip r:embed="rId8" cstate="print">
-                      <a:extLst>
-                        <a:ext uri="{28A0092B-C50C-407E-A947-70E740481C1C}">
-                          <a14:useLocalDpi xmlns:a14="http://schemas.microsoft.com/office/drawing/2010/main" val="0"/>
-                        </a:ext>
-                      </a:extLst>
-                    </a:blip>
-                    <a:srcRect/>
-                    <a:stretch>
-                      <a:fillRect/>
-                    </a:stretch>
-                  </pic:blipFill>
-                  <pic:spPr bwMode="auto">
-                    <a:xfrm>
-                      <a:off x="0" y="0"/>
-                      <a:ext cx="6858000" cy="3857625"/>
-                    </a:xfrm>
-                    <a:prstGeom prst="rect">
-                      <a:avLst/>
-                    </a:prstGeom>
-                    <a:noFill/>
-                    <a:ln>
-                      <a:noFill/>
-                    </a:ln>
-                  </pic:spPr>
-                </pic:pic>
-              </a:graphicData>
-            </a:graphic>
-          </wp:inline>
-        </w:drawing>
-      </w:r>
-    </w:p>
-    <w:p>
-      <w:pPr>
-        <w:pStyle w:val="ListParagraph"/>
-        <w:jc w:val="both"/>
-        <w:rPr>
-          <w:rFonts w:asciiTheme="majorBidi" w:hAnsiTheme="majorBidi" w:cstheme="majorBidi"/>
-          <w:sz w:val="24"/>
-          <w:szCs w:val="24"/>
-        </w:rPr>
-      </w:pPr>
-      <w:r>
-        <w:rPr>
-          <w:rFonts w:asciiTheme="majorBidi" w:hAnsiTheme="majorBidi" w:cstheme="majorBidi"/>
-          <w:sz w:val="24"/>
-          <w:szCs w:val="24"/>
-        </w:rPr>
-        <w:t xml:space="preserve">Finally, </w:t>
-      </w:r>
-      <w:r>
-        <w:rPr>
-          <w:rFonts w:asciiTheme="majorBidi" w:hAnsiTheme="majorBidi" w:cstheme="majorBidi"/>
-          <w:sz w:val="24"/>
-          <w:szCs w:val="24"/>
-        </w:rPr>
-        <w:t xml:space="preserve">by looking at the VIRT values in the screenshot above, we can see that all of these values are divisible by 4. Therefore, it would be safe to assume that the allocated virtual memory for each one of the processes above is some multiple of 4 thus indicating that the fixed-heap expansion should be some multiple of 4 (which comes from the fact that page sizes are 4k). </w:t>
-      </w:r>
-    </w:p>
-    <w:p>
-      <w:pPr>
-        <w:pStyle w:val="ListParagraph"/>
-        <w:jc w:val="both"/>
-        <w:rPr>
-          <w:rFonts w:asciiTheme="majorBidi" w:hAnsiTheme="majorBidi" w:cstheme="majorBidi"/>
-          <w:sz w:val="24"/>
-          <w:szCs w:val="24"/>
-        </w:rPr>
-      </w:pPr>
-    </w:p>
-    <w:p>
-      <w:pPr>
-        <w:pStyle w:val="ListParagraph"/>
-        <w:numPr>
-          <w:ilvl w:val="0"/>
-          <w:numId w:val="1"/>
-        </w:numPr>
-        <w:jc w:val="both"/>
-        <w:rPr>
-          <w:rFonts w:asciiTheme="majorBidi" w:hAnsiTheme="majorBidi" w:cstheme="majorBidi"/>
-          <w:sz w:val="24"/>
-          <w:szCs w:val="24"/>
-        </w:rPr>
-      </w:pPr>
-      <w:r>
-        <w:rPr>
-          <w:rFonts w:asciiTheme="majorBidi" w:hAnsiTheme="majorBidi" w:cstheme="majorBidi"/>
-          <w:b/>
-          <w:bCs/>
-          <w:sz w:val="24"/>
-          <w:szCs w:val="24"/>
-        </w:rPr>
-        <w:t>Task 6:</w:t>
-      </w:r>
-      <w:r>
-        <w:rPr>
-          <w:rFonts w:asciiTheme="majorBidi" w:hAnsiTheme="majorBidi" w:cstheme="majorBidi"/>
-          <w:sz w:val="24"/>
-          <w:szCs w:val="24"/>
-        </w:rPr>
-        <w:t xml:space="preserve"> </w:t>
-      </w:r>
-      <w:r>
-        <w:rPr>
-          <w:rFonts w:asciiTheme="majorBidi" w:hAnsiTheme="majorBidi" w:cstheme="majorBidi"/>
-          <w:sz w:val="24"/>
-          <w:szCs w:val="24"/>
-        </w:rPr>
-        <w:t>Start with this program that takes in a command and executes it</w:t>
-      </w:r>
-      <w:r>
-        <w:rPr>
-          <w:rFonts w:asciiTheme="majorBidi" w:hAnsiTheme="majorBidi" w:cstheme="majorBidi"/>
-          <w:sz w:val="24"/>
-          <w:szCs w:val="24"/>
-        </w:rPr>
-        <w:t xml:space="preserve"> </w:t>
-      </w:r>
-      <w:r>
-        <w:rPr>
-          <w:rFonts w:asciiTheme="majorBidi" w:hAnsiTheme="majorBidi" w:cstheme="majorBidi"/>
-          <w:sz w:val="24"/>
-          <w:szCs w:val="24"/>
-        </w:rPr>
-        <w:t>calling execv/execvp/execvpe, i.e. that creates a basic shell program.</w:t>
-      </w:r>
-      <w:r>
-        <w:rPr>
-          <w:rFonts w:asciiTheme="majorBidi" w:hAnsiTheme="majorBidi" w:cstheme="majorBidi"/>
-          <w:sz w:val="24"/>
-          <w:szCs w:val="24"/>
-        </w:rPr>
-        <w:t xml:space="preserve"> </w:t>
-      </w:r>
-      <w:r>
-        <w:rPr>
-          <w:rFonts w:asciiTheme="majorBidi" w:hAnsiTheme="majorBidi" w:cstheme="majorBidi"/>
-          <w:sz w:val="24"/>
-          <w:szCs w:val="24"/>
-        </w:rPr>
-        <w:t>Change the program so it takes two commands at a time, then executes</w:t>
-      </w:r>
-      <w:r>
-        <w:rPr>
-          <w:rFonts w:asciiTheme="majorBidi" w:hAnsiTheme="majorBidi" w:cstheme="majorBidi"/>
-          <w:sz w:val="24"/>
-          <w:szCs w:val="24"/>
-        </w:rPr>
-        <w:t xml:space="preserve"> </w:t>
-      </w:r>
-      <w:r>
-        <w:rPr>
-          <w:rFonts w:asciiTheme="majorBidi" w:hAnsiTheme="majorBidi" w:cstheme="majorBidi"/>
-          <w:sz w:val="24"/>
-          <w:szCs w:val="24"/>
-        </w:rPr>
-        <w:t>them both, serially as background jobs. Next, change it so it executes</w:t>
-      </w:r>
-      <w:r>
-        <w:rPr>
-          <w:rFonts w:asciiTheme="majorBidi" w:hAnsiTheme="majorBidi" w:cstheme="majorBidi"/>
-          <w:sz w:val="24"/>
-          <w:szCs w:val="24"/>
-        </w:rPr>
-        <w:t xml:space="preserve"> </w:t>
-      </w:r>
-      <w:r>
-        <w:rPr>
-          <w:rFonts w:asciiTheme="majorBidi" w:hAnsiTheme="majorBidi" w:cstheme="majorBidi"/>
-          <w:sz w:val="24"/>
-          <w:szCs w:val="24"/>
-        </w:rPr>
-        <w:t xml:space="preserve">both commands </w:t>
-      </w:r>
-      <w:r>
-        <w:rPr>
-          <w:rFonts w:asciiTheme="majorBidi" w:hAnsiTheme="majorBidi" w:cstheme="majorBidi"/>
-          <w:sz w:val="24"/>
-          <w:szCs w:val="24"/>
-        </w:rPr>
-        <w:lastRenderedPageBreak/>
-        <w:t>concurrently in the background. Search google to discover</w:t>
-      </w:r>
-      <w:r>
-        <w:rPr>
-          <w:rFonts w:asciiTheme="majorBidi" w:hAnsiTheme="majorBidi" w:cstheme="majorBidi"/>
-          <w:sz w:val="24"/>
-          <w:szCs w:val="24"/>
-        </w:rPr>
-        <w:t xml:space="preserve"> </w:t>
-      </w:r>
-      <w:r>
-        <w:rPr>
-          <w:rFonts w:asciiTheme="majorBidi" w:hAnsiTheme="majorBidi" w:cstheme="majorBidi"/>
-          <w:sz w:val="24"/>
-          <w:szCs w:val="24"/>
-        </w:rPr>
-        <w:t>what you might use to execute these jobs in parallel, if you know you</w:t>
-      </w:r>
-      <w:r>
-        <w:rPr>
-          <w:rFonts w:asciiTheme="majorBidi" w:hAnsiTheme="majorBidi" w:cstheme="majorBidi"/>
-          <w:sz w:val="24"/>
-          <w:szCs w:val="24"/>
-        </w:rPr>
-        <w:t xml:space="preserve"> </w:t>
-      </w:r>
-      <w:r>
-        <w:rPr>
-          <w:rFonts w:asciiTheme="majorBidi" w:hAnsiTheme="majorBidi" w:cstheme="majorBidi"/>
-          <w:sz w:val="24"/>
-          <w:szCs w:val="24"/>
-        </w:rPr>
-        <w:t>have two cores/processors?</w:t>
-      </w:r>
-    </w:p>
-    <w:p>
-      <w:pPr>
-        <w:pStyle w:val="ListParagraph"/>
-        <w:jc w:val="both"/>
-        <w:rPr>
-          <w:rFonts w:asciiTheme="majorBidi" w:hAnsiTheme="majorBidi" w:cstheme="majorBidi"/>
-          <w:b/>
-          <w:bCs/>
-          <w:sz w:val="24"/>
-          <w:szCs w:val="24"/>
-        </w:rPr>
-      </w:pPr>
-      <w:r>
-        <w:rPr>
-          <w:rFonts w:asciiTheme="majorBidi" w:hAnsiTheme="majorBidi" w:cstheme="majorBidi"/>
-          <w:b/>
-          <w:bCs/>
-          <w:sz w:val="24"/>
-          <w:szCs w:val="24"/>
-        </w:rPr>
-        <w:t>Answer:</w:t>
-      </w:r>
-    </w:p>
-    <w:p>
-      <w:pPr>
-        <w:pStyle w:val="ListParagraph"/>
-        <w:jc w:val="both"/>
-        <w:rPr>
-          <w:rFonts w:asciiTheme="majorBidi" w:hAnsiTheme="majorBidi" w:cstheme="majorBidi"/>
-          <w:sz w:val="24"/>
-          <w:szCs w:val="24"/>
-        </w:rPr>
-      </w:pPr>
-      <w:r>
-        <w:rPr>
-          <w:rFonts w:asciiTheme="majorBidi" w:hAnsiTheme="majorBidi" w:cstheme="majorBidi"/>
-          <w:sz w:val="24"/>
-          <w:szCs w:val="24"/>
-        </w:rPr>
-        <w:t>The code to create a shell that takes in two commands at a time, then executes them both serially as background jobs can be found in the Task_6 &gt; Task_6.1 folder (please feel free to check it out for more detail on my code). Now, after running that code on my virtual machine (which runs Ubuntu 18.24), the two commands were indeed being executed serially, one by one, as background jobs and the screenshot below proves the correct (expected) behavior of my code:</w:t>
-      </w:r>
-    </w:p>
-    <w:p>
-      <w:pPr>
-        <w:jc w:val="both"/>
-        <w:rPr>
-          <w:rFonts w:asciiTheme="majorBidi" w:hAnsiTheme="majorBidi" w:cstheme="majorBidi"/>
-          <w:sz w:val="24"/>
-          <w:szCs w:val="24"/>
-        </w:rPr>
-      </w:pPr>
-      <w:r>
-        <w:rPr>
-          <w:noProof/>
-        </w:rPr>
-        <w:drawing>
-          <wp:inline distT="0" distB="0" distL="0" distR="0" wp14:anchorId="17C67C3F" wp14:editId="22853F1E">
-            <wp:extent cx="6858000" cy="3857625"/>
-            <wp:effectExtent l="0" t="0" r="0" b="9525"/>
-            <wp:docPr id="1" name="Picture 1" descr="A screenshot of a computer&#10;&#10;Description automatically generated with medium confidence"/>
-            <wp:cNvGraphicFramePr>
-              <a:graphicFrameLocks xmlns:a="http://schemas.openxmlformats.org/drawingml/2006/main" noChangeAspect="1"/>
-            </wp:cNvGraphicFramePr>
-            <a:graphic xmlns:a="http://schemas.openxmlformats.org/drawingml/2006/main">
-              <a:graphicData uri="http://schemas.openxmlformats.org/drawingml/2006/picture">
-                <pic:pic xmlns:pic="http://schemas.openxmlformats.org/drawingml/2006/picture">
-                  <pic:nvPicPr>
-                    <pic:cNvPr id="1" name="Picture 1" descr="A screenshot of a computer&#10;&#10;Description automatically generated with medium confidence"/>
-                    <pic:cNvPicPr>
-                      <a:picLocks noChangeAspect="1" noChangeArrowheads="1"/>
-                    </pic:cNvPicPr>
-                  </pic:nvPicPr>
-                  <pic:blipFill>
-                    <a:blip r:embed="rId9" cstate="print">
-                      <a:extLst>
-                        <a:ext uri="{28A0092B-C50C-407E-A947-70E740481C1C}">
-                          <a14:useLocalDpi xmlns:a14="http://schemas.microsoft.com/office/drawing/2010/main" val="0"/>
-                        </a:ext>
-                      </a:extLst>
-                    </a:blip>
-                    <a:srcRect/>
-                    <a:stretch>
-                      <a:fillRect/>
-                    </a:stretch>
-                  </pic:blipFill>
-                  <pic:spPr bwMode="auto">
-                    <a:xfrm>
-                      <a:off x="0" y="0"/>
-                      <a:ext cx="6858000" cy="3857625"/>
-                    </a:xfrm>
-                    <a:prstGeom prst="rect">
-                      <a:avLst/>
-                    </a:prstGeom>
-                    <a:noFill/>
-                    <a:ln>
-                      <a:noFill/>
-                    </a:ln>
-                  </pic:spPr>
-                </pic:pic>
-              </a:graphicData>
-            </a:graphic>
-          </wp:inline>
-        </w:drawing>
-      </w:r>
-    </w:p>
-    <w:p>
-      <w:pPr>
-        <w:pStyle w:val="ListParagraph"/>
-        <w:jc w:val="both"/>
-        <w:rPr>
-          <w:rFonts w:asciiTheme="majorBidi" w:hAnsiTheme="majorBidi" w:cstheme="majorBidi"/>
-          <w:sz w:val="24"/>
-          <w:szCs w:val="24"/>
-        </w:rPr>
-      </w:pPr>
-      <w:r>
-        <w:rPr>
-          <w:rFonts w:asciiTheme="majorBidi" w:hAnsiTheme="majorBidi" w:cstheme="majorBidi"/>
-          <w:sz w:val="24"/>
-          <w:szCs w:val="24"/>
-        </w:rPr>
-        <w:t>The code to create a shell that takes in two commands at a time, then executes them both concurrently in the background can be found in the Task_6 &gt; Task_6.2 folder (please feel free to check it out for more detail on my code). Now, after running that code on my virtual machine (which runs Ubuntu 18.24), the two commands were indeed being executed concurrently in the background (as child 2 did not have to wait for child 1 to finish execution before it started to execute, or vice versa, but instead, both children were started/started working at the same time) and the screenshot below proves the correct (expected) behavior of my code:</w:t>
-      </w:r>
-    </w:p>
-    <w:p>
-      <w:pPr>
-        <w:jc w:val="both"/>
-        <w:rPr>
-          <w:rFonts w:asciiTheme="majorBidi" w:hAnsiTheme="majorBidi" w:cstheme="majorBidi"/>
-          <w:sz w:val="24"/>
-          <w:szCs w:val="24"/>
-        </w:rPr>
-      </w:pPr>
-      <w:r>
-        <w:rPr>
-          <w:noProof/>
-        </w:rPr>
-        <w:lastRenderedPageBreak/>
-        <w:drawing>
-          <wp:inline distT="0" distB="0" distL="0" distR="0" wp14:anchorId="5E98C7D1" wp14:editId="34916EE1">
-            <wp:extent cx="6858000" cy="3857625"/>
-            <wp:effectExtent l="0" t="0" r="0" b="9525"/>
-            <wp:docPr id="2" name="Picture 2" descr="A screenshot of a computer&#10;&#10;Description automatically generated with medium confidence"/>
-            <wp:cNvGraphicFramePr>
-              <a:graphicFrameLocks xmlns:a="http://schemas.openxmlformats.org/drawingml/2006/main" noChangeAspect="1"/>
-            </wp:cNvGraphicFramePr>
-            <a:graphic xmlns:a="http://schemas.openxmlformats.org/drawingml/2006/main">
-              <a:graphicData uri="http://schemas.openxmlformats.org/drawingml/2006/picture">
-                <pic:pic xmlns:pic="http://schemas.openxmlformats.org/drawingml/2006/picture">
-                  <pic:nvPicPr>
-                    <pic:cNvPr id="2" name="Picture 2" descr="A screenshot of a computer&#10;&#10;Description automatically generated with medium confidence"/>
                     <pic:cNvPicPr>
                       <a:picLocks noChangeAspect="1" noChangeArrowheads="1"/>
                     </pic:cNvPicPr>
@@ -804,6 +1512,469 @@
           <w:sz w:val="24"/>
           <w:szCs w:val="24"/>
         </w:rPr>
+        <w:t xml:space="preserve">Now, in Task_4.2, I basically wrote a main method in which I initialize a pointer of type char, malloc space for that pointer, assign a value to each index of memory that the pointer maps to (using a for loop), and finally sleep the system (the code can be found in Task_4 &gt; Task_4.2 folder so feel free to give it read). Note that now I do access/use the malloced memory/pages as I write to just about every single index in that malloced memory. Now, if malloc does indeed perform lazy allocation of memory/pages, then we </w:t>
+      </w:r>
+      <w:r>
+        <w:rPr>
+          <w:rFonts w:asciiTheme="majorBidi" w:hAnsiTheme="majorBidi" w:cstheme="majorBidi"/>
+          <w:sz w:val="24"/>
+          <w:szCs w:val="24"/>
+        </w:rPr>
+        <w:lastRenderedPageBreak/>
+        <w:t>would expect that values of USED, VIRT, and RES to be almost equal because the memory has been accessed and populated and therefore malloc will have to actually touch that memory. With that being said, running top on this process did indeed give the expected results (RES = USED ≈  VIRT) hence further solidifying that malloc has lazy allocation of memory/pages. The screenshot below further demonstrates this fact:</w:t>
+      </w:r>
+    </w:p>
+    <w:p>
+      <w:pPr>
+        <w:jc w:val="both"/>
+        <w:rPr>
+          <w:rFonts w:asciiTheme="majorBidi" w:hAnsiTheme="majorBidi" w:cstheme="majorBidi"/>
+          <w:sz w:val="24"/>
+          <w:szCs w:val="24"/>
+        </w:rPr>
+      </w:pPr>
+      <w:r>
+        <w:rPr>
+          <w:noProof/>
+        </w:rPr>
+        <w:drawing>
+          <wp:inline distT="0" distB="0" distL="0" distR="0" wp14:anchorId="456A9988" wp14:editId="4DB29C3E">
+            <wp:extent cx="6858000" cy="3857625"/>
+            <wp:effectExtent l="0" t="0" r="0" b="9525"/>
+            <wp:docPr id="4" name="Picture 4" descr="Graphical user interface&#10;&#10;Description automatically generated with medium confidence"/>
+            <wp:cNvGraphicFramePr>
+              <a:graphicFrameLocks xmlns:a="http://schemas.openxmlformats.org/drawingml/2006/main" noChangeAspect="1"/>
+            </wp:cNvGraphicFramePr>
+            <a:graphic xmlns:a="http://schemas.openxmlformats.org/drawingml/2006/main">
+              <a:graphicData uri="http://schemas.openxmlformats.org/drawingml/2006/picture">
+                <pic:pic xmlns:pic="http://schemas.openxmlformats.org/drawingml/2006/picture">
+                  <pic:nvPicPr>
+                    <pic:cNvPr id="4" name="Picture 4" descr="Graphical user interface&#10;&#10;Description automatically generated with medium confidence"/>
+                    <pic:cNvPicPr>
+                      <a:picLocks noChangeAspect="1" noChangeArrowheads="1"/>
+                    </pic:cNvPicPr>
+                  </pic:nvPicPr>
+                  <pic:blipFill>
+                    <a:blip r:embed="rId11" cstate="print">
+                      <a:extLst>
+                        <a:ext uri="{28A0092B-C50C-407E-A947-70E740481C1C}">
+                          <a14:useLocalDpi xmlns:a14="http://schemas.microsoft.com/office/drawing/2010/main" val="0"/>
+                        </a:ext>
+                      </a:extLst>
+                    </a:blip>
+                    <a:srcRect/>
+                    <a:stretch>
+                      <a:fillRect/>
+                    </a:stretch>
+                  </pic:blipFill>
+                  <pic:spPr bwMode="auto">
+                    <a:xfrm>
+                      <a:off x="0" y="0"/>
+                      <a:ext cx="6858000" cy="3857625"/>
+                    </a:xfrm>
+                    <a:prstGeom prst="rect">
+                      <a:avLst/>
+                    </a:prstGeom>
+                    <a:noFill/>
+                    <a:ln>
+                      <a:noFill/>
+                    </a:ln>
+                  </pic:spPr>
+                </pic:pic>
+              </a:graphicData>
+            </a:graphic>
+          </wp:inline>
+        </w:drawing>
+      </w:r>
+    </w:p>
+    <w:p>
+      <w:pPr>
+        <w:pStyle w:val="ListParagraph"/>
+        <w:jc w:val="both"/>
+        <w:rPr>
+          <w:rFonts w:asciiTheme="majorBidi" w:hAnsiTheme="majorBidi" w:cstheme="majorBidi"/>
+          <w:sz w:val="24"/>
+          <w:szCs w:val="24"/>
+        </w:rPr>
+      </w:pPr>
+      <w:r>
+        <w:rPr>
+          <w:rFonts w:asciiTheme="majorBidi" w:hAnsiTheme="majorBidi" w:cstheme="majorBidi"/>
+          <w:sz w:val="24"/>
+          <w:szCs w:val="24"/>
+        </w:rPr>
+        <w:t xml:space="preserve">Finally, </w:t>
+      </w:r>
+      <w:r>
+        <w:rPr>
+          <w:rFonts w:asciiTheme="majorBidi" w:hAnsiTheme="majorBidi" w:cstheme="majorBidi"/>
+          <w:sz w:val="24"/>
+          <w:szCs w:val="24"/>
+        </w:rPr>
+        <w:t xml:space="preserve">by looking at the VIRT values in the screenshot above, we can see that all of these values are divisible by 4. Therefore, it would be safe to assume that the allocated virtual memory for each one of the processes above is some multiple of 4 thus indicating that the fixed-heap expansion should be some multiple of 4 (which comes from the fact that page sizes are 4k). </w:t>
+      </w:r>
+    </w:p>
+    <w:p>
+      <w:pPr>
+        <w:pStyle w:val="ListParagraph"/>
+        <w:jc w:val="both"/>
+        <w:rPr>
+          <w:rFonts w:asciiTheme="majorBidi" w:hAnsiTheme="majorBidi" w:cstheme="majorBidi"/>
+          <w:sz w:val="24"/>
+          <w:szCs w:val="24"/>
+        </w:rPr>
+      </w:pPr>
+    </w:p>
+    <w:p>
+      <w:pPr>
+        <w:pStyle w:val="ListParagraph"/>
+        <w:numPr>
+          <w:ilvl w:val="0"/>
+          <w:numId w:val="1"/>
+        </w:numPr>
+        <w:jc w:val="both"/>
+        <w:rPr>
+          <w:rFonts w:asciiTheme="majorBidi" w:hAnsiTheme="majorBidi" w:cstheme="majorBidi"/>
+          <w:sz w:val="24"/>
+          <w:szCs w:val="24"/>
+        </w:rPr>
+      </w:pPr>
+      <w:r>
+        <w:rPr>
+          <w:rFonts w:asciiTheme="majorBidi" w:hAnsiTheme="majorBidi" w:cstheme="majorBidi"/>
+          <w:b/>
+          <w:bCs/>
+          <w:sz w:val="24"/>
+          <w:szCs w:val="24"/>
+        </w:rPr>
+        <w:t>Task 6:</w:t>
+      </w:r>
+      <w:r>
+        <w:rPr>
+          <w:rFonts w:asciiTheme="majorBidi" w:hAnsiTheme="majorBidi" w:cstheme="majorBidi"/>
+          <w:sz w:val="24"/>
+          <w:szCs w:val="24"/>
+        </w:rPr>
+        <w:t xml:space="preserve"> </w:t>
+      </w:r>
+      <w:r>
+        <w:rPr>
+          <w:rFonts w:asciiTheme="majorBidi" w:hAnsiTheme="majorBidi" w:cstheme="majorBidi"/>
+          <w:sz w:val="24"/>
+          <w:szCs w:val="24"/>
+        </w:rPr>
+        <w:t>Start with this program that takes in a command and executes it</w:t>
+      </w:r>
+      <w:r>
+        <w:rPr>
+          <w:rFonts w:asciiTheme="majorBidi" w:hAnsiTheme="majorBidi" w:cstheme="majorBidi"/>
+          <w:sz w:val="24"/>
+          <w:szCs w:val="24"/>
+        </w:rPr>
+        <w:t xml:space="preserve"> </w:t>
+      </w:r>
+      <w:r>
+        <w:rPr>
+          <w:rFonts w:asciiTheme="majorBidi" w:hAnsiTheme="majorBidi" w:cstheme="majorBidi"/>
+          <w:sz w:val="24"/>
+          <w:szCs w:val="24"/>
+        </w:rPr>
+        <w:t>calling execv/execvp/execvpe, i.e. that creates a basic shell program.</w:t>
+      </w:r>
+      <w:r>
+        <w:rPr>
+          <w:rFonts w:asciiTheme="majorBidi" w:hAnsiTheme="majorBidi" w:cstheme="majorBidi"/>
+          <w:sz w:val="24"/>
+          <w:szCs w:val="24"/>
+        </w:rPr>
+        <w:t xml:space="preserve"> </w:t>
+      </w:r>
+      <w:r>
+        <w:rPr>
+          <w:rFonts w:asciiTheme="majorBidi" w:hAnsiTheme="majorBidi" w:cstheme="majorBidi"/>
+          <w:sz w:val="24"/>
+          <w:szCs w:val="24"/>
+        </w:rPr>
+        <w:t>Change the program so it takes two commands at a time, then executes</w:t>
+      </w:r>
+      <w:r>
+        <w:rPr>
+          <w:rFonts w:asciiTheme="majorBidi" w:hAnsiTheme="majorBidi" w:cstheme="majorBidi"/>
+          <w:sz w:val="24"/>
+          <w:szCs w:val="24"/>
+        </w:rPr>
+        <w:t xml:space="preserve"> </w:t>
+      </w:r>
+      <w:r>
+        <w:rPr>
+          <w:rFonts w:asciiTheme="majorBidi" w:hAnsiTheme="majorBidi" w:cstheme="majorBidi"/>
+          <w:sz w:val="24"/>
+          <w:szCs w:val="24"/>
+        </w:rPr>
+        <w:t>them both, serially as background jobs. Next, change it so it executes</w:t>
+      </w:r>
+      <w:r>
+        <w:rPr>
+          <w:rFonts w:asciiTheme="majorBidi" w:hAnsiTheme="majorBidi" w:cstheme="majorBidi"/>
+          <w:sz w:val="24"/>
+          <w:szCs w:val="24"/>
+        </w:rPr>
+        <w:t xml:space="preserve"> </w:t>
+      </w:r>
+      <w:r>
+        <w:rPr>
+          <w:rFonts w:asciiTheme="majorBidi" w:hAnsiTheme="majorBidi" w:cstheme="majorBidi"/>
+          <w:sz w:val="24"/>
+          <w:szCs w:val="24"/>
+        </w:rPr>
+        <w:t>both commands concurrently in the background. Search google to discover</w:t>
+      </w:r>
+      <w:r>
+        <w:rPr>
+          <w:rFonts w:asciiTheme="majorBidi" w:hAnsiTheme="majorBidi" w:cstheme="majorBidi"/>
+          <w:sz w:val="24"/>
+          <w:szCs w:val="24"/>
+        </w:rPr>
+        <w:t xml:space="preserve"> </w:t>
+      </w:r>
+      <w:r>
+        <w:rPr>
+          <w:rFonts w:asciiTheme="majorBidi" w:hAnsiTheme="majorBidi" w:cstheme="majorBidi"/>
+          <w:sz w:val="24"/>
+          <w:szCs w:val="24"/>
+        </w:rPr>
+        <w:t>what you might use to execute these jobs in parallel, if you know you</w:t>
+      </w:r>
+      <w:r>
+        <w:rPr>
+          <w:rFonts w:asciiTheme="majorBidi" w:hAnsiTheme="majorBidi" w:cstheme="majorBidi"/>
+          <w:sz w:val="24"/>
+          <w:szCs w:val="24"/>
+        </w:rPr>
+        <w:t xml:space="preserve"> </w:t>
+      </w:r>
+      <w:r>
+        <w:rPr>
+          <w:rFonts w:asciiTheme="majorBidi" w:hAnsiTheme="majorBidi" w:cstheme="majorBidi"/>
+          <w:sz w:val="24"/>
+          <w:szCs w:val="24"/>
+        </w:rPr>
+        <w:t>have two cores/processors?</w:t>
+      </w:r>
+    </w:p>
+    <w:p>
+      <w:pPr>
+        <w:pStyle w:val="ListParagraph"/>
+        <w:jc w:val="both"/>
+        <w:rPr>
+          <w:rFonts w:asciiTheme="majorBidi" w:hAnsiTheme="majorBidi" w:cstheme="majorBidi"/>
+          <w:b/>
+          <w:bCs/>
+          <w:sz w:val="24"/>
+          <w:szCs w:val="24"/>
+        </w:rPr>
+      </w:pPr>
+      <w:r>
+        <w:rPr>
+          <w:rFonts w:asciiTheme="majorBidi" w:hAnsiTheme="majorBidi" w:cstheme="majorBidi"/>
+          <w:b/>
+          <w:bCs/>
+          <w:sz w:val="24"/>
+          <w:szCs w:val="24"/>
+        </w:rPr>
+        <w:t>Answer:</w:t>
+      </w:r>
+    </w:p>
+    <w:p>
+      <w:pPr>
+        <w:pStyle w:val="ListParagraph"/>
+        <w:jc w:val="both"/>
+        <w:rPr>
+          <w:rFonts w:asciiTheme="majorBidi" w:hAnsiTheme="majorBidi" w:cstheme="majorBidi"/>
+          <w:sz w:val="24"/>
+          <w:szCs w:val="24"/>
+        </w:rPr>
+      </w:pPr>
+      <w:r>
+        <w:rPr>
+          <w:rFonts w:asciiTheme="majorBidi" w:hAnsiTheme="majorBidi" w:cstheme="majorBidi"/>
+          <w:sz w:val="24"/>
+          <w:szCs w:val="24"/>
+        </w:rPr>
+        <w:t xml:space="preserve">The code to create a shell that takes in two commands at a time, then executes them both serially as background jobs can be found in the Task_6 &gt; Task_6.1 folder (please feel free to check it out for more detail on my code). Now, after running that code on my virtual machine (which runs Ubuntu 18.24), the </w:t>
+      </w:r>
+      <w:r>
+        <w:rPr>
+          <w:rFonts w:asciiTheme="majorBidi" w:hAnsiTheme="majorBidi" w:cstheme="majorBidi"/>
+          <w:sz w:val="24"/>
+          <w:szCs w:val="24"/>
+        </w:rPr>
+        <w:lastRenderedPageBreak/>
+        <w:t>two commands were indeed being executed serially, one by one, as background jobs and the screenshot below proves the correct (expected) behavior of my code:</w:t>
+      </w:r>
+    </w:p>
+    <w:p>
+      <w:pPr>
+        <w:jc w:val="both"/>
+        <w:rPr>
+          <w:rFonts w:asciiTheme="majorBidi" w:hAnsiTheme="majorBidi" w:cstheme="majorBidi"/>
+          <w:sz w:val="24"/>
+          <w:szCs w:val="24"/>
+        </w:rPr>
+      </w:pPr>
+      <w:r>
+        <w:rPr>
+          <w:noProof/>
+        </w:rPr>
+        <w:drawing>
+          <wp:inline distT="0" distB="0" distL="0" distR="0" wp14:anchorId="17C67C3F" wp14:editId="22853F1E">
+            <wp:extent cx="6858000" cy="3857625"/>
+            <wp:effectExtent l="0" t="0" r="0" b="9525"/>
+            <wp:docPr id="1" name="Picture 1" descr="A screenshot of a computer&#10;&#10;Description automatically generated with medium confidence"/>
+            <wp:cNvGraphicFramePr>
+              <a:graphicFrameLocks xmlns:a="http://schemas.openxmlformats.org/drawingml/2006/main" noChangeAspect="1"/>
+            </wp:cNvGraphicFramePr>
+            <a:graphic xmlns:a="http://schemas.openxmlformats.org/drawingml/2006/main">
+              <a:graphicData uri="http://schemas.openxmlformats.org/drawingml/2006/picture">
+                <pic:pic xmlns:pic="http://schemas.openxmlformats.org/drawingml/2006/picture">
+                  <pic:nvPicPr>
+                    <pic:cNvPr id="1" name="Picture 1" descr="A screenshot of a computer&#10;&#10;Description automatically generated with medium confidence"/>
+                    <pic:cNvPicPr>
+                      <a:picLocks noChangeAspect="1" noChangeArrowheads="1"/>
+                    </pic:cNvPicPr>
+                  </pic:nvPicPr>
+                  <pic:blipFill>
+                    <a:blip r:embed="rId12" cstate="print">
+                      <a:extLst>
+                        <a:ext uri="{28A0092B-C50C-407E-A947-70E740481C1C}">
+                          <a14:useLocalDpi xmlns:a14="http://schemas.microsoft.com/office/drawing/2010/main" val="0"/>
+                        </a:ext>
+                      </a:extLst>
+                    </a:blip>
+                    <a:srcRect/>
+                    <a:stretch>
+                      <a:fillRect/>
+                    </a:stretch>
+                  </pic:blipFill>
+                  <pic:spPr bwMode="auto">
+                    <a:xfrm>
+                      <a:off x="0" y="0"/>
+                      <a:ext cx="6858000" cy="3857625"/>
+                    </a:xfrm>
+                    <a:prstGeom prst="rect">
+                      <a:avLst/>
+                    </a:prstGeom>
+                    <a:noFill/>
+                    <a:ln>
+                      <a:noFill/>
+                    </a:ln>
+                  </pic:spPr>
+                </pic:pic>
+              </a:graphicData>
+            </a:graphic>
+          </wp:inline>
+        </w:drawing>
+      </w:r>
+    </w:p>
+    <w:p>
+      <w:pPr>
+        <w:pStyle w:val="ListParagraph"/>
+        <w:jc w:val="both"/>
+        <w:rPr>
+          <w:rFonts w:asciiTheme="majorBidi" w:hAnsiTheme="majorBidi" w:cstheme="majorBidi"/>
+          <w:sz w:val="24"/>
+          <w:szCs w:val="24"/>
+        </w:rPr>
+      </w:pPr>
+      <w:r>
+        <w:rPr>
+          <w:rFonts w:asciiTheme="majorBidi" w:hAnsiTheme="majorBidi" w:cstheme="majorBidi"/>
+          <w:sz w:val="24"/>
+          <w:szCs w:val="24"/>
+        </w:rPr>
+        <w:t>The code to create a shell that takes in two commands at a time, then executes them both concurrently in the background can be found in the Task_6 &gt; Task_6.2 folder (please feel free to check it out for more detail on my code). Now, after running that code on my virtual machine (which runs Ubuntu 18.24), the two commands were indeed being executed concurrently in the background (as child 2 did not have to wait for child 1 to finish execution before it started to execute, or vice versa, but instead, both children were started/started working at the same time) and the screenshot below proves the correct (expected) behavior of my code:</w:t>
+      </w:r>
+    </w:p>
+    <w:p>
+      <w:pPr>
+        <w:jc w:val="both"/>
+        <w:rPr>
+          <w:rFonts w:asciiTheme="majorBidi" w:hAnsiTheme="majorBidi" w:cstheme="majorBidi"/>
+          <w:sz w:val="24"/>
+          <w:szCs w:val="24"/>
+        </w:rPr>
+      </w:pPr>
+      <w:r>
+        <w:rPr>
+          <w:noProof/>
+        </w:rPr>
+        <w:lastRenderedPageBreak/>
+        <w:drawing>
+          <wp:inline distT="0" distB="0" distL="0" distR="0" wp14:anchorId="5E98C7D1" wp14:editId="34916EE1">
+            <wp:extent cx="6858000" cy="3857625"/>
+            <wp:effectExtent l="0" t="0" r="0" b="9525"/>
+            <wp:docPr id="2" name="Picture 2" descr="A screenshot of a computer&#10;&#10;Description automatically generated with medium confidence"/>
+            <wp:cNvGraphicFramePr>
+              <a:graphicFrameLocks xmlns:a="http://schemas.openxmlformats.org/drawingml/2006/main" noChangeAspect="1"/>
+            </wp:cNvGraphicFramePr>
+            <a:graphic xmlns:a="http://schemas.openxmlformats.org/drawingml/2006/main">
+              <a:graphicData uri="http://schemas.openxmlformats.org/drawingml/2006/picture">
+                <pic:pic xmlns:pic="http://schemas.openxmlformats.org/drawingml/2006/picture">
+                  <pic:nvPicPr>
+                    <pic:cNvPr id="2" name="Picture 2" descr="A screenshot of a computer&#10;&#10;Description automatically generated with medium confidence"/>
+                    <pic:cNvPicPr>
+                      <a:picLocks noChangeAspect="1" noChangeArrowheads="1"/>
+                    </pic:cNvPicPr>
+                  </pic:nvPicPr>
+                  <pic:blipFill>
+                    <a:blip r:embed="rId13" cstate="print">
+                      <a:extLst>
+                        <a:ext uri="{28A0092B-C50C-407E-A947-70E740481C1C}">
+                          <a14:useLocalDpi xmlns:a14="http://schemas.microsoft.com/office/drawing/2010/main" val="0"/>
+                        </a:ext>
+                      </a:extLst>
+                    </a:blip>
+                    <a:srcRect/>
+                    <a:stretch>
+                      <a:fillRect/>
+                    </a:stretch>
+                  </pic:blipFill>
+                  <pic:spPr bwMode="auto">
+                    <a:xfrm>
+                      <a:off x="0" y="0"/>
+                      <a:ext cx="6858000" cy="3857625"/>
+                    </a:xfrm>
+                    <a:prstGeom prst="rect">
+                      <a:avLst/>
+                    </a:prstGeom>
+                    <a:noFill/>
+                    <a:ln>
+                      <a:noFill/>
+                    </a:ln>
+                  </pic:spPr>
+                </pic:pic>
+              </a:graphicData>
+            </a:graphic>
+          </wp:inline>
+        </w:drawing>
+      </w:r>
+    </w:p>
+    <w:p>
+      <w:pPr>
+        <w:pStyle w:val="ListParagraph"/>
+        <w:jc w:val="both"/>
+        <w:rPr>
+          <w:rFonts w:asciiTheme="majorBidi" w:hAnsiTheme="majorBidi" w:cstheme="majorBidi"/>
+          <w:sz w:val="24"/>
+          <w:szCs w:val="24"/>
+        </w:rPr>
+      </w:pPr>
+      <w:r>
+        <w:rPr>
+          <w:rFonts w:asciiTheme="majorBidi" w:hAnsiTheme="majorBidi" w:cstheme="majorBidi"/>
+          <w:sz w:val="24"/>
+          <w:szCs w:val="24"/>
+        </w:rPr>
         <w:t xml:space="preserve">Now, </w:t>
       </w:r>
       <w:r>
@@ -860,7 +2031,7 @@
           <w:sz w:val="24"/>
           <w:szCs w:val="24"/>
         </w:rPr>
-        <w:footnoteReference w:id="1"/>
+        <w:footnoteReference w:id="2"/>
       </w:r>
       <w:r>
         <w:rPr>
@@ -923,7 +2094,7 @@
           <w:sz w:val="24"/>
           <w:szCs w:val="24"/>
         </w:rPr>
-        <w:footnoteReference w:id="2"/>
+        <w:footnoteReference w:id="3"/>
       </w:r>
       <w:r>
         <w:rPr>
@@ -1032,11 +2203,30 @@
         <w:t xml:space="preserve"> </w:t>
       </w:r>
       <w:r>
-        <w:t>https://stackoverflow.com/questions/5547787/running-shell-script-in-parallel</w:t>
+        <w:t>https://cs-fundamentals.com/tech-interview/c/difference-between-malloc-and-calloc</w:t>
       </w:r>
     </w:p>
   </w:footnote>
   <w:footnote w:id="2">
+    <w:p>
+      <w:pPr>
+        <w:pStyle w:val="FootnoteText"/>
+      </w:pPr>
+      <w:r>
+        <w:rPr>
+          <w:rStyle w:val="FootnoteReference"/>
+        </w:rPr>
+        <w:footnoteRef/>
+      </w:r>
+      <w:r>
+        <w:t xml:space="preserve"> </w:t>
+      </w:r>
+      <w:r>
+        <w:t>https://stackoverflow.com/questions/5547787/running-shell-script-in-parallel</w:t>
+      </w:r>
+    </w:p>
+  </w:footnote>
+  <w:footnote w:id="3">
     <w:p>
       <w:pPr>
         <w:pStyle w:val="FootnoteText"/>
@@ -1061,6 +2251,232 @@
 <file path=word/numbering.xml><?xml version="1.0" encoding="utf-8"?>
 <w:numbering xmlns:wpc="http://schemas.microsoft.com/office/word/2010/wordprocessingCanvas" xmlns:cx="http://schemas.microsoft.com/office/drawing/2014/chartex" xmlns:cx1="http://schemas.microsoft.com/office/drawing/2015/9/8/chartex" xmlns:cx2="http://schemas.microsoft.com/office/drawing/2015/10/21/chartex" xmlns:cx3="http://schemas.microsoft.com/office/drawing/2016/5/9/chartex" xmlns:cx4="http://schemas.microsoft.com/office/drawing/2016/5/10/chartex" xmlns:cx5="http://schemas.microsoft.com/office/drawing/2016/5/11/chartex" xmlns:cx6="http://schemas.microsoft.com/office/drawing/2016/5/12/chartex" xmlns:cx7="http://schemas.microsoft.com/office/drawing/2016/5/13/chartex" xmlns:cx8="http://schemas.microsoft.com/office/drawing/2016/5/14/chartex" xmlns:mc="http://schemas.openxmlformats.org/markup-compatibility/2006" xmlns:aink="http://schemas.microsoft.com/office/drawing/2016/ink" xmlns:am3d="http://schemas.microsoft.com/office/drawing/2017/model3d" xmlns:o="urn:schemas-microsoft-com:office:office" xmlns:r="http://schemas.openxmlformats.org/officeDocument/2006/relationships" xmlns:m="http://schemas.openxmlformats.org/officeDocument/2006/math" xmlns:v="urn:schemas-microsoft-com:vml" xmlns:wp14="http://schemas.microsoft.com/office/word/2010/wordprocessingDrawing" xmlns:wp="http://schemas.openxmlformats.org/drawingml/2006/wordprocessingDrawing" xmlns:w10="urn:schemas-microsoft-com:office:word" xmlns:w="http://schemas.openxmlformats.org/wordprocessingml/2006/main" xmlns:w14="http://schemas.microsoft.com/office/word/2010/wordml" xmlns:w15="http://schemas.microsoft.com/office/word/2012/wordml" xmlns:w16cex="http://schemas.microsoft.com/office/word/2018/wordml/cex" xmlns:w16cid="http://schemas.microsoft.com/office/word/2016/wordml/cid" xmlns:w16="http://schemas.microsoft.com/office/word/2018/wordml" xmlns:w16sdtdh="http://schemas.microsoft.com/office/word/2020/wordml/sdtdatahash" xmlns:w16se="http://schemas.microsoft.com/office/word/2015/wordml/symex" xmlns:wpg="http://schemas.microsoft.com/office/word/2010/wordprocessingGroup" xmlns:wpi="http://schemas.microsoft.com/office/word/2010/wordprocessingInk" xmlns:wne="http://schemas.microsoft.com/office/word/2006/wordml" xmlns:wps="http://schemas.microsoft.com/office/word/2010/wordprocessingShape" mc:Ignorable="w14 w15 w16se w16cid w16 w16cex w16sdtdh wp14">
   <w:abstractNum w:abstractNumId="0" w15:restartNumberingAfterBreak="0">
+    <w:nsid w:val="08264AED"/>
+    <w:multiLevelType w:val="hybridMultilevel"/>
+    <w:tmpl w:val="833C2BB6"/>
+    <w:lvl w:ilvl="0" w:tplc="04090003">
+      <w:start w:val="1"/>
+      <w:numFmt w:val="bullet"/>
+      <w:lvlText w:val="o"/>
+      <w:lvlJc w:val="left"/>
+      <w:pPr>
+        <w:ind w:left="2160" w:hanging="360"/>
+      </w:pPr>
+      <w:rPr>
+        <w:rFonts w:ascii="Courier New" w:hAnsi="Courier New" w:cs="Courier New" w:hint="default"/>
+      </w:rPr>
+    </w:lvl>
+    <w:lvl w:ilvl="1" w:tplc="04090003" w:tentative="1">
+      <w:start w:val="1"/>
+      <w:numFmt w:val="bullet"/>
+      <w:lvlText w:val="o"/>
+      <w:lvlJc w:val="left"/>
+      <w:pPr>
+        <w:ind w:left="2880" w:hanging="360"/>
+      </w:pPr>
+      <w:rPr>
+        <w:rFonts w:ascii="Courier New" w:hAnsi="Courier New" w:cs="Courier New" w:hint="default"/>
+      </w:rPr>
+    </w:lvl>
+    <w:lvl w:ilvl="2" w:tplc="04090005" w:tentative="1">
+      <w:start w:val="1"/>
+      <w:numFmt w:val="bullet"/>
+      <w:lvlText w:val=""/>
+      <w:lvlJc w:val="left"/>
+      <w:pPr>
+        <w:ind w:left="3600" w:hanging="360"/>
+      </w:pPr>
+      <w:rPr>
+        <w:rFonts w:ascii="Wingdings" w:hAnsi="Wingdings" w:hint="default"/>
+      </w:rPr>
+    </w:lvl>
+    <w:lvl w:ilvl="3" w:tplc="04090001" w:tentative="1">
+      <w:start w:val="1"/>
+      <w:numFmt w:val="bullet"/>
+      <w:lvlText w:val=""/>
+      <w:lvlJc w:val="left"/>
+      <w:pPr>
+        <w:ind w:left="4320" w:hanging="360"/>
+      </w:pPr>
+      <w:rPr>
+        <w:rFonts w:ascii="Symbol" w:hAnsi="Symbol" w:hint="default"/>
+      </w:rPr>
+    </w:lvl>
+    <w:lvl w:ilvl="4" w:tplc="04090003" w:tentative="1">
+      <w:start w:val="1"/>
+      <w:numFmt w:val="bullet"/>
+      <w:lvlText w:val="o"/>
+      <w:lvlJc w:val="left"/>
+      <w:pPr>
+        <w:ind w:left="5040" w:hanging="360"/>
+      </w:pPr>
+      <w:rPr>
+        <w:rFonts w:ascii="Courier New" w:hAnsi="Courier New" w:cs="Courier New" w:hint="default"/>
+      </w:rPr>
+    </w:lvl>
+    <w:lvl w:ilvl="5" w:tplc="04090005" w:tentative="1">
+      <w:start w:val="1"/>
+      <w:numFmt w:val="bullet"/>
+      <w:lvlText w:val=""/>
+      <w:lvlJc w:val="left"/>
+      <w:pPr>
+        <w:ind w:left="5760" w:hanging="360"/>
+      </w:pPr>
+      <w:rPr>
+        <w:rFonts w:ascii="Wingdings" w:hAnsi="Wingdings" w:hint="default"/>
+      </w:rPr>
+    </w:lvl>
+    <w:lvl w:ilvl="6" w:tplc="04090001" w:tentative="1">
+      <w:start w:val="1"/>
+      <w:numFmt w:val="bullet"/>
+      <w:lvlText w:val=""/>
+      <w:lvlJc w:val="left"/>
+      <w:pPr>
+        <w:ind w:left="6480" w:hanging="360"/>
+      </w:pPr>
+      <w:rPr>
+        <w:rFonts w:ascii="Symbol" w:hAnsi="Symbol" w:hint="default"/>
+      </w:rPr>
+    </w:lvl>
+    <w:lvl w:ilvl="7" w:tplc="04090003" w:tentative="1">
+      <w:start w:val="1"/>
+      <w:numFmt w:val="bullet"/>
+      <w:lvlText w:val="o"/>
+      <w:lvlJc w:val="left"/>
+      <w:pPr>
+        <w:ind w:left="7200" w:hanging="360"/>
+      </w:pPr>
+      <w:rPr>
+        <w:rFonts w:ascii="Courier New" w:hAnsi="Courier New" w:cs="Courier New" w:hint="default"/>
+      </w:rPr>
+    </w:lvl>
+    <w:lvl w:ilvl="8" w:tplc="04090005" w:tentative="1">
+      <w:start w:val="1"/>
+      <w:numFmt w:val="bullet"/>
+      <w:lvlText w:val=""/>
+      <w:lvlJc w:val="left"/>
+      <w:pPr>
+        <w:ind w:left="7920" w:hanging="360"/>
+      </w:pPr>
+      <w:rPr>
+        <w:rFonts w:ascii="Wingdings" w:hAnsi="Wingdings" w:hint="default"/>
+      </w:rPr>
+    </w:lvl>
+  </w:abstractNum>
+  <w:abstractNum w:abstractNumId="1" w15:restartNumberingAfterBreak="0">
+    <w:nsid w:val="2A9269CC"/>
+    <w:multiLevelType w:val="hybridMultilevel"/>
+    <w:tmpl w:val="0944F32C"/>
+    <w:lvl w:ilvl="0" w:tplc="04090001">
+      <w:start w:val="1"/>
+      <w:numFmt w:val="bullet"/>
+      <w:lvlText w:val=""/>
+      <w:lvlJc w:val="left"/>
+      <w:pPr>
+        <w:ind w:left="1440" w:hanging="360"/>
+      </w:pPr>
+      <w:rPr>
+        <w:rFonts w:ascii="Symbol" w:hAnsi="Symbol" w:hint="default"/>
+      </w:rPr>
+    </w:lvl>
+    <w:lvl w:ilvl="1" w:tplc="04090003" w:tentative="1">
+      <w:start w:val="1"/>
+      <w:numFmt w:val="bullet"/>
+      <w:lvlText w:val="o"/>
+      <w:lvlJc w:val="left"/>
+      <w:pPr>
+        <w:ind w:left="2160" w:hanging="360"/>
+      </w:pPr>
+      <w:rPr>
+        <w:rFonts w:ascii="Courier New" w:hAnsi="Courier New" w:cs="Courier New" w:hint="default"/>
+      </w:rPr>
+    </w:lvl>
+    <w:lvl w:ilvl="2" w:tplc="04090005" w:tentative="1">
+      <w:start w:val="1"/>
+      <w:numFmt w:val="bullet"/>
+      <w:lvlText w:val=""/>
+      <w:lvlJc w:val="left"/>
+      <w:pPr>
+        <w:ind w:left="2880" w:hanging="360"/>
+      </w:pPr>
+      <w:rPr>
+        <w:rFonts w:ascii="Wingdings" w:hAnsi="Wingdings" w:hint="default"/>
+      </w:rPr>
+    </w:lvl>
+    <w:lvl w:ilvl="3" w:tplc="04090001" w:tentative="1">
+      <w:start w:val="1"/>
+      <w:numFmt w:val="bullet"/>
+      <w:lvlText w:val=""/>
+      <w:lvlJc w:val="left"/>
+      <w:pPr>
+        <w:ind w:left="3600" w:hanging="360"/>
+      </w:pPr>
+      <w:rPr>
+        <w:rFonts w:ascii="Symbol" w:hAnsi="Symbol" w:hint="default"/>
+      </w:rPr>
+    </w:lvl>
+    <w:lvl w:ilvl="4" w:tplc="04090003" w:tentative="1">
+      <w:start w:val="1"/>
+      <w:numFmt w:val="bullet"/>
+      <w:lvlText w:val="o"/>
+      <w:lvlJc w:val="left"/>
+      <w:pPr>
+        <w:ind w:left="4320" w:hanging="360"/>
+      </w:pPr>
+      <w:rPr>
+        <w:rFonts w:ascii="Courier New" w:hAnsi="Courier New" w:cs="Courier New" w:hint="default"/>
+      </w:rPr>
+    </w:lvl>
+    <w:lvl w:ilvl="5" w:tplc="04090005" w:tentative="1">
+      <w:start w:val="1"/>
+      <w:numFmt w:val="bullet"/>
+      <w:lvlText w:val=""/>
+      <w:lvlJc w:val="left"/>
+      <w:pPr>
+        <w:ind w:left="5040" w:hanging="360"/>
+      </w:pPr>
+      <w:rPr>
+        <w:rFonts w:ascii="Wingdings" w:hAnsi="Wingdings" w:hint="default"/>
+      </w:rPr>
+    </w:lvl>
+    <w:lvl w:ilvl="6" w:tplc="04090001" w:tentative="1">
+      <w:start w:val="1"/>
+      <w:numFmt w:val="bullet"/>
+      <w:lvlText w:val=""/>
+      <w:lvlJc w:val="left"/>
+      <w:pPr>
+        <w:ind w:left="5760" w:hanging="360"/>
+      </w:pPr>
+      <w:rPr>
+        <w:rFonts w:ascii="Symbol" w:hAnsi="Symbol" w:hint="default"/>
+      </w:rPr>
+    </w:lvl>
+    <w:lvl w:ilvl="7" w:tplc="04090003" w:tentative="1">
+      <w:start w:val="1"/>
+      <w:numFmt w:val="bullet"/>
+      <w:lvlText w:val="o"/>
+      <w:lvlJc w:val="left"/>
+      <w:pPr>
+        <w:ind w:left="6480" w:hanging="360"/>
+      </w:pPr>
+      <w:rPr>
+        <w:rFonts w:ascii="Courier New" w:hAnsi="Courier New" w:cs="Courier New" w:hint="default"/>
+      </w:rPr>
+    </w:lvl>
+    <w:lvl w:ilvl="8" w:tplc="04090005" w:tentative="1">
+      <w:start w:val="1"/>
+      <w:numFmt w:val="bullet"/>
+      <w:lvlText w:val=""/>
+      <w:lvlJc w:val="left"/>
+      <w:pPr>
+        <w:ind w:left="7200" w:hanging="360"/>
+      </w:pPr>
+      <w:rPr>
+        <w:rFonts w:ascii="Wingdings" w:hAnsi="Wingdings" w:hint="default"/>
+      </w:rPr>
+    </w:lvl>
+  </w:abstractNum>
+  <w:abstractNum w:abstractNumId="2" w15:restartNumberingAfterBreak="0">
     <w:nsid w:val="3BF15587"/>
     <w:multiLevelType w:val="hybridMultilevel"/>
     <w:tmpl w:val="BDA4C31E"/>
@@ -1173,7 +2589,233 @@
       </w:rPr>
     </w:lvl>
   </w:abstractNum>
-  <w:abstractNum w:abstractNumId="1" w15:restartNumberingAfterBreak="0">
+  <w:abstractNum w:abstractNumId="3" w15:restartNumberingAfterBreak="0">
+    <w:nsid w:val="60DD509C"/>
+    <w:multiLevelType w:val="hybridMultilevel"/>
+    <w:tmpl w:val="7F00C84C"/>
+    <w:lvl w:ilvl="0" w:tplc="04090003">
+      <w:start w:val="1"/>
+      <w:numFmt w:val="bullet"/>
+      <w:lvlText w:val="o"/>
+      <w:lvlJc w:val="left"/>
+      <w:pPr>
+        <w:ind w:left="2160" w:hanging="360"/>
+      </w:pPr>
+      <w:rPr>
+        <w:rFonts w:ascii="Courier New" w:hAnsi="Courier New" w:cs="Courier New" w:hint="default"/>
+      </w:rPr>
+    </w:lvl>
+    <w:lvl w:ilvl="1" w:tplc="04090003" w:tentative="1">
+      <w:start w:val="1"/>
+      <w:numFmt w:val="bullet"/>
+      <w:lvlText w:val="o"/>
+      <w:lvlJc w:val="left"/>
+      <w:pPr>
+        <w:ind w:left="2880" w:hanging="360"/>
+      </w:pPr>
+      <w:rPr>
+        <w:rFonts w:ascii="Courier New" w:hAnsi="Courier New" w:cs="Courier New" w:hint="default"/>
+      </w:rPr>
+    </w:lvl>
+    <w:lvl w:ilvl="2" w:tplc="04090005" w:tentative="1">
+      <w:start w:val="1"/>
+      <w:numFmt w:val="bullet"/>
+      <w:lvlText w:val=""/>
+      <w:lvlJc w:val="left"/>
+      <w:pPr>
+        <w:ind w:left="3600" w:hanging="360"/>
+      </w:pPr>
+      <w:rPr>
+        <w:rFonts w:ascii="Wingdings" w:hAnsi="Wingdings" w:hint="default"/>
+      </w:rPr>
+    </w:lvl>
+    <w:lvl w:ilvl="3" w:tplc="04090001" w:tentative="1">
+      <w:start w:val="1"/>
+      <w:numFmt w:val="bullet"/>
+      <w:lvlText w:val=""/>
+      <w:lvlJc w:val="left"/>
+      <w:pPr>
+        <w:ind w:left="4320" w:hanging="360"/>
+      </w:pPr>
+      <w:rPr>
+        <w:rFonts w:ascii="Symbol" w:hAnsi="Symbol" w:hint="default"/>
+      </w:rPr>
+    </w:lvl>
+    <w:lvl w:ilvl="4" w:tplc="04090003" w:tentative="1">
+      <w:start w:val="1"/>
+      <w:numFmt w:val="bullet"/>
+      <w:lvlText w:val="o"/>
+      <w:lvlJc w:val="left"/>
+      <w:pPr>
+        <w:ind w:left="5040" w:hanging="360"/>
+      </w:pPr>
+      <w:rPr>
+        <w:rFonts w:ascii="Courier New" w:hAnsi="Courier New" w:cs="Courier New" w:hint="default"/>
+      </w:rPr>
+    </w:lvl>
+    <w:lvl w:ilvl="5" w:tplc="04090005" w:tentative="1">
+      <w:start w:val="1"/>
+      <w:numFmt w:val="bullet"/>
+      <w:lvlText w:val=""/>
+      <w:lvlJc w:val="left"/>
+      <w:pPr>
+        <w:ind w:left="5760" w:hanging="360"/>
+      </w:pPr>
+      <w:rPr>
+        <w:rFonts w:ascii="Wingdings" w:hAnsi="Wingdings" w:hint="default"/>
+      </w:rPr>
+    </w:lvl>
+    <w:lvl w:ilvl="6" w:tplc="04090001" w:tentative="1">
+      <w:start w:val="1"/>
+      <w:numFmt w:val="bullet"/>
+      <w:lvlText w:val=""/>
+      <w:lvlJc w:val="left"/>
+      <w:pPr>
+        <w:ind w:left="6480" w:hanging="360"/>
+      </w:pPr>
+      <w:rPr>
+        <w:rFonts w:ascii="Symbol" w:hAnsi="Symbol" w:hint="default"/>
+      </w:rPr>
+    </w:lvl>
+    <w:lvl w:ilvl="7" w:tplc="04090003" w:tentative="1">
+      <w:start w:val="1"/>
+      <w:numFmt w:val="bullet"/>
+      <w:lvlText w:val="o"/>
+      <w:lvlJc w:val="left"/>
+      <w:pPr>
+        <w:ind w:left="7200" w:hanging="360"/>
+      </w:pPr>
+      <w:rPr>
+        <w:rFonts w:ascii="Courier New" w:hAnsi="Courier New" w:cs="Courier New" w:hint="default"/>
+      </w:rPr>
+    </w:lvl>
+    <w:lvl w:ilvl="8" w:tplc="04090005" w:tentative="1">
+      <w:start w:val="1"/>
+      <w:numFmt w:val="bullet"/>
+      <w:lvlText w:val=""/>
+      <w:lvlJc w:val="left"/>
+      <w:pPr>
+        <w:ind w:left="7920" w:hanging="360"/>
+      </w:pPr>
+      <w:rPr>
+        <w:rFonts w:ascii="Wingdings" w:hAnsi="Wingdings" w:hint="default"/>
+      </w:rPr>
+    </w:lvl>
+  </w:abstractNum>
+  <w:abstractNum w:abstractNumId="4" w15:restartNumberingAfterBreak="0">
+    <w:nsid w:val="631739C8"/>
+    <w:multiLevelType w:val="hybridMultilevel"/>
+    <w:tmpl w:val="D62E342C"/>
+    <w:lvl w:ilvl="0" w:tplc="04090003">
+      <w:start w:val="1"/>
+      <w:numFmt w:val="bullet"/>
+      <w:lvlText w:val="o"/>
+      <w:lvlJc w:val="left"/>
+      <w:pPr>
+        <w:ind w:left="2160" w:hanging="360"/>
+      </w:pPr>
+      <w:rPr>
+        <w:rFonts w:ascii="Courier New" w:hAnsi="Courier New" w:cs="Courier New" w:hint="default"/>
+      </w:rPr>
+    </w:lvl>
+    <w:lvl w:ilvl="1" w:tplc="04090003" w:tentative="1">
+      <w:start w:val="1"/>
+      <w:numFmt w:val="bullet"/>
+      <w:lvlText w:val="o"/>
+      <w:lvlJc w:val="left"/>
+      <w:pPr>
+        <w:ind w:left="2880" w:hanging="360"/>
+      </w:pPr>
+      <w:rPr>
+        <w:rFonts w:ascii="Courier New" w:hAnsi="Courier New" w:cs="Courier New" w:hint="default"/>
+      </w:rPr>
+    </w:lvl>
+    <w:lvl w:ilvl="2" w:tplc="04090005" w:tentative="1">
+      <w:start w:val="1"/>
+      <w:numFmt w:val="bullet"/>
+      <w:lvlText w:val=""/>
+      <w:lvlJc w:val="left"/>
+      <w:pPr>
+        <w:ind w:left="3600" w:hanging="360"/>
+      </w:pPr>
+      <w:rPr>
+        <w:rFonts w:ascii="Wingdings" w:hAnsi="Wingdings" w:hint="default"/>
+      </w:rPr>
+    </w:lvl>
+    <w:lvl w:ilvl="3" w:tplc="04090001" w:tentative="1">
+      <w:start w:val="1"/>
+      <w:numFmt w:val="bullet"/>
+      <w:lvlText w:val=""/>
+      <w:lvlJc w:val="left"/>
+      <w:pPr>
+        <w:ind w:left="4320" w:hanging="360"/>
+      </w:pPr>
+      <w:rPr>
+        <w:rFonts w:ascii="Symbol" w:hAnsi="Symbol" w:hint="default"/>
+      </w:rPr>
+    </w:lvl>
+    <w:lvl w:ilvl="4" w:tplc="04090003" w:tentative="1">
+      <w:start w:val="1"/>
+      <w:numFmt w:val="bullet"/>
+      <w:lvlText w:val="o"/>
+      <w:lvlJc w:val="left"/>
+      <w:pPr>
+        <w:ind w:left="5040" w:hanging="360"/>
+      </w:pPr>
+      <w:rPr>
+        <w:rFonts w:ascii="Courier New" w:hAnsi="Courier New" w:cs="Courier New" w:hint="default"/>
+      </w:rPr>
+    </w:lvl>
+    <w:lvl w:ilvl="5" w:tplc="04090005" w:tentative="1">
+      <w:start w:val="1"/>
+      <w:numFmt w:val="bullet"/>
+      <w:lvlText w:val=""/>
+      <w:lvlJc w:val="left"/>
+      <w:pPr>
+        <w:ind w:left="5760" w:hanging="360"/>
+      </w:pPr>
+      <w:rPr>
+        <w:rFonts w:ascii="Wingdings" w:hAnsi="Wingdings" w:hint="default"/>
+      </w:rPr>
+    </w:lvl>
+    <w:lvl w:ilvl="6" w:tplc="04090001" w:tentative="1">
+      <w:start w:val="1"/>
+      <w:numFmt w:val="bullet"/>
+      <w:lvlText w:val=""/>
+      <w:lvlJc w:val="left"/>
+      <w:pPr>
+        <w:ind w:left="6480" w:hanging="360"/>
+      </w:pPr>
+      <w:rPr>
+        <w:rFonts w:ascii="Symbol" w:hAnsi="Symbol" w:hint="default"/>
+      </w:rPr>
+    </w:lvl>
+    <w:lvl w:ilvl="7" w:tplc="04090003" w:tentative="1">
+      <w:start w:val="1"/>
+      <w:numFmt w:val="bullet"/>
+      <w:lvlText w:val="o"/>
+      <w:lvlJc w:val="left"/>
+      <w:pPr>
+        <w:ind w:left="7200" w:hanging="360"/>
+      </w:pPr>
+      <w:rPr>
+        <w:rFonts w:ascii="Courier New" w:hAnsi="Courier New" w:cs="Courier New" w:hint="default"/>
+      </w:rPr>
+    </w:lvl>
+    <w:lvl w:ilvl="8" w:tplc="04090005" w:tentative="1">
+      <w:start w:val="1"/>
+      <w:numFmt w:val="bullet"/>
+      <w:lvlText w:val=""/>
+      <w:lvlJc w:val="left"/>
+      <w:pPr>
+        <w:ind w:left="7920" w:hanging="360"/>
+      </w:pPr>
+      <w:rPr>
+        <w:rFonts w:ascii="Wingdings" w:hAnsi="Wingdings" w:hint="default"/>
+      </w:rPr>
+    </w:lvl>
+  </w:abstractNum>
+  <w:abstractNum w:abstractNumId="5" w15:restartNumberingAfterBreak="0">
     <w:nsid w:val="633F26B3"/>
     <w:multiLevelType w:val="hybridMultilevel"/>
     <w:tmpl w:val="D2523AD8"/>
@@ -1260,10 +2902,22 @@
     </w:lvl>
   </w:abstractNum>
   <w:num w:numId="1">
+    <w:abstractNumId w:val="5"/>
+  </w:num>
+  <w:num w:numId="2">
+    <w:abstractNumId w:val="2"/>
+  </w:num>
+  <w:num w:numId="3">
     <w:abstractNumId w:val="1"/>
   </w:num>
-  <w:num w:numId="2">
+  <w:num w:numId="4">
     <w:abstractNumId w:val="0"/>
+  </w:num>
+  <w:num w:numId="5">
+    <w:abstractNumId w:val="3"/>
+  </w:num>
+  <w:num w:numId="6">
+    <w:abstractNumId w:val="4"/>
   </w:num>
 </w:numbering>
 </file>
@@ -1670,7 +3324,6 @@
   <w:style w:type="character" w:default="1" w:styleId="DefaultParagraphFont">
     <w:name w:val="Default Paragraph Font"/>
     <w:uiPriority w:val="1"/>
-    <w:semiHidden/>
     <w:unhideWhenUsed/>
   </w:style>
   <w:style w:type="table" w:default="1" w:styleId="TableNormal">

</xml_diff>

<commit_message>
Add Code in .txt Format
</commit_message>
<xml_diff>
--- a/Accompanying Notes, Screenshots, and Answers (A supplement to my code).docx
+++ b/Accompanying Notes, Screenshots, and Answers (A supplement to my code).docx
@@ -2,6 +2,59 @@
 <file path=word/document.xml><?xml version="1.0" encoding="utf-8"?>
 <w:document xmlns:wpc="http://schemas.microsoft.com/office/word/2010/wordprocessingCanvas" xmlns:cx="http://schemas.microsoft.com/office/drawing/2014/chartex" xmlns:cx1="http://schemas.microsoft.com/office/drawing/2015/9/8/chartex" xmlns:cx2="http://schemas.microsoft.com/office/drawing/2015/10/21/chartex" xmlns:cx3="http://schemas.microsoft.com/office/drawing/2016/5/9/chartex" xmlns:cx4="http://schemas.microsoft.com/office/drawing/2016/5/10/chartex" xmlns:cx5="http://schemas.microsoft.com/office/drawing/2016/5/11/chartex" xmlns:cx6="http://schemas.microsoft.com/office/drawing/2016/5/12/chartex" xmlns:cx7="http://schemas.microsoft.com/office/drawing/2016/5/13/chartex" xmlns:cx8="http://schemas.microsoft.com/office/drawing/2016/5/14/chartex" xmlns:mc="http://schemas.openxmlformats.org/markup-compatibility/2006" xmlns:aink="http://schemas.microsoft.com/office/drawing/2016/ink" xmlns:am3d="http://schemas.microsoft.com/office/drawing/2017/model3d" xmlns:o="urn:schemas-microsoft-com:office:office" xmlns:r="http://schemas.openxmlformats.org/officeDocument/2006/relationships" xmlns:m="http://schemas.openxmlformats.org/officeDocument/2006/math" xmlns:v="urn:schemas-microsoft-com:vml" xmlns:wp14="http://schemas.microsoft.com/office/word/2010/wordprocessingDrawing" xmlns:wp="http://schemas.openxmlformats.org/drawingml/2006/wordprocessingDrawing" xmlns:w10="urn:schemas-microsoft-com:office:word" xmlns:w="http://schemas.openxmlformats.org/wordprocessingml/2006/main" xmlns:w14="http://schemas.microsoft.com/office/word/2010/wordml" xmlns:w15="http://schemas.microsoft.com/office/word/2012/wordml" xmlns:w16cex="http://schemas.microsoft.com/office/word/2018/wordml/cex" xmlns:w16cid="http://schemas.microsoft.com/office/word/2016/wordml/cid" xmlns:w16="http://schemas.microsoft.com/office/word/2018/wordml" xmlns:w16sdtdh="http://schemas.microsoft.com/office/word/2020/wordml/sdtdatahash" xmlns:w16se="http://schemas.microsoft.com/office/word/2015/wordml/symex" xmlns:wpg="http://schemas.microsoft.com/office/word/2010/wordprocessingGroup" xmlns:wpi="http://schemas.microsoft.com/office/word/2010/wordprocessingInk" xmlns:wne="http://schemas.microsoft.com/office/word/2006/wordml" xmlns:wps="http://schemas.microsoft.com/office/word/2010/wordprocessingShape" mc:Ignorable="w14 w15 w16se w16cid w16 w16cex w16sdtdh wp14">
   <w:body>
+    <w:p>
+      <w:pPr>
+        <w:ind w:left="720" w:hanging="360"/>
+        <w:jc w:val="both"/>
+      </w:pPr>
+    </w:p>
+    <w:p>
+      <w:pPr>
+        <w:jc w:val="both"/>
+        <w:rPr>
+          <w:rFonts w:asciiTheme="majorBidi" w:hAnsiTheme="majorBidi" w:cstheme="majorBidi"/>
+          <w:sz w:val="24"/>
+          <w:szCs w:val="24"/>
+        </w:rPr>
+      </w:pPr>
+      <w:r>
+        <w:rPr>
+          <w:rFonts w:asciiTheme="majorBidi" w:hAnsiTheme="majorBidi" w:cstheme="majorBidi"/>
+          <w:sz w:val="24"/>
+          <w:szCs w:val="24"/>
+        </w:rPr>
+        <w:t>Please note that all the source code I wrote for this assignment can be found in the following GitHub repository (</w:t>
+      </w:r>
+      <w:hyperlink r:id="rId7" w:history="1">
+        <w:r>
+          <w:rPr>
+            <w:rStyle w:val="Hyperlink"/>
+            <w:rFonts w:asciiTheme="majorBidi" w:hAnsiTheme="majorBidi" w:cstheme="majorBidi"/>
+            <w:sz w:val="24"/>
+            <w:szCs w:val="24"/>
+          </w:rPr>
+          <w:t>https://github.com/AyhamRatrout/CSDS338_ProgrammingAssignment-2</w:t>
+        </w:r>
+      </w:hyperlink>
+      <w:r>
+        <w:rPr>
+          <w:rFonts w:asciiTheme="majorBidi" w:hAnsiTheme="majorBidi" w:cstheme="majorBidi"/>
+          <w:sz w:val="24"/>
+          <w:szCs w:val="24"/>
+        </w:rPr>
+        <w:t>). This repository will remain private until the end of this week just to make sure that no students (either submitting on time or late) can use my code for their submissions. However, by the time this task is being graded, the repository might be either public or private and that’s why I included all the .txt files as part of my submission.</w:t>
+      </w:r>
+    </w:p>
+    <w:p>
+      <w:pPr>
+        <w:jc w:val="both"/>
+        <w:rPr>
+          <w:rFonts w:asciiTheme="majorBidi" w:hAnsiTheme="majorBidi" w:cstheme="majorBidi"/>
+          <w:sz w:val="24"/>
+          <w:szCs w:val="24"/>
+        </w:rPr>
+      </w:pPr>
+    </w:p>
     <w:p>
       <w:pPr>
         <w:pStyle w:val="ListParagraph"/>
@@ -12,13 +65,229 @@
         <w:jc w:val="both"/>
         <w:rPr>
           <w:rFonts w:asciiTheme="majorBidi" w:hAnsiTheme="majorBidi" w:cstheme="majorBidi"/>
+          <w:sz w:val="24"/>
+          <w:szCs w:val="24"/>
+        </w:rPr>
+      </w:pPr>
+      <w:r>
+        <w:rPr>
+          <w:rFonts w:asciiTheme="majorBidi" w:hAnsiTheme="majorBidi" w:cstheme="majorBidi"/>
           <w:b/>
           <w:bCs/>
           <w:sz w:val="24"/>
           <w:szCs w:val="24"/>
         </w:rPr>
-      </w:pPr>
-      <w:r>
+        <w:t xml:space="preserve">Task 2: </w:t>
+      </w:r>
+      <w:r>
+        <w:rPr>
+          <w:rFonts w:asciiTheme="majorBidi" w:hAnsiTheme="majorBidi" w:cstheme="majorBidi"/>
+          <w:sz w:val="24"/>
+          <w:szCs w:val="24"/>
+        </w:rPr>
+        <w:t xml:space="preserve">Write a program in c to simulate 256 levels of priority in a run </w:t>
+      </w:r>
+      <w:proofErr w:type="spellStart"/>
+      <w:r>
+        <w:rPr>
+          <w:rFonts w:asciiTheme="majorBidi" w:hAnsiTheme="majorBidi" w:cstheme="majorBidi"/>
+          <w:sz w:val="24"/>
+          <w:szCs w:val="24"/>
+        </w:rPr>
+        <w:t>queue,with</w:t>
+      </w:r>
+      <w:proofErr w:type="spellEnd"/>
+      <w:r>
+        <w:rPr>
+          <w:rFonts w:asciiTheme="majorBidi" w:hAnsiTheme="majorBidi" w:cstheme="majorBidi"/>
+          <w:sz w:val="24"/>
+          <w:szCs w:val="24"/>
+        </w:rPr>
+        <w:t xml:space="preserve"> more than one queue (2 ok, 200 ok, 256 ok).  Simulate one </w:t>
+      </w:r>
+      <w:proofErr w:type="spellStart"/>
+      <w:r>
+        <w:rPr>
+          <w:rFonts w:asciiTheme="majorBidi" w:hAnsiTheme="majorBidi" w:cstheme="majorBidi"/>
+          <w:sz w:val="24"/>
+          <w:szCs w:val="24"/>
+        </w:rPr>
+        <w:t>cpu</w:t>
+      </w:r>
+      <w:proofErr w:type="spellEnd"/>
+      <w:r>
+        <w:rPr>
+          <w:rFonts w:asciiTheme="majorBidi" w:hAnsiTheme="majorBidi" w:cstheme="majorBidi"/>
+          <w:sz w:val="24"/>
+          <w:szCs w:val="24"/>
+        </w:rPr>
+        <w:t xml:space="preserve"> (one</w:t>
+      </w:r>
+      <w:r>
+        <w:rPr>
+          <w:rFonts w:asciiTheme="majorBidi" w:hAnsiTheme="majorBidi" w:cstheme="majorBidi"/>
+          <w:sz w:val="24"/>
+          <w:szCs w:val="24"/>
+        </w:rPr>
+        <w:t xml:space="preserve"> </w:t>
+      </w:r>
+      <w:r>
+        <w:rPr>
+          <w:rFonts w:asciiTheme="majorBidi" w:hAnsiTheme="majorBidi" w:cstheme="majorBidi"/>
+          <w:sz w:val="24"/>
+          <w:szCs w:val="24"/>
+        </w:rPr>
+        <w:t>worker thread).  Do this with static arrays, where the queue length is</w:t>
+      </w:r>
+      <w:r>
+        <w:rPr>
+          <w:rFonts w:asciiTheme="majorBidi" w:hAnsiTheme="majorBidi" w:cstheme="majorBidi"/>
+          <w:sz w:val="24"/>
+          <w:szCs w:val="24"/>
+        </w:rPr>
+        <w:t xml:space="preserve"> </w:t>
+      </w:r>
+      <w:r>
+        <w:rPr>
+          <w:rFonts w:asciiTheme="majorBidi" w:hAnsiTheme="majorBidi" w:cstheme="majorBidi"/>
+          <w:sz w:val="24"/>
+          <w:szCs w:val="24"/>
+        </w:rPr>
+        <w:t>limited to 100.  Simulate arrival of new tasks and recirculation of tasks</w:t>
+      </w:r>
+      <w:r>
+        <w:rPr>
+          <w:rFonts w:asciiTheme="majorBidi" w:hAnsiTheme="majorBidi" w:cstheme="majorBidi"/>
+          <w:sz w:val="24"/>
+          <w:szCs w:val="24"/>
+        </w:rPr>
+        <w:t xml:space="preserve"> </w:t>
+      </w:r>
+      <w:r>
+        <w:rPr>
+          <w:rFonts w:asciiTheme="majorBidi" w:hAnsiTheme="majorBidi" w:cstheme="majorBidi"/>
+          <w:sz w:val="24"/>
+          <w:szCs w:val="24"/>
+        </w:rPr>
+        <w:t xml:space="preserve">getting preempted (by </w:t>
+      </w:r>
+      <w:r>
+        <w:rPr>
+          <w:rFonts w:asciiTheme="majorBidi" w:hAnsiTheme="majorBidi" w:cstheme="majorBidi"/>
+          <w:sz w:val="24"/>
+          <w:szCs w:val="24"/>
+        </w:rPr>
+        <w:t>time slice</w:t>
+      </w:r>
+      <w:r>
+        <w:rPr>
+          <w:rFonts w:asciiTheme="majorBidi" w:hAnsiTheme="majorBidi" w:cstheme="majorBidi"/>
+          <w:sz w:val="24"/>
+          <w:szCs w:val="24"/>
+        </w:rPr>
+        <w:t xml:space="preserve"> expiration, not necessarily by higher</w:t>
+      </w:r>
+      <w:r>
+        <w:rPr>
+          <w:rFonts w:asciiTheme="majorBidi" w:hAnsiTheme="majorBidi" w:cstheme="majorBidi"/>
+          <w:sz w:val="24"/>
+          <w:szCs w:val="24"/>
+        </w:rPr>
+        <w:t xml:space="preserve"> </w:t>
+      </w:r>
+      <w:r>
+        <w:rPr>
+          <w:rFonts w:asciiTheme="majorBidi" w:hAnsiTheme="majorBidi" w:cstheme="majorBidi"/>
+          <w:sz w:val="24"/>
+          <w:szCs w:val="24"/>
+        </w:rPr>
+        <w:t>priority arrival -- more interesting if you just do the former and not</w:t>
+      </w:r>
+      <w:r>
+        <w:rPr>
+          <w:rFonts w:asciiTheme="majorBidi" w:hAnsiTheme="majorBidi" w:cstheme="majorBidi"/>
+          <w:sz w:val="24"/>
+          <w:szCs w:val="24"/>
+        </w:rPr>
+        <w:t xml:space="preserve"> </w:t>
+      </w:r>
+      <w:r>
+        <w:rPr>
+          <w:rFonts w:asciiTheme="majorBidi" w:hAnsiTheme="majorBidi" w:cstheme="majorBidi"/>
+          <w:sz w:val="24"/>
+          <w:szCs w:val="24"/>
+        </w:rPr>
+        <w:t>the latter) and returning to the back of the FIFO queue at each priority</w:t>
+      </w:r>
+      <w:r>
+        <w:rPr>
+          <w:rFonts w:asciiTheme="majorBidi" w:hAnsiTheme="majorBidi" w:cstheme="majorBidi"/>
+          <w:sz w:val="24"/>
+          <w:szCs w:val="24"/>
+        </w:rPr>
+        <w:t xml:space="preserve"> </w:t>
+      </w:r>
+      <w:r>
+        <w:rPr>
+          <w:rFonts w:asciiTheme="majorBidi" w:hAnsiTheme="majorBidi" w:cstheme="majorBidi"/>
+          <w:sz w:val="24"/>
+          <w:szCs w:val="24"/>
+        </w:rPr>
+        <w:t>level.  I am particularly interested in how you know which priority queue</w:t>
+      </w:r>
+      <w:r>
+        <w:rPr>
+          <w:rFonts w:asciiTheme="majorBidi" w:hAnsiTheme="majorBidi" w:cstheme="majorBidi"/>
+          <w:sz w:val="24"/>
+          <w:szCs w:val="24"/>
+        </w:rPr>
+        <w:t xml:space="preserve"> </w:t>
+      </w:r>
+      <w:r>
+        <w:rPr>
+          <w:rFonts w:asciiTheme="majorBidi" w:hAnsiTheme="majorBidi" w:cstheme="majorBidi"/>
+          <w:sz w:val="24"/>
+          <w:szCs w:val="24"/>
+        </w:rPr>
+        <w:t>has the next job to run, without polling for a job in each of 0, 1, 2,</w:t>
+      </w:r>
+      <w:r>
+        <w:rPr>
+          <w:rFonts w:asciiTheme="majorBidi" w:hAnsiTheme="majorBidi" w:cstheme="majorBidi"/>
+          <w:sz w:val="24"/>
+          <w:szCs w:val="24"/>
+        </w:rPr>
+        <w:t xml:space="preserve"> </w:t>
+      </w:r>
+      <w:r>
+        <w:rPr>
+          <w:rFonts w:asciiTheme="majorBidi" w:hAnsiTheme="majorBidi" w:cstheme="majorBidi"/>
+          <w:sz w:val="24"/>
+          <w:szCs w:val="24"/>
+        </w:rPr>
+        <w:t>3, ... 255.  Please DO NOT implement a linked/dynamic data structure</w:t>
+      </w:r>
+      <w:r>
+        <w:rPr>
+          <w:rFonts w:asciiTheme="majorBidi" w:hAnsiTheme="majorBidi" w:cstheme="majorBidi"/>
+          <w:sz w:val="24"/>
+          <w:szCs w:val="24"/>
+        </w:rPr>
+        <w:t xml:space="preserve"> </w:t>
+      </w:r>
+      <w:r>
+        <w:rPr>
+          <w:rFonts w:asciiTheme="majorBidi" w:hAnsiTheme="majorBidi" w:cstheme="majorBidi"/>
+          <w:sz w:val="24"/>
+          <w:szCs w:val="24"/>
+        </w:rPr>
+        <w:t>for this triage.  I will instruct the graders to hate on it.</w:t>
+      </w:r>
+    </w:p>
+    <w:p>
+      <w:pPr>
+        <w:pStyle w:val="ListParagraph"/>
+        <w:jc w:val="both"/>
         <w:rPr>
           <w:rFonts w:asciiTheme="majorBidi" w:hAnsiTheme="majorBidi" w:cstheme="majorBidi"/>
           <w:b/>
@@ -26,8 +295,7 @@
           <w:sz w:val="24"/>
           <w:szCs w:val="24"/>
         </w:rPr>
-        <w:t>Task 2:</w:t>
-      </w:r>
+      </w:pPr>
       <w:r>
         <w:rPr>
           <w:rFonts w:asciiTheme="majorBidi" w:hAnsiTheme="majorBidi" w:cstheme="majorBidi"/>
@@ -36,20 +304,115 @@
           <w:sz w:val="24"/>
           <w:szCs w:val="24"/>
         </w:rPr>
-        <w:t xml:space="preserve"> </w:t>
-      </w:r>
-      <w:r>
-        <w:rPr>
-          <w:rFonts w:asciiTheme="majorBidi" w:hAnsiTheme="majorBidi" w:cstheme="majorBidi"/>
-          <w:sz w:val="24"/>
-          <w:szCs w:val="24"/>
-        </w:rPr>
-        <w:t>Write a c program to find all your current shell's processes and issue a kill to each one. You may want to create some background jobs to give a good demo here.</w:t>
+        <w:t>Answer:</w:t>
       </w:r>
     </w:p>
     <w:p>
       <w:pPr>
         <w:pStyle w:val="ListParagraph"/>
+        <w:jc w:val="both"/>
+        <w:rPr>
+          <w:rFonts w:asciiTheme="majorBidi" w:hAnsiTheme="majorBidi" w:cstheme="majorBidi"/>
+          <w:sz w:val="24"/>
+          <w:szCs w:val="24"/>
+        </w:rPr>
+      </w:pPr>
+      <w:r>
+        <w:rPr>
+          <w:rFonts w:asciiTheme="majorBidi" w:hAnsiTheme="majorBidi" w:cstheme="majorBidi"/>
+          <w:sz w:val="24"/>
+          <w:szCs w:val="24"/>
+        </w:rPr>
+        <w:t xml:space="preserve">For the purpose of this task, I decided to create my demo in the form of a 3 minute video. This video can be found as part of my submission so please feel free to watch it </w:t>
+      </w:r>
+      <w:r>
+        <w:rPr>
+          <w:rFonts w:asciiTheme="majorBidi" w:hAnsiTheme="majorBidi" w:cstheme="majorBidi"/>
+          <w:sz w:val="24"/>
+          <w:szCs w:val="24"/>
+        </w:rPr>
+        <w:t>in order to view my demo</w:t>
+      </w:r>
+      <w:r>
+        <w:rPr>
+          <w:rFonts w:asciiTheme="majorBidi" w:hAnsiTheme="majorBidi" w:cstheme="majorBidi"/>
+          <w:sz w:val="24"/>
+          <w:szCs w:val="24"/>
+        </w:rPr>
+        <w:t xml:space="preserve"> and see how my program works</w:t>
+      </w:r>
+      <w:r>
+        <w:rPr>
+          <w:rFonts w:asciiTheme="majorBidi" w:hAnsiTheme="majorBidi" w:cstheme="majorBidi"/>
+          <w:sz w:val="24"/>
+          <w:szCs w:val="24"/>
+        </w:rPr>
+        <w:t xml:space="preserve">. Furthermore, the C program that accomplishes this task can be found in the folder titled Task_1 </w:t>
+      </w:r>
+      <w:r>
+        <w:rPr>
+          <w:rFonts w:asciiTheme="majorBidi" w:hAnsiTheme="majorBidi" w:cstheme="majorBidi"/>
+          <w:sz w:val="24"/>
+          <w:szCs w:val="24"/>
+        </w:rPr>
+        <w:t xml:space="preserve">so please feel free to check it out to view my source code. Finally, please note that the Queue data structure I used in my program was based on one I found in the following </w:t>
+      </w:r>
+      <w:proofErr w:type="spellStart"/>
+      <w:r>
+        <w:rPr>
+          <w:rFonts w:asciiTheme="majorBidi" w:hAnsiTheme="majorBidi" w:cstheme="majorBidi"/>
+          <w:sz w:val="24"/>
+          <w:szCs w:val="24"/>
+        </w:rPr>
+        <w:t>StackOverflow</w:t>
+      </w:r>
+      <w:proofErr w:type="spellEnd"/>
+      <w:r>
+        <w:rPr>
+          <w:rFonts w:asciiTheme="majorBidi" w:hAnsiTheme="majorBidi" w:cstheme="majorBidi"/>
+          <w:sz w:val="24"/>
+          <w:szCs w:val="24"/>
+        </w:rPr>
+        <w:t xml:space="preserve"> discussion panel (</w:t>
+      </w:r>
+      <w:hyperlink r:id="rId8" w:history="1">
+        <w:r>
+          <w:rPr>
+            <w:rStyle w:val="Hyperlink"/>
+            <w:rFonts w:asciiTheme="majorBidi" w:hAnsiTheme="majorBidi" w:cstheme="majorBidi"/>
+            <w:sz w:val="24"/>
+            <w:szCs w:val="24"/>
+          </w:rPr>
+          <w:t>https://stackoverflow.com/questions/39047190/creating-a-queue-with-structs-in-c/39047415</w:t>
+        </w:r>
+      </w:hyperlink>
+      <w:r>
+        <w:rPr>
+          <w:rFonts w:asciiTheme="majorBidi" w:hAnsiTheme="majorBidi" w:cstheme="majorBidi"/>
+          <w:sz w:val="24"/>
+          <w:szCs w:val="24"/>
+        </w:rPr>
+        <w:t>). The code for the queue was changed rather significantly to fit the purpose of this task. Nonetheless, it is important to cite any resources/help for this assignment and therefore, above is my citation for the Queue code I used to build my queue for this task.</w:t>
+      </w:r>
+    </w:p>
+    <w:p>
+      <w:pPr>
+        <w:pStyle w:val="ListParagraph"/>
+        <w:jc w:val="both"/>
+        <w:rPr>
+          <w:rFonts w:asciiTheme="majorBidi" w:hAnsiTheme="majorBidi" w:cstheme="majorBidi"/>
+          <w:sz w:val="24"/>
+          <w:szCs w:val="24"/>
+        </w:rPr>
+      </w:pPr>
+    </w:p>
+    <w:p>
+      <w:pPr>
+        <w:pStyle w:val="ListParagraph"/>
+        <w:numPr>
+          <w:ilvl w:val="0"/>
+          <w:numId w:val="1"/>
+        </w:numPr>
         <w:jc w:val="both"/>
         <w:rPr>
           <w:rFonts w:asciiTheme="majorBidi" w:hAnsiTheme="majorBidi" w:cstheme="majorBidi"/>
@@ -67,6 +430,47 @@
           <w:sz w:val="24"/>
           <w:szCs w:val="24"/>
         </w:rPr>
+        <w:t>Task 2:</w:t>
+      </w:r>
+      <w:r>
+        <w:rPr>
+          <w:rFonts w:asciiTheme="majorBidi" w:hAnsiTheme="majorBidi" w:cstheme="majorBidi"/>
+          <w:b/>
+          <w:bCs/>
+          <w:sz w:val="24"/>
+          <w:szCs w:val="24"/>
+        </w:rPr>
+        <w:t xml:space="preserve"> </w:t>
+      </w:r>
+      <w:r>
+        <w:rPr>
+          <w:rFonts w:asciiTheme="majorBidi" w:hAnsiTheme="majorBidi" w:cstheme="majorBidi"/>
+          <w:sz w:val="24"/>
+          <w:szCs w:val="24"/>
+        </w:rPr>
+        <w:t>Write a c program to find all your current shell's processes and issue a kill to each one. You may want to create some background jobs to give a good demo here.</w:t>
+      </w:r>
+    </w:p>
+    <w:p>
+      <w:pPr>
+        <w:pStyle w:val="ListParagraph"/>
+        <w:jc w:val="both"/>
+        <w:rPr>
+          <w:rFonts w:asciiTheme="majorBidi" w:hAnsiTheme="majorBidi" w:cstheme="majorBidi"/>
+          <w:b/>
+          <w:bCs/>
+          <w:sz w:val="24"/>
+          <w:szCs w:val="24"/>
+        </w:rPr>
+      </w:pPr>
+      <w:r>
+        <w:rPr>
+          <w:rFonts w:asciiTheme="majorBidi" w:hAnsiTheme="majorBidi" w:cstheme="majorBidi"/>
+          <w:b/>
+          <w:bCs/>
+          <w:sz w:val="24"/>
+          <w:szCs w:val="24"/>
+        </w:rPr>
         <w:t>Answer:</w:t>
       </w:r>
     </w:p>
@@ -134,6 +538,7 @@
         <w:rPr>
           <w:noProof/>
         </w:rPr>
+        <w:lastRenderedPageBreak/>
         <w:drawing>
           <wp:inline distT="0" distB="0" distL="0" distR="0" wp14:anchorId="0B4DC8F2" wp14:editId="50B93EAE">
             <wp:extent cx="6858000" cy="3857625"/>
@@ -147,171 +552,6 @@
                 <pic:pic xmlns:pic="http://schemas.openxmlformats.org/drawingml/2006/picture">
                   <pic:nvPicPr>
                     <pic:cNvPr id="6" name="Picture 6" descr="A screenshot of a computer&#10;&#10;Description automatically generated"/>
-                    <pic:cNvPicPr>
-                      <a:picLocks noChangeAspect="1" noChangeArrowheads="1"/>
-                    </pic:cNvPicPr>
-                  </pic:nvPicPr>
-                  <pic:blipFill>
-                    <a:blip r:embed="rId7" cstate="print">
-                      <a:extLst>
-                        <a:ext uri="{28A0092B-C50C-407E-A947-70E740481C1C}">
-                          <a14:useLocalDpi xmlns:a14="http://schemas.microsoft.com/office/drawing/2010/main" val="0"/>
-                        </a:ext>
-                      </a:extLst>
-                    </a:blip>
-                    <a:srcRect/>
-                    <a:stretch>
-                      <a:fillRect/>
-                    </a:stretch>
-                  </pic:blipFill>
-                  <pic:spPr bwMode="auto">
-                    <a:xfrm>
-                      <a:off x="0" y="0"/>
-                      <a:ext cx="6858000" cy="3857625"/>
-                    </a:xfrm>
-                    <a:prstGeom prst="rect">
-                      <a:avLst/>
-                    </a:prstGeom>
-                    <a:noFill/>
-                    <a:ln>
-                      <a:noFill/>
-                    </a:ln>
-                  </pic:spPr>
-                </pic:pic>
-              </a:graphicData>
-            </a:graphic>
-          </wp:inline>
-        </w:drawing>
-      </w:r>
-    </w:p>
-    <w:p>
-      <w:pPr>
-        <w:pStyle w:val="ListParagraph"/>
-        <w:jc w:val="both"/>
-        <w:rPr>
-          <w:rFonts w:asciiTheme="majorBidi" w:hAnsiTheme="majorBidi" w:cstheme="majorBidi"/>
-          <w:sz w:val="24"/>
-          <w:szCs w:val="24"/>
-        </w:rPr>
-      </w:pPr>
-      <w:r>
-        <w:rPr>
-          <w:rFonts w:asciiTheme="majorBidi" w:hAnsiTheme="majorBidi" w:cstheme="majorBidi"/>
-          <w:sz w:val="24"/>
-          <w:szCs w:val="24"/>
-        </w:rPr>
-        <w:t>Furthermore, to make sure that the background jobs have been created and are running in the background, I ran the “jobs” command and the screenshot below shows the result of running this command.</w:t>
-      </w:r>
-    </w:p>
-    <w:p>
-      <w:pPr>
-        <w:jc w:val="both"/>
-        <w:rPr>
-          <w:rFonts w:asciiTheme="majorBidi" w:hAnsiTheme="majorBidi" w:cstheme="majorBidi"/>
-          <w:sz w:val="24"/>
-          <w:szCs w:val="24"/>
-        </w:rPr>
-      </w:pPr>
-      <w:r>
-        <w:rPr>
-          <w:noProof/>
-        </w:rPr>
-        <w:lastRenderedPageBreak/>
-        <w:drawing>
-          <wp:inline distT="0" distB="0" distL="0" distR="0" wp14:anchorId="0BD2A09F" wp14:editId="7184E0B0">
-            <wp:extent cx="6858000" cy="3857625"/>
-            <wp:effectExtent l="0" t="0" r="0" b="9525"/>
-            <wp:docPr id="9" name="Picture 9" descr="A screenshot of a computer&#10;&#10;Description automatically generated"/>
-            <wp:cNvGraphicFramePr>
-              <a:graphicFrameLocks xmlns:a="http://schemas.openxmlformats.org/drawingml/2006/main" noChangeAspect="1"/>
-            </wp:cNvGraphicFramePr>
-            <a:graphic xmlns:a="http://schemas.openxmlformats.org/drawingml/2006/main">
-              <a:graphicData uri="http://schemas.openxmlformats.org/drawingml/2006/picture">
-                <pic:pic xmlns:pic="http://schemas.openxmlformats.org/drawingml/2006/picture">
-                  <pic:nvPicPr>
-                    <pic:cNvPr id="9" name="Picture 9" descr="A screenshot of a computer&#10;&#10;Description automatically generated"/>
-                    <pic:cNvPicPr>
-                      <a:picLocks noChangeAspect="1" noChangeArrowheads="1"/>
-                    </pic:cNvPicPr>
-                  </pic:nvPicPr>
-                  <pic:blipFill>
-                    <a:blip r:embed="rId8" cstate="print">
-                      <a:extLst>
-                        <a:ext uri="{28A0092B-C50C-407E-A947-70E740481C1C}">
-                          <a14:useLocalDpi xmlns:a14="http://schemas.microsoft.com/office/drawing/2010/main" val="0"/>
-                        </a:ext>
-                      </a:extLst>
-                    </a:blip>
-                    <a:srcRect/>
-                    <a:stretch>
-                      <a:fillRect/>
-                    </a:stretch>
-                  </pic:blipFill>
-                  <pic:spPr bwMode="auto">
-                    <a:xfrm>
-                      <a:off x="0" y="0"/>
-                      <a:ext cx="6858000" cy="3857625"/>
-                    </a:xfrm>
-                    <a:prstGeom prst="rect">
-                      <a:avLst/>
-                    </a:prstGeom>
-                    <a:noFill/>
-                    <a:ln>
-                      <a:noFill/>
-                    </a:ln>
-                  </pic:spPr>
-                </pic:pic>
-              </a:graphicData>
-            </a:graphic>
-          </wp:inline>
-        </w:drawing>
-      </w:r>
-    </w:p>
-    <w:p>
-      <w:pPr>
-        <w:pStyle w:val="ListParagraph"/>
-        <w:jc w:val="both"/>
-        <w:rPr>
-          <w:rFonts w:asciiTheme="majorBidi" w:hAnsiTheme="majorBidi" w:cstheme="majorBidi"/>
-          <w:sz w:val="24"/>
-          <w:szCs w:val="24"/>
-        </w:rPr>
-      </w:pPr>
-      <w:r>
-        <w:rPr>
-          <w:rFonts w:asciiTheme="majorBidi" w:hAnsiTheme="majorBidi" w:cstheme="majorBidi"/>
-          <w:sz w:val="24"/>
-          <w:szCs w:val="24"/>
-        </w:rPr>
-        <w:t>Then, I went ahead and ran the C program I wrote and it indeed did what it was supposed to do, which is kill all the jobs/processes running in the background in my current shell. The screenshot below shows the result of running my program.</w:t>
-      </w:r>
-    </w:p>
-    <w:p>
-      <w:pPr>
-        <w:jc w:val="both"/>
-        <w:rPr>
-          <w:rFonts w:asciiTheme="majorBidi" w:hAnsiTheme="majorBidi" w:cstheme="majorBidi"/>
-          <w:sz w:val="24"/>
-          <w:szCs w:val="24"/>
-        </w:rPr>
-      </w:pPr>
-      <w:r>
-        <w:rPr>
-          <w:noProof/>
-        </w:rPr>
-        <w:drawing>
-          <wp:inline distT="0" distB="0" distL="0" distR="0" wp14:anchorId="4565728D" wp14:editId="5C3BC664">
-            <wp:extent cx="6858000" cy="3857625"/>
-            <wp:effectExtent l="0" t="0" r="0" b="9525"/>
-            <wp:docPr id="10" name="Picture 10" descr="A screenshot of a computer&#10;&#10;Description automatically generated"/>
-            <wp:cNvGraphicFramePr>
-              <a:graphicFrameLocks xmlns:a="http://schemas.openxmlformats.org/drawingml/2006/main" noChangeAspect="1"/>
-            </wp:cNvGraphicFramePr>
-            <a:graphic xmlns:a="http://schemas.openxmlformats.org/drawingml/2006/main">
-              <a:graphicData uri="http://schemas.openxmlformats.org/drawingml/2006/picture">
-                <pic:pic xmlns:pic="http://schemas.openxmlformats.org/drawingml/2006/picture">
-                  <pic:nvPicPr>
-                    <pic:cNvPr id="10" name="Picture 10" descr="A screenshot of a computer&#10;&#10;Description automatically generated"/>
                     <pic:cNvPicPr>
                       <a:picLocks noChangeAspect="1" noChangeArrowheads="1"/>
                     </pic:cNvPicPr>
@@ -365,16 +605,7 @@
           <w:sz w:val="24"/>
           <w:szCs w:val="24"/>
         </w:rPr>
-        <w:lastRenderedPageBreak/>
-        <w:t xml:space="preserve">Finally, </w:t>
-      </w:r>
-      <w:r>
-        <w:rPr>
-          <w:rFonts w:asciiTheme="majorBidi" w:hAnsiTheme="majorBidi" w:cstheme="majorBidi"/>
-          <w:sz w:val="24"/>
-          <w:szCs w:val="24"/>
-        </w:rPr>
-        <w:t>I ran the “jobs” command once more to make sure that all of the background jobs/processes within this shell have been killed and the screenshot below shows the results.</w:t>
+        <w:t>Furthermore, to make sure that the background jobs have been created and are running in the background, I ran the “jobs” command and the screenshot below shows the result of running this command.</w:t>
       </w:r>
     </w:p>
     <w:p>
@@ -391,10 +622,10 @@
           <w:noProof/>
         </w:rPr>
         <w:drawing>
-          <wp:inline distT="0" distB="0" distL="0" distR="0" wp14:anchorId="4F996B4F" wp14:editId="0D006E70">
+          <wp:inline distT="0" distB="0" distL="0" distR="0" wp14:anchorId="0BD2A09F" wp14:editId="7184E0B0">
             <wp:extent cx="6858000" cy="3857625"/>
             <wp:effectExtent l="0" t="0" r="0" b="9525"/>
-            <wp:docPr id="11" name="Picture 11" descr="A screenshot of a computer&#10;&#10;Description automatically generated with medium confidence"/>
+            <wp:docPr id="9" name="Picture 9" descr="A screenshot of a computer&#10;&#10;Description automatically generated"/>
             <wp:cNvGraphicFramePr>
               <a:graphicFrameLocks xmlns:a="http://schemas.openxmlformats.org/drawingml/2006/main" noChangeAspect="1"/>
             </wp:cNvGraphicFramePr>
@@ -402,7 +633,7 @@
               <a:graphicData uri="http://schemas.openxmlformats.org/drawingml/2006/picture">
                 <pic:pic xmlns:pic="http://schemas.openxmlformats.org/drawingml/2006/picture">
                   <pic:nvPicPr>
-                    <pic:cNvPr id="11" name="Picture 11" descr="A screenshot of a computer&#10;&#10;Description automatically generated with medium confidence"/>
+                    <pic:cNvPr id="9" name="Picture 9" descr="A screenshot of a computer&#10;&#10;Description automatically generated"/>
                     <pic:cNvPicPr>
                       <a:picLocks noChangeAspect="1" noChangeArrowheads="1"/>
                     </pic:cNvPicPr>
@@ -456,6 +687,180 @@
           <w:sz w:val="24"/>
           <w:szCs w:val="24"/>
         </w:rPr>
+        <w:lastRenderedPageBreak/>
+        <w:t>Then, I went ahead and ran the C program I wrote and it indeed did what it was supposed to do, which is kill all the jobs/processes running in the background in my current shell. The screenshot below shows the result of running my program.</w:t>
+      </w:r>
+    </w:p>
+    <w:p>
+      <w:pPr>
+        <w:jc w:val="both"/>
+        <w:rPr>
+          <w:rFonts w:asciiTheme="majorBidi" w:hAnsiTheme="majorBidi" w:cstheme="majorBidi"/>
+          <w:sz w:val="24"/>
+          <w:szCs w:val="24"/>
+        </w:rPr>
+      </w:pPr>
+      <w:r>
+        <w:rPr>
+          <w:noProof/>
+        </w:rPr>
+        <w:drawing>
+          <wp:inline distT="0" distB="0" distL="0" distR="0" wp14:anchorId="4565728D" wp14:editId="5C3BC664">
+            <wp:extent cx="6858000" cy="3857625"/>
+            <wp:effectExtent l="0" t="0" r="0" b="9525"/>
+            <wp:docPr id="10" name="Picture 10" descr="A screenshot of a computer&#10;&#10;Description automatically generated"/>
+            <wp:cNvGraphicFramePr>
+              <a:graphicFrameLocks xmlns:a="http://schemas.openxmlformats.org/drawingml/2006/main" noChangeAspect="1"/>
+            </wp:cNvGraphicFramePr>
+            <a:graphic xmlns:a="http://schemas.openxmlformats.org/drawingml/2006/main">
+              <a:graphicData uri="http://schemas.openxmlformats.org/drawingml/2006/picture">
+                <pic:pic xmlns:pic="http://schemas.openxmlformats.org/drawingml/2006/picture">
+                  <pic:nvPicPr>
+                    <pic:cNvPr id="10" name="Picture 10" descr="A screenshot of a computer&#10;&#10;Description automatically generated"/>
+                    <pic:cNvPicPr>
+                      <a:picLocks noChangeAspect="1" noChangeArrowheads="1"/>
+                    </pic:cNvPicPr>
+                  </pic:nvPicPr>
+                  <pic:blipFill>
+                    <a:blip r:embed="rId11" cstate="print">
+                      <a:extLst>
+                        <a:ext uri="{28A0092B-C50C-407E-A947-70E740481C1C}">
+                          <a14:useLocalDpi xmlns:a14="http://schemas.microsoft.com/office/drawing/2010/main" val="0"/>
+                        </a:ext>
+                      </a:extLst>
+                    </a:blip>
+                    <a:srcRect/>
+                    <a:stretch>
+                      <a:fillRect/>
+                    </a:stretch>
+                  </pic:blipFill>
+                  <pic:spPr bwMode="auto">
+                    <a:xfrm>
+                      <a:off x="0" y="0"/>
+                      <a:ext cx="6858000" cy="3857625"/>
+                    </a:xfrm>
+                    <a:prstGeom prst="rect">
+                      <a:avLst/>
+                    </a:prstGeom>
+                    <a:noFill/>
+                    <a:ln>
+                      <a:noFill/>
+                    </a:ln>
+                  </pic:spPr>
+                </pic:pic>
+              </a:graphicData>
+            </a:graphic>
+          </wp:inline>
+        </w:drawing>
+      </w:r>
+    </w:p>
+    <w:p>
+      <w:pPr>
+        <w:pStyle w:val="ListParagraph"/>
+        <w:jc w:val="both"/>
+        <w:rPr>
+          <w:rFonts w:asciiTheme="majorBidi" w:hAnsiTheme="majorBidi" w:cstheme="majorBidi"/>
+          <w:sz w:val="24"/>
+          <w:szCs w:val="24"/>
+        </w:rPr>
+      </w:pPr>
+      <w:r>
+        <w:rPr>
+          <w:rFonts w:asciiTheme="majorBidi" w:hAnsiTheme="majorBidi" w:cstheme="majorBidi"/>
+          <w:sz w:val="24"/>
+          <w:szCs w:val="24"/>
+        </w:rPr>
+        <w:t xml:space="preserve">Finally, </w:t>
+      </w:r>
+      <w:r>
+        <w:rPr>
+          <w:rFonts w:asciiTheme="majorBidi" w:hAnsiTheme="majorBidi" w:cstheme="majorBidi"/>
+          <w:sz w:val="24"/>
+          <w:szCs w:val="24"/>
+        </w:rPr>
+        <w:t>I ran the “jobs” command once more to make sure that all of the background jobs/processes within this shell have been killed and the screenshot below shows the results.</w:t>
+      </w:r>
+    </w:p>
+    <w:p>
+      <w:pPr>
+        <w:jc w:val="both"/>
+        <w:rPr>
+          <w:rFonts w:asciiTheme="majorBidi" w:hAnsiTheme="majorBidi" w:cstheme="majorBidi"/>
+          <w:sz w:val="24"/>
+          <w:szCs w:val="24"/>
+        </w:rPr>
+      </w:pPr>
+      <w:r>
+        <w:rPr>
+          <w:noProof/>
+        </w:rPr>
+        <w:lastRenderedPageBreak/>
+        <w:drawing>
+          <wp:inline distT="0" distB="0" distL="0" distR="0" wp14:anchorId="4F996B4F" wp14:editId="0D006E70">
+            <wp:extent cx="6858000" cy="3857625"/>
+            <wp:effectExtent l="0" t="0" r="0" b="9525"/>
+            <wp:docPr id="11" name="Picture 11" descr="A screenshot of a computer&#10;&#10;Description automatically generated with medium confidence"/>
+            <wp:cNvGraphicFramePr>
+              <a:graphicFrameLocks xmlns:a="http://schemas.openxmlformats.org/drawingml/2006/main" noChangeAspect="1"/>
+            </wp:cNvGraphicFramePr>
+            <a:graphic xmlns:a="http://schemas.openxmlformats.org/drawingml/2006/main">
+              <a:graphicData uri="http://schemas.openxmlformats.org/drawingml/2006/picture">
+                <pic:pic xmlns:pic="http://schemas.openxmlformats.org/drawingml/2006/picture">
+                  <pic:nvPicPr>
+                    <pic:cNvPr id="11" name="Picture 11" descr="A screenshot of a computer&#10;&#10;Description automatically generated with medium confidence"/>
+                    <pic:cNvPicPr>
+                      <a:picLocks noChangeAspect="1" noChangeArrowheads="1"/>
+                    </pic:cNvPicPr>
+                  </pic:nvPicPr>
+                  <pic:blipFill>
+                    <a:blip r:embed="rId12" cstate="print">
+                      <a:extLst>
+                        <a:ext uri="{28A0092B-C50C-407E-A947-70E740481C1C}">
+                          <a14:useLocalDpi xmlns:a14="http://schemas.microsoft.com/office/drawing/2010/main" val="0"/>
+                        </a:ext>
+                      </a:extLst>
+                    </a:blip>
+                    <a:srcRect/>
+                    <a:stretch>
+                      <a:fillRect/>
+                    </a:stretch>
+                  </pic:blipFill>
+                  <pic:spPr bwMode="auto">
+                    <a:xfrm>
+                      <a:off x="0" y="0"/>
+                      <a:ext cx="6858000" cy="3857625"/>
+                    </a:xfrm>
+                    <a:prstGeom prst="rect">
+                      <a:avLst/>
+                    </a:prstGeom>
+                    <a:noFill/>
+                    <a:ln>
+                      <a:noFill/>
+                    </a:ln>
+                  </pic:spPr>
+                </pic:pic>
+              </a:graphicData>
+            </a:graphic>
+          </wp:inline>
+        </w:drawing>
+      </w:r>
+    </w:p>
+    <w:p>
+      <w:pPr>
+        <w:pStyle w:val="ListParagraph"/>
+        <w:jc w:val="both"/>
+        <w:rPr>
+          <w:rFonts w:asciiTheme="majorBidi" w:hAnsiTheme="majorBidi" w:cstheme="majorBidi"/>
+          <w:sz w:val="24"/>
+          <w:szCs w:val="24"/>
+        </w:rPr>
+      </w:pPr>
+      <w:r>
+        <w:rPr>
+          <w:rFonts w:asciiTheme="majorBidi" w:hAnsiTheme="majorBidi" w:cstheme="majorBidi"/>
+          <w:sz w:val="24"/>
+          <w:szCs w:val="24"/>
+        </w:rPr>
         <w:t xml:space="preserve">Therefore, as we can see from the screenshot above, the program I wrote </w:t>
       </w:r>
       <w:r>
@@ -532,7 +937,25 @@
           <w:sz w:val="24"/>
           <w:szCs w:val="24"/>
         </w:rPr>
-        <w:t>Write a c program to demonstrate whether malloc and calloc differ on</w:t>
+        <w:t xml:space="preserve">Write a c program to demonstrate whether malloc and </w:t>
+      </w:r>
+      <w:proofErr w:type="spellStart"/>
+      <w:r>
+        <w:rPr>
+          <w:rFonts w:asciiTheme="majorBidi" w:hAnsiTheme="majorBidi" w:cstheme="majorBidi"/>
+          <w:sz w:val="24"/>
+          <w:szCs w:val="24"/>
+        </w:rPr>
+        <w:t>calloc</w:t>
+      </w:r>
+      <w:proofErr w:type="spellEnd"/>
+      <w:r>
+        <w:rPr>
+          <w:rFonts w:asciiTheme="majorBidi" w:hAnsiTheme="majorBidi" w:cstheme="majorBidi"/>
+          <w:sz w:val="24"/>
+          <w:szCs w:val="24"/>
+        </w:rPr>
+        <w:t xml:space="preserve"> differ on</w:t>
       </w:r>
       <w:r>
         <w:rPr>
@@ -590,7 +1013,25 @@
           <w:sz w:val="24"/>
           <w:szCs w:val="24"/>
         </w:rPr>
-        <w:t xml:space="preserve">While doing my research on the differences between malloc and calloc, I was able to find plenty. Some of these differences are trivial </w:t>
+        <w:t xml:space="preserve">While doing my research on the differences between malloc and </w:t>
+      </w:r>
+      <w:proofErr w:type="spellStart"/>
+      <w:r>
+        <w:rPr>
+          <w:rFonts w:asciiTheme="majorBidi" w:hAnsiTheme="majorBidi" w:cstheme="majorBidi"/>
+          <w:sz w:val="24"/>
+          <w:szCs w:val="24"/>
+        </w:rPr>
+        <w:t>calloc</w:t>
+      </w:r>
+      <w:proofErr w:type="spellEnd"/>
+      <w:r>
+        <w:rPr>
+          <w:rFonts w:asciiTheme="majorBidi" w:hAnsiTheme="majorBidi" w:cstheme="majorBidi"/>
+          <w:sz w:val="24"/>
+          <w:szCs w:val="24"/>
+        </w:rPr>
+        <w:t xml:space="preserve">, I was able to find plenty. Some of these differences are trivial </w:t>
       </w:r>
       <w:r>
         <w:rPr>
@@ -657,15 +1098,69 @@
           <w:sz w:val="24"/>
           <w:szCs w:val="24"/>
         </w:rPr>
-        <w:t>when working with malloc and calloc, noticing the syntactic differences between the two is rather trivial.</w:t>
-      </w:r>
-      <w:r>
-        <w:rPr>
-          <w:rFonts w:asciiTheme="majorBidi" w:hAnsiTheme="majorBidi" w:cstheme="majorBidi"/>
-          <w:sz w:val="24"/>
-          <w:szCs w:val="24"/>
-        </w:rPr>
-        <w:t xml:space="preserve"> While both calloc and malloc return a void pointer to the location in memory where the allocated memory resides, malloc takes in one parameter as input whereas calloc takes in two parameters as input. This difference can be seen below:</w:t>
+        <w:t xml:space="preserve">when working with malloc and </w:t>
+      </w:r>
+      <w:proofErr w:type="spellStart"/>
+      <w:r>
+        <w:rPr>
+          <w:rFonts w:asciiTheme="majorBidi" w:hAnsiTheme="majorBidi" w:cstheme="majorBidi"/>
+          <w:sz w:val="24"/>
+          <w:szCs w:val="24"/>
+        </w:rPr>
+        <w:t>calloc</w:t>
+      </w:r>
+      <w:proofErr w:type="spellEnd"/>
+      <w:r>
+        <w:rPr>
+          <w:rFonts w:asciiTheme="majorBidi" w:hAnsiTheme="majorBidi" w:cstheme="majorBidi"/>
+          <w:sz w:val="24"/>
+          <w:szCs w:val="24"/>
+        </w:rPr>
+        <w:t>, noticing the syntactic differences between the two is rather trivial.</w:t>
+      </w:r>
+      <w:r>
+        <w:rPr>
+          <w:rFonts w:asciiTheme="majorBidi" w:hAnsiTheme="majorBidi" w:cstheme="majorBidi"/>
+          <w:sz w:val="24"/>
+          <w:szCs w:val="24"/>
+        </w:rPr>
+        <w:t xml:space="preserve"> While both </w:t>
+      </w:r>
+      <w:proofErr w:type="spellStart"/>
+      <w:r>
+        <w:rPr>
+          <w:rFonts w:asciiTheme="majorBidi" w:hAnsiTheme="majorBidi" w:cstheme="majorBidi"/>
+          <w:sz w:val="24"/>
+          <w:szCs w:val="24"/>
+        </w:rPr>
+        <w:t>calloc</w:t>
+      </w:r>
+      <w:proofErr w:type="spellEnd"/>
+      <w:r>
+        <w:rPr>
+          <w:rFonts w:asciiTheme="majorBidi" w:hAnsiTheme="majorBidi" w:cstheme="majorBidi"/>
+          <w:sz w:val="24"/>
+          <w:szCs w:val="24"/>
+        </w:rPr>
+        <w:t xml:space="preserve"> and malloc return a void pointer to the location in memory where the allocated memory resides, malloc takes in one parameter as input whereas </w:t>
+      </w:r>
+      <w:proofErr w:type="spellStart"/>
+      <w:r>
+        <w:rPr>
+          <w:rFonts w:asciiTheme="majorBidi" w:hAnsiTheme="majorBidi" w:cstheme="majorBidi"/>
+          <w:sz w:val="24"/>
+          <w:szCs w:val="24"/>
+        </w:rPr>
+        <w:t>calloc</w:t>
+      </w:r>
+      <w:proofErr w:type="spellEnd"/>
+      <w:r>
+        <w:rPr>
+          <w:rFonts w:asciiTheme="majorBidi" w:hAnsiTheme="majorBidi" w:cstheme="majorBidi"/>
+          <w:sz w:val="24"/>
+          <w:szCs w:val="24"/>
+        </w:rPr>
+        <w:t xml:space="preserve"> takes in two parameters as input. This difference can be seen below:</w:t>
       </w:r>
     </w:p>
     <w:p>
@@ -688,7 +1183,25 @@
           <w:sz w:val="24"/>
           <w:szCs w:val="24"/>
         </w:rPr>
-        <w:t xml:space="preserve">int *pointer1 = (int *) malloc(10 * sizeof(int)); </w:t>
+        <w:t xml:space="preserve">int *pointer1 = (int *) malloc(10 * </w:t>
+      </w:r>
+      <w:proofErr w:type="spellStart"/>
+      <w:r>
+        <w:rPr>
+          <w:rFonts w:asciiTheme="majorBidi" w:hAnsiTheme="majorBidi" w:cstheme="majorBidi"/>
+          <w:sz w:val="24"/>
+          <w:szCs w:val="24"/>
+        </w:rPr>
+        <w:t>sizeof</w:t>
+      </w:r>
+      <w:proofErr w:type="spellEnd"/>
+      <w:r>
+        <w:rPr>
+          <w:rFonts w:asciiTheme="majorBidi" w:hAnsiTheme="majorBidi" w:cstheme="majorBidi"/>
+          <w:sz w:val="24"/>
+          <w:szCs w:val="24"/>
+        </w:rPr>
+        <w:t xml:space="preserve">(int)); </w:t>
       </w:r>
     </w:p>
     <w:p>
@@ -716,7 +1229,25 @@
           <w:sz w:val="24"/>
           <w:szCs w:val="24"/>
         </w:rPr>
-        <w:t>r according to the documentation: void *malloc(size_t n);</w:t>
+        <w:t>r according to the documentation: void *malloc(</w:t>
+      </w:r>
+      <w:proofErr w:type="spellStart"/>
+      <w:r>
+        <w:rPr>
+          <w:rFonts w:asciiTheme="majorBidi" w:hAnsiTheme="majorBidi" w:cstheme="majorBidi"/>
+          <w:sz w:val="24"/>
+          <w:szCs w:val="24"/>
+        </w:rPr>
+        <w:t>size_t</w:t>
+      </w:r>
+      <w:proofErr w:type="spellEnd"/>
+      <w:r>
+        <w:rPr>
+          <w:rFonts w:asciiTheme="majorBidi" w:hAnsiTheme="majorBidi" w:cstheme="majorBidi"/>
+          <w:sz w:val="24"/>
+          <w:szCs w:val="24"/>
+        </w:rPr>
+        <w:t xml:space="preserve"> n);</w:t>
       </w:r>
     </w:p>
     <w:p>
@@ -739,7 +1270,43 @@
           <w:sz w:val="24"/>
           <w:szCs w:val="24"/>
         </w:rPr>
-        <w:t xml:space="preserve">int *pointer2 = (int *) calloc(10, sizeof(int)); </w:t>
+        <w:t xml:space="preserve">int *pointer2 = (int *) </w:t>
+      </w:r>
+      <w:proofErr w:type="spellStart"/>
+      <w:r>
+        <w:rPr>
+          <w:rFonts w:asciiTheme="majorBidi" w:hAnsiTheme="majorBidi" w:cstheme="majorBidi"/>
+          <w:sz w:val="24"/>
+          <w:szCs w:val="24"/>
+        </w:rPr>
+        <w:t>calloc</w:t>
+      </w:r>
+      <w:proofErr w:type="spellEnd"/>
+      <w:r>
+        <w:rPr>
+          <w:rFonts w:asciiTheme="majorBidi" w:hAnsiTheme="majorBidi" w:cstheme="majorBidi"/>
+          <w:sz w:val="24"/>
+          <w:szCs w:val="24"/>
+        </w:rPr>
+        <w:t xml:space="preserve">(10, </w:t>
+      </w:r>
+      <w:proofErr w:type="spellStart"/>
+      <w:r>
+        <w:rPr>
+          <w:rFonts w:asciiTheme="majorBidi" w:hAnsiTheme="majorBidi" w:cstheme="majorBidi"/>
+          <w:sz w:val="24"/>
+          <w:szCs w:val="24"/>
+        </w:rPr>
+        <w:t>sizeof</w:t>
+      </w:r>
+      <w:proofErr w:type="spellEnd"/>
+      <w:r>
+        <w:rPr>
+          <w:rFonts w:asciiTheme="majorBidi" w:hAnsiTheme="majorBidi" w:cstheme="majorBidi"/>
+          <w:sz w:val="24"/>
+          <w:szCs w:val="24"/>
+        </w:rPr>
+        <w:t xml:space="preserve">(int)); </w:t>
       </w:r>
     </w:p>
     <w:p>
@@ -767,7 +1334,61 @@
           <w:sz w:val="24"/>
           <w:szCs w:val="24"/>
         </w:rPr>
-        <w:t>r according to the documentation: void *calloc(size_t n, size_t size);</w:t>
+        <w:t>r according to the documentation: void *</w:t>
+      </w:r>
+      <w:proofErr w:type="spellStart"/>
+      <w:r>
+        <w:rPr>
+          <w:rFonts w:asciiTheme="majorBidi" w:hAnsiTheme="majorBidi" w:cstheme="majorBidi"/>
+          <w:sz w:val="24"/>
+          <w:szCs w:val="24"/>
+        </w:rPr>
+        <w:t>calloc</w:t>
+      </w:r>
+      <w:proofErr w:type="spellEnd"/>
+      <w:r>
+        <w:rPr>
+          <w:rFonts w:asciiTheme="majorBidi" w:hAnsiTheme="majorBidi" w:cstheme="majorBidi"/>
+          <w:sz w:val="24"/>
+          <w:szCs w:val="24"/>
+        </w:rPr>
+        <w:t>(</w:t>
+      </w:r>
+      <w:proofErr w:type="spellStart"/>
+      <w:r>
+        <w:rPr>
+          <w:rFonts w:asciiTheme="majorBidi" w:hAnsiTheme="majorBidi" w:cstheme="majorBidi"/>
+          <w:sz w:val="24"/>
+          <w:szCs w:val="24"/>
+        </w:rPr>
+        <w:t>size_t</w:t>
+      </w:r>
+      <w:proofErr w:type="spellEnd"/>
+      <w:r>
+        <w:rPr>
+          <w:rFonts w:asciiTheme="majorBidi" w:hAnsiTheme="majorBidi" w:cstheme="majorBidi"/>
+          <w:sz w:val="24"/>
+          <w:szCs w:val="24"/>
+        </w:rPr>
+        <w:t xml:space="preserve"> n, </w:t>
+      </w:r>
+      <w:proofErr w:type="spellStart"/>
+      <w:r>
+        <w:rPr>
+          <w:rFonts w:asciiTheme="majorBidi" w:hAnsiTheme="majorBidi" w:cstheme="majorBidi"/>
+          <w:sz w:val="24"/>
+          <w:szCs w:val="24"/>
+        </w:rPr>
+        <w:t>size_t</w:t>
+      </w:r>
+      <w:proofErr w:type="spellEnd"/>
+      <w:r>
+        <w:rPr>
+          <w:rFonts w:asciiTheme="majorBidi" w:hAnsiTheme="majorBidi" w:cstheme="majorBidi"/>
+          <w:sz w:val="24"/>
+          <w:szCs w:val="24"/>
+        </w:rPr>
+        <w:t xml:space="preserve"> size);</w:t>
       </w:r>
     </w:p>
     <w:p>
@@ -806,6 +1427,7 @@
           <w:sz w:val="24"/>
           <w:szCs w:val="24"/>
         </w:rPr>
+        <w:lastRenderedPageBreak/>
         <w:t>Time efficiency:</w:t>
       </w:r>
       <w:r>
@@ -824,7 +1446,25 @@
           <w:sz w:val="24"/>
           <w:szCs w:val="24"/>
         </w:rPr>
-        <w:t>according to multiple resources, malloc tends to be quicker/faster than calloc when it comes to the time it takes the function to execute (the function’s runtime)</w:t>
+        <w:t xml:space="preserve">according to multiple resources, malloc tends to be quicker/faster than </w:t>
+      </w:r>
+      <w:proofErr w:type="spellStart"/>
+      <w:r>
+        <w:rPr>
+          <w:rFonts w:asciiTheme="majorBidi" w:hAnsiTheme="majorBidi" w:cstheme="majorBidi"/>
+          <w:sz w:val="24"/>
+          <w:szCs w:val="24"/>
+        </w:rPr>
+        <w:t>calloc</w:t>
+      </w:r>
+      <w:proofErr w:type="spellEnd"/>
+      <w:r>
+        <w:rPr>
+          <w:rFonts w:asciiTheme="majorBidi" w:hAnsiTheme="majorBidi" w:cstheme="majorBidi"/>
+          <w:sz w:val="24"/>
+          <w:szCs w:val="24"/>
+        </w:rPr>
+        <w:t xml:space="preserve"> when it comes to the time it takes the function to execute (the function’s runtime)</w:t>
       </w:r>
       <w:r>
         <w:rPr>
@@ -936,13 +1576,23 @@
           <w:szCs w:val="24"/>
         </w:rPr>
       </w:pPr>
-      <w:r>
-        <w:rPr>
-          <w:rFonts w:asciiTheme="majorBidi" w:hAnsiTheme="majorBidi" w:cstheme="majorBidi"/>
-          <w:sz w:val="24"/>
-          <w:szCs w:val="24"/>
-        </w:rPr>
-        <w:t>calloc: stands for contiguous allocation.</w:t>
+      <w:proofErr w:type="spellStart"/>
+      <w:r>
+        <w:rPr>
+          <w:rFonts w:asciiTheme="majorBidi" w:hAnsiTheme="majorBidi" w:cstheme="majorBidi"/>
+          <w:sz w:val="24"/>
+          <w:szCs w:val="24"/>
+        </w:rPr>
+        <w:t>calloc</w:t>
+      </w:r>
+      <w:proofErr w:type="spellEnd"/>
+      <w:r>
+        <w:rPr>
+          <w:rFonts w:asciiTheme="majorBidi" w:hAnsiTheme="majorBidi" w:cstheme="majorBidi"/>
+          <w:sz w:val="24"/>
+          <w:szCs w:val="24"/>
+        </w:rPr>
+        <w:t>: stands for contiguous allocation.</w:t>
       </w:r>
     </w:p>
     <w:p>
@@ -961,7 +1611,25 @@
           <w:sz w:val="24"/>
           <w:szCs w:val="24"/>
         </w:rPr>
-        <w:t xml:space="preserve">As we can see above, the names here are rather important. This is because malloc implies that the reserved block of memory is not necessarily contiguous whereas calloc implies that the reserved block of memory is always contiguous. However, </w:t>
+        <w:t xml:space="preserve">As we can see above, the names here are rather important. This is because malloc implies that the reserved block of memory is not necessarily contiguous whereas </w:t>
+      </w:r>
+      <w:proofErr w:type="spellStart"/>
+      <w:r>
+        <w:rPr>
+          <w:rFonts w:asciiTheme="majorBidi" w:hAnsiTheme="majorBidi" w:cstheme="majorBidi"/>
+          <w:sz w:val="24"/>
+          <w:szCs w:val="24"/>
+        </w:rPr>
+        <w:t>calloc</w:t>
+      </w:r>
+      <w:proofErr w:type="spellEnd"/>
+      <w:r>
+        <w:rPr>
+          <w:rFonts w:asciiTheme="majorBidi" w:hAnsiTheme="majorBidi" w:cstheme="majorBidi"/>
+          <w:sz w:val="24"/>
+          <w:szCs w:val="24"/>
+        </w:rPr>
+        <w:t xml:space="preserve"> implies that the reserved block of memory is always contiguous. However, </w:t>
       </w:r>
       <w:r>
         <w:rPr>
@@ -1014,7 +1682,25 @@
           <w:sz w:val="24"/>
           <w:szCs w:val="24"/>
         </w:rPr>
-        <w:t xml:space="preserve">the key, and most notable, difference between malloc and calloc </w:t>
+        <w:t xml:space="preserve">the key, and most notable, difference between malloc and </w:t>
+      </w:r>
+      <w:proofErr w:type="spellStart"/>
+      <w:r>
+        <w:rPr>
+          <w:rFonts w:asciiTheme="majorBidi" w:hAnsiTheme="majorBidi" w:cstheme="majorBidi"/>
+          <w:sz w:val="24"/>
+          <w:szCs w:val="24"/>
+        </w:rPr>
+        <w:t>calloc</w:t>
+      </w:r>
+      <w:proofErr w:type="spellEnd"/>
+      <w:r>
+        <w:rPr>
+          <w:rFonts w:asciiTheme="majorBidi" w:hAnsiTheme="majorBidi" w:cstheme="majorBidi"/>
+          <w:sz w:val="24"/>
+          <w:szCs w:val="24"/>
+        </w:rPr>
+        <w:t xml:space="preserve"> </w:t>
       </w:r>
       <w:r>
         <w:rPr>
@@ -1070,21 +1756,49 @@
           <w:szCs w:val="24"/>
         </w:rPr>
       </w:pPr>
-      <w:r>
-        <w:rPr>
-          <w:rFonts w:asciiTheme="majorBidi" w:hAnsiTheme="majorBidi" w:cstheme="majorBidi"/>
-          <w:sz w:val="24"/>
-          <w:szCs w:val="24"/>
-        </w:rPr>
-        <w:t xml:space="preserve">calloc, on my particular machine, does </w:t>
-      </w:r>
-      <w:r>
-        <w:rPr>
-          <w:rFonts w:asciiTheme="majorBidi" w:hAnsiTheme="majorBidi" w:cstheme="majorBidi"/>
-          <w:sz w:val="24"/>
-          <w:szCs w:val="24"/>
-        </w:rPr>
-        <w:t>initialize the reserved memory with zero-values. That is, calloc returns a pointer to reserved block of memory whose values were initialized to zero (performs zero-initialization).</w:t>
+      <w:proofErr w:type="spellStart"/>
+      <w:r>
+        <w:rPr>
+          <w:rFonts w:asciiTheme="majorBidi" w:hAnsiTheme="majorBidi" w:cstheme="majorBidi"/>
+          <w:sz w:val="24"/>
+          <w:szCs w:val="24"/>
+        </w:rPr>
+        <w:t>calloc</w:t>
+      </w:r>
+      <w:proofErr w:type="spellEnd"/>
+      <w:r>
+        <w:rPr>
+          <w:rFonts w:asciiTheme="majorBidi" w:hAnsiTheme="majorBidi" w:cstheme="majorBidi"/>
+          <w:sz w:val="24"/>
+          <w:szCs w:val="24"/>
+        </w:rPr>
+        <w:t xml:space="preserve">, on my particular machine, does </w:t>
+      </w:r>
+      <w:r>
+        <w:rPr>
+          <w:rFonts w:asciiTheme="majorBidi" w:hAnsiTheme="majorBidi" w:cstheme="majorBidi"/>
+          <w:sz w:val="24"/>
+          <w:szCs w:val="24"/>
+        </w:rPr>
+        <w:t xml:space="preserve">initialize the reserved memory with zero-values. That is, </w:t>
+      </w:r>
+      <w:proofErr w:type="spellStart"/>
+      <w:r>
+        <w:rPr>
+          <w:rFonts w:asciiTheme="majorBidi" w:hAnsiTheme="majorBidi" w:cstheme="majorBidi"/>
+          <w:sz w:val="24"/>
+          <w:szCs w:val="24"/>
+        </w:rPr>
+        <w:t>calloc</w:t>
+      </w:r>
+      <w:proofErr w:type="spellEnd"/>
+      <w:r>
+        <w:rPr>
+          <w:rFonts w:asciiTheme="majorBidi" w:hAnsiTheme="majorBidi" w:cstheme="majorBidi"/>
+          <w:sz w:val="24"/>
+          <w:szCs w:val="24"/>
+        </w:rPr>
+        <w:t xml:space="preserve"> returns a pointer to reserved block of memory whose values were initialized to zero (performs zero-initialization).</w:t>
       </w:r>
     </w:p>
     <w:p>
@@ -1137,7 +1851,7 @@
                     </pic:cNvPicPr>
                   </pic:nvPicPr>
                   <pic:blipFill rotWithShape="1">
-                    <a:blip r:embed="rId11" cstate="print">
+                    <a:blip r:embed="rId13" cstate="print">
                       <a:extLst>
                         <a:ext uri="{28A0092B-C50C-407E-A947-70E740481C1C}">
                           <a14:useLocalDpi xmlns:a14="http://schemas.microsoft.com/office/drawing/2010/main" val="0"/>
@@ -1212,7 +1926,7 @@
           <w:sz w:val="24"/>
           <w:szCs w:val="24"/>
         </w:rPr>
-        <w:t xml:space="preserve">while doing my research on this particular subject, there seemed to be a lot of disagreement within the OS community on which of the two methods performs lazy allocation of memory and which performs immediate allocation of memory. From </w:t>
+        <w:t xml:space="preserve">while doing my research on this particular subject, there seemed to be a lot of disagreement within the OS community on which of the two methods performs lazy allocation of memory and which performs immediate allocation of memory. From what I read; this difference seems to be highly dependent on the machine as well as the operating </w:t>
       </w:r>
       <w:r>
         <w:rPr>
@@ -1221,7 +1935,7 @@
           <w:szCs w:val="24"/>
         </w:rPr>
         <w:lastRenderedPageBreak/>
-        <w:t xml:space="preserve">what I read; this difference seems to be highly dependent on the machine as well as the operating system it is running rather than </w:t>
+        <w:t xml:space="preserve">system it is running rather than </w:t>
       </w:r>
       <w:r>
         <w:rPr>
@@ -1271,7 +1985,25 @@
           <w:sz w:val="24"/>
           <w:szCs w:val="24"/>
         </w:rPr>
-        <w:t xml:space="preserve">To accomplish this, I wrote two different programs: the first declares a pointer, mallocs memory space for it, then sleeps the system whereas the second declares a pointer, callocs memory space for it, then sleeps the system. These two programs can be found in the folders titled Task_3.2 and Task_3.3 (under the Task_3 folder) so please feel free to check them out to learn more about my code. </w:t>
+        <w:t xml:space="preserve">To accomplish this, I wrote two different programs: the first declares a pointer, mallocs memory space for it, then sleeps the system whereas the second declares a pointer, </w:t>
+      </w:r>
+      <w:proofErr w:type="spellStart"/>
+      <w:r>
+        <w:rPr>
+          <w:rFonts w:asciiTheme="majorBidi" w:hAnsiTheme="majorBidi" w:cstheme="majorBidi"/>
+          <w:sz w:val="24"/>
+          <w:szCs w:val="24"/>
+        </w:rPr>
+        <w:t>callocs</w:t>
+      </w:r>
+      <w:proofErr w:type="spellEnd"/>
+      <w:r>
+        <w:rPr>
+          <w:rFonts w:asciiTheme="majorBidi" w:hAnsiTheme="majorBidi" w:cstheme="majorBidi"/>
+          <w:sz w:val="24"/>
+          <w:szCs w:val="24"/>
+        </w:rPr>
+        <w:t xml:space="preserve"> memory space for it, then sleeps the system. These two programs can be found in the folders titled Task_3.2 and Task_3.3 (under the Task_3 folder) so please feel free to check them out to learn more about my code. </w:t>
       </w:r>
       <w:r>
         <w:rPr>
@@ -1400,7 +2132,7 @@
                     </pic:cNvPicPr>
                   </pic:nvPicPr>
                   <pic:blipFill rotWithShape="1">
-                    <a:blip r:embed="rId12" cstate="print">
+                    <a:blip r:embed="rId14" cstate="print">
                       <a:extLst>
                         <a:ext uri="{28A0092B-C50C-407E-A947-70E740481C1C}">
                           <a14:useLocalDpi xmlns:a14="http://schemas.microsoft.com/office/drawing/2010/main" val="0"/>
@@ -1455,31 +2187,95 @@
           <w:sz w:val="24"/>
           <w:szCs w:val="24"/>
         </w:rPr>
-        <w:t xml:space="preserve">As the screenshot below shows, calloc performs immediate memory allocation. This is apparent because for task_3.3.out (which is the output file for the program that creates a pointer then callocs space for that pointer), we can see that the value of VIRT ≈ RES = USED. Therefore, this implies that calloc had allocated memory space for the process, </w:t>
-      </w:r>
-      <w:r>
-        <w:rPr>
-          <w:rFonts w:asciiTheme="majorBidi" w:hAnsiTheme="majorBidi" w:cstheme="majorBidi"/>
-          <w:sz w:val="24"/>
-          <w:szCs w:val="24"/>
+        <w:t xml:space="preserve">As the screenshot below shows, </w:t>
+      </w:r>
+      <w:proofErr w:type="spellStart"/>
+      <w:r>
+        <w:rPr>
+          <w:rFonts w:asciiTheme="majorBidi" w:hAnsiTheme="majorBidi" w:cstheme="majorBidi"/>
+          <w:sz w:val="24"/>
+          <w:szCs w:val="24"/>
+        </w:rPr>
+        <w:t>calloc</w:t>
+      </w:r>
+      <w:proofErr w:type="spellEnd"/>
+      <w:r>
+        <w:rPr>
+          <w:rFonts w:asciiTheme="majorBidi" w:hAnsiTheme="majorBidi" w:cstheme="majorBidi"/>
+          <w:sz w:val="24"/>
+          <w:szCs w:val="24"/>
+        </w:rPr>
+        <w:t xml:space="preserve"> performs immediate memory allocation. This is apparent because for task_3.3.out (which is the output file for the program that creates a pointer then </w:t>
+      </w:r>
+      <w:proofErr w:type="spellStart"/>
+      <w:r>
+        <w:rPr>
+          <w:rFonts w:asciiTheme="majorBidi" w:hAnsiTheme="majorBidi" w:cstheme="majorBidi"/>
+          <w:sz w:val="24"/>
+          <w:szCs w:val="24"/>
+        </w:rPr>
+        <w:t>callocs</w:t>
+      </w:r>
+      <w:proofErr w:type="spellEnd"/>
+      <w:r>
+        <w:rPr>
+          <w:rFonts w:asciiTheme="majorBidi" w:hAnsiTheme="majorBidi" w:cstheme="majorBidi"/>
+          <w:sz w:val="24"/>
+          <w:szCs w:val="24"/>
+        </w:rPr>
+        <w:t xml:space="preserve"> space for that pointer), we can see that the value of VIRT ≈ RES = USED. Therefore, this implies that </w:t>
+      </w:r>
+      <w:proofErr w:type="spellStart"/>
+      <w:r>
+        <w:rPr>
+          <w:rFonts w:asciiTheme="majorBidi" w:hAnsiTheme="majorBidi" w:cstheme="majorBidi"/>
+          <w:sz w:val="24"/>
+          <w:szCs w:val="24"/>
+        </w:rPr>
+        <w:t>calloc</w:t>
+      </w:r>
+      <w:proofErr w:type="spellEnd"/>
+      <w:r>
+        <w:rPr>
+          <w:rFonts w:asciiTheme="majorBidi" w:hAnsiTheme="majorBidi" w:cstheme="majorBidi"/>
+          <w:sz w:val="24"/>
+          <w:szCs w:val="24"/>
+        </w:rPr>
+        <w:t xml:space="preserve"> had allocated memory space for the process, initialized that memory space, and created memory pages for it. Hence, this verifies that </w:t>
+      </w:r>
+      <w:proofErr w:type="spellStart"/>
+      <w:r>
+        <w:rPr>
+          <w:rFonts w:asciiTheme="majorBidi" w:hAnsiTheme="majorBidi" w:cstheme="majorBidi"/>
+          <w:sz w:val="24"/>
+          <w:szCs w:val="24"/>
+        </w:rPr>
+        <w:t>calloc</w:t>
+      </w:r>
+      <w:proofErr w:type="spellEnd"/>
+      <w:r>
+        <w:rPr>
+          <w:rFonts w:asciiTheme="majorBidi" w:hAnsiTheme="majorBidi" w:cstheme="majorBidi"/>
+          <w:sz w:val="24"/>
+          <w:szCs w:val="24"/>
+        </w:rPr>
+        <w:t xml:space="preserve"> does indeed perform lazy allocation of memory.</w:t>
+      </w:r>
+    </w:p>
+    <w:p>
+      <w:pPr>
+        <w:jc w:val="center"/>
+        <w:rPr>
+          <w:rFonts w:asciiTheme="majorBidi" w:hAnsiTheme="majorBidi" w:cstheme="majorBidi"/>
+          <w:sz w:val="24"/>
+          <w:szCs w:val="24"/>
+        </w:rPr>
+      </w:pPr>
+      <w:r>
+        <w:rPr>
+          <w:noProof/>
         </w:rPr>
         <w:lastRenderedPageBreak/>
-        <w:t>initialized that memory space, and created memory pages for it. Hence, this verifies that calloc does indeed perform lazy allocation of memory.</w:t>
-      </w:r>
-    </w:p>
-    <w:p>
-      <w:pPr>
-        <w:jc w:val="center"/>
-        <w:rPr>
-          <w:rFonts w:asciiTheme="majorBidi" w:hAnsiTheme="majorBidi" w:cstheme="majorBidi"/>
-          <w:sz w:val="24"/>
-          <w:szCs w:val="24"/>
-        </w:rPr>
-      </w:pPr>
-      <w:r>
-        <w:rPr>
-          <w:noProof/>
-        </w:rPr>
         <w:drawing>
           <wp:inline distT="0" distB="0" distL="0" distR="0" wp14:anchorId="089ECB5E" wp14:editId="304A6E23">
             <wp:extent cx="5934075" cy="2300288"/>
@@ -1498,7 +2294,7 @@
                     </pic:cNvPicPr>
                   </pic:nvPicPr>
                   <pic:blipFill rotWithShape="1">
-                    <a:blip r:embed="rId13" cstate="print">
+                    <a:blip r:embed="rId15" cstate="print">
                       <a:extLst>
                         <a:ext uri="{28A0092B-C50C-407E-A947-70E740481C1C}">
                           <a14:useLocalDpi xmlns:a14="http://schemas.microsoft.com/office/drawing/2010/main" val="0"/>
@@ -1849,370 +2645,6 @@
                 <pic:pic xmlns:pic="http://schemas.openxmlformats.org/drawingml/2006/picture">
                   <pic:nvPicPr>
                     <pic:cNvPr id="3" name="Picture 3" descr="A computer screen capture&#10;&#10;Description automatically generated with medium confidence"/>
-                    <pic:cNvPicPr>
-                      <a:picLocks noChangeAspect="1" noChangeArrowheads="1"/>
-                    </pic:cNvPicPr>
-                  </pic:nvPicPr>
-                  <pic:blipFill>
-                    <a:blip r:embed="rId14" cstate="print">
-                      <a:extLst>
-                        <a:ext uri="{28A0092B-C50C-407E-A947-70E740481C1C}">
-                          <a14:useLocalDpi xmlns:a14="http://schemas.microsoft.com/office/drawing/2010/main" val="0"/>
-                        </a:ext>
-                      </a:extLst>
-                    </a:blip>
-                    <a:srcRect/>
-                    <a:stretch>
-                      <a:fillRect/>
-                    </a:stretch>
-                  </pic:blipFill>
-                  <pic:spPr bwMode="auto">
-                    <a:xfrm>
-                      <a:off x="0" y="0"/>
-                      <a:ext cx="6858000" cy="3857625"/>
-                    </a:xfrm>
-                    <a:prstGeom prst="rect">
-                      <a:avLst/>
-                    </a:prstGeom>
-                    <a:noFill/>
-                    <a:ln>
-                      <a:noFill/>
-                    </a:ln>
-                  </pic:spPr>
-                </pic:pic>
-              </a:graphicData>
-            </a:graphic>
-          </wp:inline>
-        </w:drawing>
-      </w:r>
-    </w:p>
-    <w:p>
-      <w:pPr>
-        <w:pStyle w:val="ListParagraph"/>
-        <w:jc w:val="both"/>
-        <w:rPr>
-          <w:rFonts w:asciiTheme="majorBidi" w:hAnsiTheme="majorBidi" w:cstheme="majorBidi"/>
-          <w:sz w:val="24"/>
-          <w:szCs w:val="24"/>
-        </w:rPr>
-      </w:pPr>
-      <w:r>
-        <w:rPr>
-          <w:rFonts w:asciiTheme="majorBidi" w:hAnsiTheme="majorBidi" w:cstheme="majorBidi"/>
-          <w:sz w:val="24"/>
-          <w:szCs w:val="24"/>
-        </w:rPr>
-        <w:t>Now, in Task_4.2, I basically wrote a main method in which I initialize a pointer of type char, malloc space for that pointer, assign a value to each index of memory that the pointer maps to (using a for loop), and finally sleep the system (the code can be found in Task_4 &gt; Task_4.2 folder so feel free to give it read). Note that now I do access/use the malloced memory/pages as I write to just about every single index in that malloced memory. Now, if malloc does indeed perform lazy allocation of memory/pages, then we would expect that values of USED, VIRT, and RES to be almost equal because the memory has been accessed and populated and therefore malloc will have to actually touch that memory. With that being said, running top on this process did indeed give the expected results (RES = USED ≈  VIRT) hence further solidifying that malloc has lazy allocation of memory/pages. The screenshot below further demonstrates this fact:</w:t>
-      </w:r>
-    </w:p>
-    <w:p>
-      <w:pPr>
-        <w:jc w:val="both"/>
-        <w:rPr>
-          <w:rFonts w:asciiTheme="majorBidi" w:hAnsiTheme="majorBidi" w:cstheme="majorBidi"/>
-          <w:sz w:val="24"/>
-          <w:szCs w:val="24"/>
-        </w:rPr>
-      </w:pPr>
-      <w:r>
-        <w:rPr>
-          <w:noProof/>
-        </w:rPr>
-        <w:lastRenderedPageBreak/>
-        <w:drawing>
-          <wp:inline distT="0" distB="0" distL="0" distR="0" wp14:anchorId="456A9988" wp14:editId="4DB29C3E">
-            <wp:extent cx="6858000" cy="3857625"/>
-            <wp:effectExtent l="0" t="0" r="0" b="9525"/>
-            <wp:docPr id="4" name="Picture 4" descr="Graphical user interface&#10;&#10;Description automatically generated with medium confidence"/>
-            <wp:cNvGraphicFramePr>
-              <a:graphicFrameLocks xmlns:a="http://schemas.openxmlformats.org/drawingml/2006/main" noChangeAspect="1"/>
-            </wp:cNvGraphicFramePr>
-            <a:graphic xmlns:a="http://schemas.openxmlformats.org/drawingml/2006/main">
-              <a:graphicData uri="http://schemas.openxmlformats.org/drawingml/2006/picture">
-                <pic:pic xmlns:pic="http://schemas.openxmlformats.org/drawingml/2006/picture">
-                  <pic:nvPicPr>
-                    <pic:cNvPr id="4" name="Picture 4" descr="Graphical user interface&#10;&#10;Description automatically generated with medium confidence"/>
-                    <pic:cNvPicPr>
-                      <a:picLocks noChangeAspect="1" noChangeArrowheads="1"/>
-                    </pic:cNvPicPr>
-                  </pic:nvPicPr>
-                  <pic:blipFill>
-                    <a:blip r:embed="rId15" cstate="print">
-                      <a:extLst>
-                        <a:ext uri="{28A0092B-C50C-407E-A947-70E740481C1C}">
-                          <a14:useLocalDpi xmlns:a14="http://schemas.microsoft.com/office/drawing/2010/main" val="0"/>
-                        </a:ext>
-                      </a:extLst>
-                    </a:blip>
-                    <a:srcRect/>
-                    <a:stretch>
-                      <a:fillRect/>
-                    </a:stretch>
-                  </pic:blipFill>
-                  <pic:spPr bwMode="auto">
-                    <a:xfrm>
-                      <a:off x="0" y="0"/>
-                      <a:ext cx="6858000" cy="3857625"/>
-                    </a:xfrm>
-                    <a:prstGeom prst="rect">
-                      <a:avLst/>
-                    </a:prstGeom>
-                    <a:noFill/>
-                    <a:ln>
-                      <a:noFill/>
-                    </a:ln>
-                  </pic:spPr>
-                </pic:pic>
-              </a:graphicData>
-            </a:graphic>
-          </wp:inline>
-        </w:drawing>
-      </w:r>
-    </w:p>
-    <w:p>
-      <w:pPr>
-        <w:pStyle w:val="ListParagraph"/>
-        <w:jc w:val="both"/>
-        <w:rPr>
-          <w:rFonts w:asciiTheme="majorBidi" w:hAnsiTheme="majorBidi" w:cstheme="majorBidi"/>
-          <w:sz w:val="24"/>
-          <w:szCs w:val="24"/>
-        </w:rPr>
-      </w:pPr>
-      <w:r>
-        <w:rPr>
-          <w:rFonts w:asciiTheme="majorBidi" w:hAnsiTheme="majorBidi" w:cstheme="majorBidi"/>
-          <w:sz w:val="24"/>
-          <w:szCs w:val="24"/>
-        </w:rPr>
-        <w:t xml:space="preserve">Finally, </w:t>
-      </w:r>
-      <w:r>
-        <w:rPr>
-          <w:rFonts w:asciiTheme="majorBidi" w:hAnsiTheme="majorBidi" w:cstheme="majorBidi"/>
-          <w:sz w:val="24"/>
-          <w:szCs w:val="24"/>
-        </w:rPr>
-        <w:t xml:space="preserve">by looking at the VIRT values in the screenshot above, we can see that all of these values are divisible by 4. Therefore, it would be safe to assume that the allocated virtual memory for each one of the processes above is some multiple of 4 thus indicating that the fixed-heap expansion should be some multiple of 4 (which comes from the fact that page sizes are 4k). </w:t>
-      </w:r>
-    </w:p>
-    <w:p>
-      <w:pPr>
-        <w:pStyle w:val="ListParagraph"/>
-        <w:jc w:val="both"/>
-        <w:rPr>
-          <w:rFonts w:asciiTheme="majorBidi" w:hAnsiTheme="majorBidi" w:cstheme="majorBidi"/>
-          <w:sz w:val="24"/>
-          <w:szCs w:val="24"/>
-        </w:rPr>
-      </w:pPr>
-    </w:p>
-    <w:p>
-      <w:pPr>
-        <w:pStyle w:val="ListParagraph"/>
-        <w:numPr>
-          <w:ilvl w:val="0"/>
-          <w:numId w:val="1"/>
-        </w:numPr>
-        <w:jc w:val="both"/>
-        <w:rPr>
-          <w:rFonts w:asciiTheme="majorBidi" w:hAnsiTheme="majorBidi" w:cstheme="majorBidi"/>
-          <w:sz w:val="24"/>
-          <w:szCs w:val="24"/>
-        </w:rPr>
-      </w:pPr>
-      <w:r>
-        <w:rPr>
-          <w:rFonts w:asciiTheme="majorBidi" w:hAnsiTheme="majorBidi" w:cstheme="majorBidi"/>
-          <w:b/>
-          <w:bCs/>
-          <w:sz w:val="24"/>
-          <w:szCs w:val="24"/>
-        </w:rPr>
-        <w:t>Task 6:</w:t>
-      </w:r>
-      <w:r>
-        <w:rPr>
-          <w:rFonts w:asciiTheme="majorBidi" w:hAnsiTheme="majorBidi" w:cstheme="majorBidi"/>
-          <w:sz w:val="24"/>
-          <w:szCs w:val="24"/>
-        </w:rPr>
-        <w:t xml:space="preserve"> </w:t>
-      </w:r>
-      <w:r>
-        <w:rPr>
-          <w:rFonts w:asciiTheme="majorBidi" w:hAnsiTheme="majorBidi" w:cstheme="majorBidi"/>
-          <w:sz w:val="24"/>
-          <w:szCs w:val="24"/>
-        </w:rPr>
-        <w:t>Start with this program that takes in a command and executes it</w:t>
-      </w:r>
-      <w:r>
-        <w:rPr>
-          <w:rFonts w:asciiTheme="majorBidi" w:hAnsiTheme="majorBidi" w:cstheme="majorBidi"/>
-          <w:sz w:val="24"/>
-          <w:szCs w:val="24"/>
-        </w:rPr>
-        <w:t xml:space="preserve"> </w:t>
-      </w:r>
-      <w:r>
-        <w:rPr>
-          <w:rFonts w:asciiTheme="majorBidi" w:hAnsiTheme="majorBidi" w:cstheme="majorBidi"/>
-          <w:sz w:val="24"/>
-          <w:szCs w:val="24"/>
-        </w:rPr>
-        <w:t>calling execv/execvp/execvpe, i.e. that creates a basic shell program.</w:t>
-      </w:r>
-      <w:r>
-        <w:rPr>
-          <w:rFonts w:asciiTheme="majorBidi" w:hAnsiTheme="majorBidi" w:cstheme="majorBidi"/>
-          <w:sz w:val="24"/>
-          <w:szCs w:val="24"/>
-        </w:rPr>
-        <w:t xml:space="preserve"> </w:t>
-      </w:r>
-      <w:r>
-        <w:rPr>
-          <w:rFonts w:asciiTheme="majorBidi" w:hAnsiTheme="majorBidi" w:cstheme="majorBidi"/>
-          <w:sz w:val="24"/>
-          <w:szCs w:val="24"/>
-        </w:rPr>
-        <w:t>Change the program so it takes two commands at a time, then executes</w:t>
-      </w:r>
-      <w:r>
-        <w:rPr>
-          <w:rFonts w:asciiTheme="majorBidi" w:hAnsiTheme="majorBidi" w:cstheme="majorBidi"/>
-          <w:sz w:val="24"/>
-          <w:szCs w:val="24"/>
-        </w:rPr>
-        <w:t xml:space="preserve"> </w:t>
-      </w:r>
-      <w:r>
-        <w:rPr>
-          <w:rFonts w:asciiTheme="majorBidi" w:hAnsiTheme="majorBidi" w:cstheme="majorBidi"/>
-          <w:sz w:val="24"/>
-          <w:szCs w:val="24"/>
-        </w:rPr>
-        <w:t>them both, serially as background jobs. Next, change it so it executes</w:t>
-      </w:r>
-      <w:r>
-        <w:rPr>
-          <w:rFonts w:asciiTheme="majorBidi" w:hAnsiTheme="majorBidi" w:cstheme="majorBidi"/>
-          <w:sz w:val="24"/>
-          <w:szCs w:val="24"/>
-        </w:rPr>
-        <w:t xml:space="preserve"> </w:t>
-      </w:r>
-      <w:r>
-        <w:rPr>
-          <w:rFonts w:asciiTheme="majorBidi" w:hAnsiTheme="majorBidi" w:cstheme="majorBidi"/>
-          <w:sz w:val="24"/>
-          <w:szCs w:val="24"/>
-        </w:rPr>
-        <w:t>both commands concurrently in the background. Search google to discover</w:t>
-      </w:r>
-      <w:r>
-        <w:rPr>
-          <w:rFonts w:asciiTheme="majorBidi" w:hAnsiTheme="majorBidi" w:cstheme="majorBidi"/>
-          <w:sz w:val="24"/>
-          <w:szCs w:val="24"/>
-        </w:rPr>
-        <w:t xml:space="preserve"> </w:t>
-      </w:r>
-      <w:r>
-        <w:rPr>
-          <w:rFonts w:asciiTheme="majorBidi" w:hAnsiTheme="majorBidi" w:cstheme="majorBidi"/>
-          <w:sz w:val="24"/>
-          <w:szCs w:val="24"/>
-        </w:rPr>
-        <w:t>what you might use to execute these jobs in parallel, if you know you</w:t>
-      </w:r>
-      <w:r>
-        <w:rPr>
-          <w:rFonts w:asciiTheme="majorBidi" w:hAnsiTheme="majorBidi" w:cstheme="majorBidi"/>
-          <w:sz w:val="24"/>
-          <w:szCs w:val="24"/>
-        </w:rPr>
-        <w:t xml:space="preserve"> </w:t>
-      </w:r>
-      <w:r>
-        <w:rPr>
-          <w:rFonts w:asciiTheme="majorBidi" w:hAnsiTheme="majorBidi" w:cstheme="majorBidi"/>
-          <w:sz w:val="24"/>
-          <w:szCs w:val="24"/>
-        </w:rPr>
-        <w:t>have two cores/processors?</w:t>
-      </w:r>
-    </w:p>
-    <w:p>
-      <w:pPr>
-        <w:pStyle w:val="ListParagraph"/>
-        <w:jc w:val="both"/>
-        <w:rPr>
-          <w:rFonts w:asciiTheme="majorBidi" w:hAnsiTheme="majorBidi" w:cstheme="majorBidi"/>
-          <w:b/>
-          <w:bCs/>
-          <w:sz w:val="24"/>
-          <w:szCs w:val="24"/>
-        </w:rPr>
-      </w:pPr>
-      <w:r>
-        <w:rPr>
-          <w:rFonts w:asciiTheme="majorBidi" w:hAnsiTheme="majorBidi" w:cstheme="majorBidi"/>
-          <w:b/>
-          <w:bCs/>
-          <w:sz w:val="24"/>
-          <w:szCs w:val="24"/>
-        </w:rPr>
-        <w:t>Answer:</w:t>
-      </w:r>
-    </w:p>
-    <w:p>
-      <w:pPr>
-        <w:pStyle w:val="ListParagraph"/>
-        <w:jc w:val="both"/>
-        <w:rPr>
-          <w:rFonts w:asciiTheme="majorBidi" w:hAnsiTheme="majorBidi" w:cstheme="majorBidi"/>
-          <w:sz w:val="24"/>
-          <w:szCs w:val="24"/>
-        </w:rPr>
-      </w:pPr>
-      <w:r>
-        <w:rPr>
-          <w:rFonts w:asciiTheme="majorBidi" w:hAnsiTheme="majorBidi" w:cstheme="majorBidi"/>
-          <w:sz w:val="24"/>
-          <w:szCs w:val="24"/>
-        </w:rPr>
-        <w:t>The code to create a shell that takes in two commands at a time, then executes them both serially as background jobs can be found in the Task_6 &gt; Task_6.1 folder (please feel free to check it out for more detail on my code). Now, after running that code on my virtual machine (which runs Ubuntu 18.24), the two commands were indeed being executed serially, one by one, as background jobs and the screenshot below proves the correct (expected) behavior of my code:</w:t>
-      </w:r>
-    </w:p>
-    <w:p>
-      <w:pPr>
-        <w:jc w:val="both"/>
-        <w:rPr>
-          <w:rFonts w:asciiTheme="majorBidi" w:hAnsiTheme="majorBidi" w:cstheme="majorBidi"/>
-          <w:sz w:val="24"/>
-          <w:szCs w:val="24"/>
-        </w:rPr>
-      </w:pPr>
-      <w:r>
-        <w:rPr>
-          <w:noProof/>
-        </w:rPr>
-        <w:lastRenderedPageBreak/>
-        <w:drawing>
-          <wp:inline distT="0" distB="0" distL="0" distR="0" wp14:anchorId="17C67C3F" wp14:editId="22853F1E">
-            <wp:extent cx="6858000" cy="3857625"/>
-            <wp:effectExtent l="0" t="0" r="0" b="9525"/>
-            <wp:docPr id="1" name="Picture 1" descr="A screenshot of a computer&#10;&#10;Description automatically generated with medium confidence"/>
-            <wp:cNvGraphicFramePr>
-              <a:graphicFrameLocks xmlns:a="http://schemas.openxmlformats.org/drawingml/2006/main" noChangeAspect="1"/>
-            </wp:cNvGraphicFramePr>
-            <a:graphic xmlns:a="http://schemas.openxmlformats.org/drawingml/2006/main">
-              <a:graphicData uri="http://schemas.openxmlformats.org/drawingml/2006/picture">
-                <pic:pic xmlns:pic="http://schemas.openxmlformats.org/drawingml/2006/picture">
-                  <pic:nvPicPr>
-                    <pic:cNvPr id="1" name="Picture 1" descr="A screenshot of a computer&#10;&#10;Description automatically generated with medium confidence"/>
                     <pic:cNvPicPr>
                       <a:picLocks noChangeAspect="1" noChangeArrowheads="1"/>
                     </pic:cNvPicPr>
@@ -2266,6 +2698,424 @@
           <w:sz w:val="24"/>
           <w:szCs w:val="24"/>
         </w:rPr>
+        <w:t>Now, in Task_4.2, I basically wrote a main method in which I initialize a pointer of type char, malloc space for that pointer, assign a value to each index of memory that the pointer maps to (using a for loop), and finally sleep the system (the code can be found in Task_4 &gt; Task_4.2 folder so feel free to give it read). Note that now I do access/use the malloced memory/pages as I write to just about every single index in that malloced memory. Now, if malloc does indeed perform lazy allocation of memory/pages, then we would expect that values of USED, VIRT, and RES to be almost equal because the memory has been accessed and populated and therefore malloc will have to actually touch that memory. With that being said, running top on this process did indeed give the expected results (RES = USED ≈  VIRT) hence further solidifying that malloc has lazy allocation of memory/pages. The screenshot below further demonstrates this fact:</w:t>
+      </w:r>
+    </w:p>
+    <w:p>
+      <w:pPr>
+        <w:jc w:val="both"/>
+        <w:rPr>
+          <w:rFonts w:asciiTheme="majorBidi" w:hAnsiTheme="majorBidi" w:cstheme="majorBidi"/>
+          <w:sz w:val="24"/>
+          <w:szCs w:val="24"/>
+        </w:rPr>
+      </w:pPr>
+      <w:r>
+        <w:rPr>
+          <w:noProof/>
+        </w:rPr>
+        <w:lastRenderedPageBreak/>
+        <w:drawing>
+          <wp:inline distT="0" distB="0" distL="0" distR="0" wp14:anchorId="456A9988" wp14:editId="4DB29C3E">
+            <wp:extent cx="6858000" cy="3857625"/>
+            <wp:effectExtent l="0" t="0" r="0" b="9525"/>
+            <wp:docPr id="4" name="Picture 4" descr="Graphical user interface&#10;&#10;Description automatically generated with medium confidence"/>
+            <wp:cNvGraphicFramePr>
+              <a:graphicFrameLocks xmlns:a="http://schemas.openxmlformats.org/drawingml/2006/main" noChangeAspect="1"/>
+            </wp:cNvGraphicFramePr>
+            <a:graphic xmlns:a="http://schemas.openxmlformats.org/drawingml/2006/main">
+              <a:graphicData uri="http://schemas.openxmlformats.org/drawingml/2006/picture">
+                <pic:pic xmlns:pic="http://schemas.openxmlformats.org/drawingml/2006/picture">
+                  <pic:nvPicPr>
+                    <pic:cNvPr id="4" name="Picture 4" descr="Graphical user interface&#10;&#10;Description automatically generated with medium confidence"/>
+                    <pic:cNvPicPr>
+                      <a:picLocks noChangeAspect="1" noChangeArrowheads="1"/>
+                    </pic:cNvPicPr>
+                  </pic:nvPicPr>
+                  <pic:blipFill>
+                    <a:blip r:embed="rId17" cstate="print">
+                      <a:extLst>
+                        <a:ext uri="{28A0092B-C50C-407E-A947-70E740481C1C}">
+                          <a14:useLocalDpi xmlns:a14="http://schemas.microsoft.com/office/drawing/2010/main" val="0"/>
+                        </a:ext>
+                      </a:extLst>
+                    </a:blip>
+                    <a:srcRect/>
+                    <a:stretch>
+                      <a:fillRect/>
+                    </a:stretch>
+                  </pic:blipFill>
+                  <pic:spPr bwMode="auto">
+                    <a:xfrm>
+                      <a:off x="0" y="0"/>
+                      <a:ext cx="6858000" cy="3857625"/>
+                    </a:xfrm>
+                    <a:prstGeom prst="rect">
+                      <a:avLst/>
+                    </a:prstGeom>
+                    <a:noFill/>
+                    <a:ln>
+                      <a:noFill/>
+                    </a:ln>
+                  </pic:spPr>
+                </pic:pic>
+              </a:graphicData>
+            </a:graphic>
+          </wp:inline>
+        </w:drawing>
+      </w:r>
+    </w:p>
+    <w:p>
+      <w:pPr>
+        <w:pStyle w:val="ListParagraph"/>
+        <w:jc w:val="both"/>
+        <w:rPr>
+          <w:rFonts w:asciiTheme="majorBidi" w:hAnsiTheme="majorBidi" w:cstheme="majorBidi"/>
+          <w:sz w:val="24"/>
+          <w:szCs w:val="24"/>
+        </w:rPr>
+      </w:pPr>
+      <w:r>
+        <w:rPr>
+          <w:rFonts w:asciiTheme="majorBidi" w:hAnsiTheme="majorBidi" w:cstheme="majorBidi"/>
+          <w:sz w:val="24"/>
+          <w:szCs w:val="24"/>
+        </w:rPr>
+        <w:t xml:space="preserve">Finally, </w:t>
+      </w:r>
+      <w:r>
+        <w:rPr>
+          <w:rFonts w:asciiTheme="majorBidi" w:hAnsiTheme="majorBidi" w:cstheme="majorBidi"/>
+          <w:sz w:val="24"/>
+          <w:szCs w:val="24"/>
+        </w:rPr>
+        <w:t xml:space="preserve">by looking at the VIRT values in the screenshot above, we can see that all of these values are divisible by 4. Therefore, it would be safe to assume that the allocated virtual memory for each one of the processes above is some multiple of 4 thus indicating that the fixed-heap expansion should be some multiple of 4 (which comes from the fact that page sizes are 4k). </w:t>
+      </w:r>
+    </w:p>
+    <w:p>
+      <w:pPr>
+        <w:pStyle w:val="ListParagraph"/>
+        <w:jc w:val="both"/>
+        <w:rPr>
+          <w:rFonts w:asciiTheme="majorBidi" w:hAnsiTheme="majorBidi" w:cstheme="majorBidi"/>
+          <w:sz w:val="24"/>
+          <w:szCs w:val="24"/>
+        </w:rPr>
+      </w:pPr>
+    </w:p>
+    <w:p>
+      <w:pPr>
+        <w:pStyle w:val="ListParagraph"/>
+        <w:numPr>
+          <w:ilvl w:val="0"/>
+          <w:numId w:val="1"/>
+        </w:numPr>
+        <w:jc w:val="both"/>
+        <w:rPr>
+          <w:rFonts w:asciiTheme="majorBidi" w:hAnsiTheme="majorBidi" w:cstheme="majorBidi"/>
+          <w:sz w:val="24"/>
+          <w:szCs w:val="24"/>
+        </w:rPr>
+      </w:pPr>
+      <w:r>
+        <w:rPr>
+          <w:rFonts w:asciiTheme="majorBidi" w:hAnsiTheme="majorBidi" w:cstheme="majorBidi"/>
+          <w:b/>
+          <w:bCs/>
+          <w:sz w:val="24"/>
+          <w:szCs w:val="24"/>
+        </w:rPr>
+        <w:t>Task 6:</w:t>
+      </w:r>
+      <w:r>
+        <w:rPr>
+          <w:rFonts w:asciiTheme="majorBidi" w:hAnsiTheme="majorBidi" w:cstheme="majorBidi"/>
+          <w:sz w:val="24"/>
+          <w:szCs w:val="24"/>
+        </w:rPr>
+        <w:t xml:space="preserve"> </w:t>
+      </w:r>
+      <w:r>
+        <w:rPr>
+          <w:rFonts w:asciiTheme="majorBidi" w:hAnsiTheme="majorBidi" w:cstheme="majorBidi"/>
+          <w:sz w:val="24"/>
+          <w:szCs w:val="24"/>
+        </w:rPr>
+        <w:t>Start with this program that takes in a command and executes it</w:t>
+      </w:r>
+      <w:r>
+        <w:rPr>
+          <w:rFonts w:asciiTheme="majorBidi" w:hAnsiTheme="majorBidi" w:cstheme="majorBidi"/>
+          <w:sz w:val="24"/>
+          <w:szCs w:val="24"/>
+        </w:rPr>
+        <w:t xml:space="preserve"> </w:t>
+      </w:r>
+      <w:r>
+        <w:rPr>
+          <w:rFonts w:asciiTheme="majorBidi" w:hAnsiTheme="majorBidi" w:cstheme="majorBidi"/>
+          <w:sz w:val="24"/>
+          <w:szCs w:val="24"/>
+        </w:rPr>
+        <w:t xml:space="preserve">calling </w:t>
+      </w:r>
+      <w:proofErr w:type="spellStart"/>
+      <w:r>
+        <w:rPr>
+          <w:rFonts w:asciiTheme="majorBidi" w:hAnsiTheme="majorBidi" w:cstheme="majorBidi"/>
+          <w:sz w:val="24"/>
+          <w:szCs w:val="24"/>
+        </w:rPr>
+        <w:t>execv</w:t>
+      </w:r>
+      <w:proofErr w:type="spellEnd"/>
+      <w:r>
+        <w:rPr>
+          <w:rFonts w:asciiTheme="majorBidi" w:hAnsiTheme="majorBidi" w:cstheme="majorBidi"/>
+          <w:sz w:val="24"/>
+          <w:szCs w:val="24"/>
+        </w:rPr>
+        <w:t>/</w:t>
+      </w:r>
+      <w:proofErr w:type="spellStart"/>
+      <w:r>
+        <w:rPr>
+          <w:rFonts w:asciiTheme="majorBidi" w:hAnsiTheme="majorBidi" w:cstheme="majorBidi"/>
+          <w:sz w:val="24"/>
+          <w:szCs w:val="24"/>
+        </w:rPr>
+        <w:t>execvp</w:t>
+      </w:r>
+      <w:proofErr w:type="spellEnd"/>
+      <w:r>
+        <w:rPr>
+          <w:rFonts w:asciiTheme="majorBidi" w:hAnsiTheme="majorBidi" w:cstheme="majorBidi"/>
+          <w:sz w:val="24"/>
+          <w:szCs w:val="24"/>
+        </w:rPr>
+        <w:t>/</w:t>
+      </w:r>
+      <w:proofErr w:type="spellStart"/>
+      <w:r>
+        <w:rPr>
+          <w:rFonts w:asciiTheme="majorBidi" w:hAnsiTheme="majorBidi" w:cstheme="majorBidi"/>
+          <w:sz w:val="24"/>
+          <w:szCs w:val="24"/>
+        </w:rPr>
+        <w:t>execvpe</w:t>
+      </w:r>
+      <w:proofErr w:type="spellEnd"/>
+      <w:r>
+        <w:rPr>
+          <w:rFonts w:asciiTheme="majorBidi" w:hAnsiTheme="majorBidi" w:cstheme="majorBidi"/>
+          <w:sz w:val="24"/>
+          <w:szCs w:val="24"/>
+        </w:rPr>
+        <w:t>, i.e. that creates a basic shell program.</w:t>
+      </w:r>
+      <w:r>
+        <w:rPr>
+          <w:rFonts w:asciiTheme="majorBidi" w:hAnsiTheme="majorBidi" w:cstheme="majorBidi"/>
+          <w:sz w:val="24"/>
+          <w:szCs w:val="24"/>
+        </w:rPr>
+        <w:t xml:space="preserve"> </w:t>
+      </w:r>
+      <w:r>
+        <w:rPr>
+          <w:rFonts w:asciiTheme="majorBidi" w:hAnsiTheme="majorBidi" w:cstheme="majorBidi"/>
+          <w:sz w:val="24"/>
+          <w:szCs w:val="24"/>
+        </w:rPr>
+        <w:t>Change the program so it takes two commands at a time, then executes</w:t>
+      </w:r>
+      <w:r>
+        <w:rPr>
+          <w:rFonts w:asciiTheme="majorBidi" w:hAnsiTheme="majorBidi" w:cstheme="majorBidi"/>
+          <w:sz w:val="24"/>
+          <w:szCs w:val="24"/>
+        </w:rPr>
+        <w:t xml:space="preserve"> </w:t>
+      </w:r>
+      <w:r>
+        <w:rPr>
+          <w:rFonts w:asciiTheme="majorBidi" w:hAnsiTheme="majorBidi" w:cstheme="majorBidi"/>
+          <w:sz w:val="24"/>
+          <w:szCs w:val="24"/>
+        </w:rPr>
+        <w:t>them both, serially as background jobs. Next, change it so it executes</w:t>
+      </w:r>
+      <w:r>
+        <w:rPr>
+          <w:rFonts w:asciiTheme="majorBidi" w:hAnsiTheme="majorBidi" w:cstheme="majorBidi"/>
+          <w:sz w:val="24"/>
+          <w:szCs w:val="24"/>
+        </w:rPr>
+        <w:t xml:space="preserve"> </w:t>
+      </w:r>
+      <w:r>
+        <w:rPr>
+          <w:rFonts w:asciiTheme="majorBidi" w:hAnsiTheme="majorBidi" w:cstheme="majorBidi"/>
+          <w:sz w:val="24"/>
+          <w:szCs w:val="24"/>
+        </w:rPr>
+        <w:t>both commands concurrently in the background. Search google to discover</w:t>
+      </w:r>
+      <w:r>
+        <w:rPr>
+          <w:rFonts w:asciiTheme="majorBidi" w:hAnsiTheme="majorBidi" w:cstheme="majorBidi"/>
+          <w:sz w:val="24"/>
+          <w:szCs w:val="24"/>
+        </w:rPr>
+        <w:t xml:space="preserve"> </w:t>
+      </w:r>
+      <w:r>
+        <w:rPr>
+          <w:rFonts w:asciiTheme="majorBidi" w:hAnsiTheme="majorBidi" w:cstheme="majorBidi"/>
+          <w:sz w:val="24"/>
+          <w:szCs w:val="24"/>
+        </w:rPr>
+        <w:t>what you might use to execute these jobs in parallel, if you know you</w:t>
+      </w:r>
+      <w:r>
+        <w:rPr>
+          <w:rFonts w:asciiTheme="majorBidi" w:hAnsiTheme="majorBidi" w:cstheme="majorBidi"/>
+          <w:sz w:val="24"/>
+          <w:szCs w:val="24"/>
+        </w:rPr>
+        <w:t xml:space="preserve"> </w:t>
+      </w:r>
+      <w:r>
+        <w:rPr>
+          <w:rFonts w:asciiTheme="majorBidi" w:hAnsiTheme="majorBidi" w:cstheme="majorBidi"/>
+          <w:sz w:val="24"/>
+          <w:szCs w:val="24"/>
+        </w:rPr>
+        <w:t>have two cores/processors?</w:t>
+      </w:r>
+    </w:p>
+    <w:p>
+      <w:pPr>
+        <w:pStyle w:val="ListParagraph"/>
+        <w:jc w:val="both"/>
+        <w:rPr>
+          <w:rFonts w:asciiTheme="majorBidi" w:hAnsiTheme="majorBidi" w:cstheme="majorBidi"/>
+          <w:b/>
+          <w:bCs/>
+          <w:sz w:val="24"/>
+          <w:szCs w:val="24"/>
+        </w:rPr>
+      </w:pPr>
+      <w:r>
+        <w:rPr>
+          <w:rFonts w:asciiTheme="majorBidi" w:hAnsiTheme="majorBidi" w:cstheme="majorBidi"/>
+          <w:b/>
+          <w:bCs/>
+          <w:sz w:val="24"/>
+          <w:szCs w:val="24"/>
+        </w:rPr>
+        <w:t>Answer:</w:t>
+      </w:r>
+    </w:p>
+    <w:p>
+      <w:pPr>
+        <w:pStyle w:val="ListParagraph"/>
+        <w:jc w:val="both"/>
+        <w:rPr>
+          <w:rFonts w:asciiTheme="majorBidi" w:hAnsiTheme="majorBidi" w:cstheme="majorBidi"/>
+          <w:sz w:val="24"/>
+          <w:szCs w:val="24"/>
+        </w:rPr>
+      </w:pPr>
+      <w:r>
+        <w:rPr>
+          <w:rFonts w:asciiTheme="majorBidi" w:hAnsiTheme="majorBidi" w:cstheme="majorBidi"/>
+          <w:sz w:val="24"/>
+          <w:szCs w:val="24"/>
+        </w:rPr>
+        <w:t>The code to create a shell that takes in two commands at a time, then executes them both serially as background jobs can be found in the Task_6 &gt; Task_6.1 folder (please feel free to check it out for more detail on my code). Now, after running that code on my virtual machine (which runs Ubuntu 18.24), the two commands were indeed being executed serially, one by one, as background jobs and the screenshot below proves the correct (expected) behavior of my code:</w:t>
+      </w:r>
+    </w:p>
+    <w:p>
+      <w:pPr>
+        <w:jc w:val="both"/>
+        <w:rPr>
+          <w:rFonts w:asciiTheme="majorBidi" w:hAnsiTheme="majorBidi" w:cstheme="majorBidi"/>
+          <w:sz w:val="24"/>
+          <w:szCs w:val="24"/>
+        </w:rPr>
+      </w:pPr>
+      <w:r>
+        <w:rPr>
+          <w:noProof/>
+        </w:rPr>
+        <w:lastRenderedPageBreak/>
+        <w:drawing>
+          <wp:inline distT="0" distB="0" distL="0" distR="0" wp14:anchorId="17C67C3F" wp14:editId="22853F1E">
+            <wp:extent cx="6858000" cy="3857625"/>
+            <wp:effectExtent l="0" t="0" r="0" b="9525"/>
+            <wp:docPr id="1" name="Picture 1" descr="A screenshot of a computer&#10;&#10;Description automatically generated with medium confidence"/>
+            <wp:cNvGraphicFramePr>
+              <a:graphicFrameLocks xmlns:a="http://schemas.openxmlformats.org/drawingml/2006/main" noChangeAspect="1"/>
+            </wp:cNvGraphicFramePr>
+            <a:graphic xmlns:a="http://schemas.openxmlformats.org/drawingml/2006/main">
+              <a:graphicData uri="http://schemas.openxmlformats.org/drawingml/2006/picture">
+                <pic:pic xmlns:pic="http://schemas.openxmlformats.org/drawingml/2006/picture">
+                  <pic:nvPicPr>
+                    <pic:cNvPr id="1" name="Picture 1" descr="A screenshot of a computer&#10;&#10;Description automatically generated with medium confidence"/>
+                    <pic:cNvPicPr>
+                      <a:picLocks noChangeAspect="1" noChangeArrowheads="1"/>
+                    </pic:cNvPicPr>
+                  </pic:nvPicPr>
+                  <pic:blipFill>
+                    <a:blip r:embed="rId18" cstate="print">
+                      <a:extLst>
+                        <a:ext uri="{28A0092B-C50C-407E-A947-70E740481C1C}">
+                          <a14:useLocalDpi xmlns:a14="http://schemas.microsoft.com/office/drawing/2010/main" val="0"/>
+                        </a:ext>
+                      </a:extLst>
+                    </a:blip>
+                    <a:srcRect/>
+                    <a:stretch>
+                      <a:fillRect/>
+                    </a:stretch>
+                  </pic:blipFill>
+                  <pic:spPr bwMode="auto">
+                    <a:xfrm>
+                      <a:off x="0" y="0"/>
+                      <a:ext cx="6858000" cy="3857625"/>
+                    </a:xfrm>
+                    <a:prstGeom prst="rect">
+                      <a:avLst/>
+                    </a:prstGeom>
+                    <a:noFill/>
+                    <a:ln>
+                      <a:noFill/>
+                    </a:ln>
+                  </pic:spPr>
+                </pic:pic>
+              </a:graphicData>
+            </a:graphic>
+          </wp:inline>
+        </w:drawing>
+      </w:r>
+    </w:p>
+    <w:p>
+      <w:pPr>
+        <w:pStyle w:val="ListParagraph"/>
+        <w:jc w:val="both"/>
+        <w:rPr>
+          <w:rFonts w:asciiTheme="majorBidi" w:hAnsiTheme="majorBidi" w:cstheme="majorBidi"/>
+          <w:sz w:val="24"/>
+          <w:szCs w:val="24"/>
+        </w:rPr>
+      </w:pPr>
+      <w:r>
+        <w:rPr>
+          <w:rFonts w:asciiTheme="majorBidi" w:hAnsiTheme="majorBidi" w:cstheme="majorBidi"/>
+          <w:sz w:val="24"/>
+          <w:szCs w:val="24"/>
+        </w:rPr>
         <w:t>The code to create a shell that takes in two commands at a time, then executes them both concurrently in the background can be found in the Task_6 &gt; Task_6.2 folder (please feel free to check it out for more detail on my code). Now, after running that code on my virtual machine (which runs Ubuntu 18.24), the two commands were indeed being executed concurrently in the background (as child 2 did not have to wait for child 1 to finish execution before it started to execute, or vice versa, but instead, both children were started/started working at the same time) and the screenshot below proves the correct (expected) behavior of my code:</w:t>
       </w:r>
     </w:p>
@@ -2301,7 +3151,7 @@
                     </pic:cNvPicPr>
                   </pic:nvPicPr>
                   <pic:blipFill>
-                    <a:blip r:embed="rId17" cstate="print">
+                    <a:blip r:embed="rId19" cstate="print">
                       <a:extLst>
                         <a:ext uri="{28A0092B-C50C-407E-A947-70E740481C1C}">
                           <a14:useLocalDpi xmlns:a14="http://schemas.microsoft.com/office/drawing/2010/main" val="0"/>
@@ -3806,6 +4656,29 @@
       <w:szCs w:val="20"/>
     </w:rPr>
   </w:style>
+  <w:style w:type="character" w:styleId="Hyperlink">
+    <w:name w:val="Hyperlink"/>
+    <w:basedOn w:val="DefaultParagraphFont"/>
+    <w:uiPriority w:val="99"/>
+    <w:unhideWhenUsed/>
+    <w:rsid w:val="008A68DB"/>
+    <w:rPr>
+      <w:color w:val="0563C1" w:themeColor="hyperlink"/>
+      <w:u w:val="single"/>
+    </w:rPr>
+  </w:style>
+  <w:style w:type="character" w:styleId="UnresolvedMention">
+    <w:name w:val="Unresolved Mention"/>
+    <w:basedOn w:val="DefaultParagraphFont"/>
+    <w:uiPriority w:val="99"/>
+    <w:semiHidden/>
+    <w:unhideWhenUsed/>
+    <w:rsid w:val="008A68DB"/>
+    <w:rPr>
+      <w:color w:val="605E5C"/>
+      <w:shd w:val="clear" w:color="auto" w:fill="E1DFDD"/>
+    </w:rPr>
+  </w:style>
 </w:styles>
 </file>
 

</xml_diff>